<commit_message>
Borrado requisitos 2,4,6 en el documento de especificación de requerimientos y reemplazado palabra sistema por cliente u gerente en dos requerimientos
</commit_message>
<xml_diff>
--- a/DocumentaciónDeEspecificaciónDeRequisitosDeSoftware.docx
+++ b/DocumentaciónDeEspecificaciónDeRequisitosDeSoftware.docx
@@ -5500,101 +5500,65 @@
         <w:rPr>
           <w:b/>
         </w:rPr>
-        <w:t>R</w:t>
-      </w:r>
+        <w:t>Rq</w:t>
+      </w:r>
+      <w:proofErr w:type="spellEnd"/>
       <w:r>
         <w:rPr>
           <w:b/>
         </w:rPr>
-        <w:t>q</w:t>
+        <w:t>(</w:t>
+      </w:r>
+      <w:proofErr w:type="gramEnd"/>
+      <w:r>
+        <w:rPr>
+          <w:b/>
+        </w:rPr>
+        <w:t>0</w:t>
+      </w:r>
+      <w:r>
+        <w:rPr>
+          <w:b/>
+        </w:rPr>
+        <w:t>2</w:t>
+      </w:r>
+      <w:r>
+        <w:rPr>
+          <w:b/>
+        </w:rPr>
+        <w:t>):</w:t>
+      </w:r>
+      <w:r>
+        <w:rPr>
+          <w:bCs/>
+        </w:rPr>
+        <w:t xml:space="preserve"> Si el cliente desea cambiar </w:t>
+      </w:r>
+      <w:proofErr w:type="spellStart"/>
+      <w:r>
+        <w:rPr>
+          <w:bCs/>
+        </w:rPr>
+        <w:t>algun</w:t>
       </w:r>
       <w:proofErr w:type="spellEnd"/>
       <w:r>
         <w:rPr>
-          <w:b/>
-        </w:rPr>
-        <w:t>(</w:t>
-      </w:r>
-      <w:proofErr w:type="gramEnd"/>
-      <w:r>
-        <w:rPr>
-          <w:b/>
-        </w:rPr>
-        <w:t>0</w:t>
-      </w:r>
-      <w:r>
-        <w:rPr>
-          <w:b/>
-        </w:rPr>
-        <w:t>2</w:t>
-      </w:r>
-      <w:r>
-        <w:rPr>
-          <w:b/>
-        </w:rPr>
-        <w:t>)</w:t>
-      </w:r>
-      <w:r>
-        <w:rPr>
-          <w:b/>
-        </w:rPr>
-        <w:t xml:space="preserve"> </w:t>
-      </w:r>
-      <w:r>
-        <w:rPr>
           <w:bCs/>
         </w:rPr>
-        <w:t>El sistema debe permitir almacenar la información del cliente ya ingresada en la computadora</w:t>
-      </w:r>
-    </w:p>
-    <w:p>
-      <w:pPr>
-        <w:spacing w:line="360" w:lineRule="auto"/>
+        <w:t xml:space="preserve"> dato personal registrado en el sistema, el </w:t>
+      </w:r>
+      <w:r>
         <w:rPr>
           <w:bCs/>
         </w:rPr>
-      </w:pPr>
-      <w:proofErr w:type="spellStart"/>
-      <w:proofErr w:type="gramStart"/>
-      <w:r>
-        <w:rPr>
-          <w:b/>
-        </w:rPr>
-        <w:t>Rq</w:t>
-      </w:r>
-      <w:proofErr w:type="spellEnd"/>
-      <w:r>
-        <w:rPr>
-          <w:b/>
-        </w:rPr>
-        <w:t>(</w:t>
-      </w:r>
-      <w:proofErr w:type="gramEnd"/>
-      <w:r>
-        <w:rPr>
-          <w:b/>
-        </w:rPr>
-        <w:t>03):</w:t>
+        <w:t xml:space="preserve">cliente </w:t>
       </w:r>
       <w:r>
         <w:rPr>
           <w:bCs/>
         </w:rPr>
-        <w:t xml:space="preserve"> Si el cliente desea cambiar </w:t>
-      </w:r>
-      <w:proofErr w:type="spellStart"/>
-      <w:r>
-        <w:rPr>
-          <w:bCs/>
-        </w:rPr>
-        <w:t>algun</w:t>
-      </w:r>
-      <w:proofErr w:type="spellEnd"/>
-      <w:r>
-        <w:rPr>
-          <w:bCs/>
-        </w:rPr>
-        <w:t xml:space="preserve"> dato personal registrado en el sistema, el sistema debe comunicar al operario el cual realizará el cambio de la información en el sistema.</w:t>
+        <w:t>debe comunicar al operario el cual realizará el cambio de la información en el sistema.</w:t>
       </w:r>
     </w:p>
     <w:p>
@@ -5678,7 +5642,7 @@
         <w:rPr>
           <w:b/>
         </w:rPr>
-        <w:t>4</w:t>
+        <w:t>3</w:t>
       </w:r>
       <w:r>
         <w:rPr>
@@ -5696,21 +5660,13 @@
         <w:rPr>
           <w:bCs/>
         </w:rPr>
-        <w:t xml:space="preserve">El sistema debe contar con funcionalidades de control de caja como: añadir y quitar </w:t>
-      </w:r>
-      <w:proofErr w:type="spellStart"/>
+        <w:t xml:space="preserve">El sistema debe contar con funcionalidades de </w:t>
+      </w:r>
       <w:r>
         <w:rPr>
           <w:bCs/>
         </w:rPr>
-        <w:t>articulos</w:t>
-      </w:r>
-      <w:proofErr w:type="spellEnd"/>
-      <w:r>
-        <w:rPr>
-          <w:bCs/>
-        </w:rPr>
-        <w:t>, valor del artículo.</w:t>
+        <w:t>registro de ventas realizadas</w:t>
       </w:r>
     </w:p>
     <w:p>
@@ -5752,7 +5708,7 @@
         <w:rPr>
           <w:b/>
         </w:rPr>
-        <w:t>5</w:t>
+        <w:t>4</w:t>
       </w:r>
       <w:r>
         <w:rPr>
@@ -5771,42 +5727,6 @@
           <w:bCs/>
         </w:rPr>
         <w:t>.</w:t>
-      </w:r>
-    </w:p>
-    <w:p>
-      <w:pPr>
-        <w:spacing w:line="360" w:lineRule="auto"/>
-        <w:rPr>
-          <w:bCs/>
-        </w:rPr>
-      </w:pPr>
-      <w:proofErr w:type="spellStart"/>
-      <w:proofErr w:type="gramStart"/>
-      <w:r>
-        <w:rPr>
-          <w:b/>
-        </w:rPr>
-        <w:t>Rq</w:t>
-      </w:r>
-      <w:proofErr w:type="spellEnd"/>
-      <w:r>
-        <w:rPr>
-          <w:b/>
-        </w:rPr>
-        <w:t>(</w:t>
-      </w:r>
-      <w:proofErr w:type="gramEnd"/>
-      <w:r>
-        <w:rPr>
-          <w:b/>
-        </w:rPr>
-        <w:t>06):</w:t>
-      </w:r>
-      <w:r>
-        <w:rPr>
-          <w:bCs/>
-        </w:rPr>
-        <w:t xml:space="preserve"> El sistema debe realizar el cálculo de arqueo de caja en base a la información ingresada por el usuario de la cantidad de billetes y monedas recibidas.</w:t>
       </w:r>
     </w:p>
     <w:p>
@@ -5820,7 +5740,6 @@
       <w:bookmarkStart w:id="33" w:name="_Toc88775962"/>
       <w:proofErr w:type="spellStart"/>
       <w:r>
-        <w:lastRenderedPageBreak/>
         <w:t>Gesti</w:t>
       </w:r>
       <w:r>
@@ -5891,7 +5810,7 @@
         <w:rPr>
           <w:b/>
         </w:rPr>
-        <w:t>7</w:t>
+        <w:t>5</w:t>
       </w:r>
       <w:r>
         <w:rPr>
@@ -5951,7 +5870,7 @@
         <w:rPr>
           <w:b/>
         </w:rPr>
-        <w:t>8</w:t>
+        <w:t>6</w:t>
       </w:r>
       <w:r>
         <w:rPr>
@@ -5963,7 +5882,43 @@
         <w:rPr>
           <w:bCs/>
         </w:rPr>
-        <w:t xml:space="preserve"> Si el usuario desea dar de baja a un empleado existente, comunicará al sistema el nombre de usuario del empleado y si existe, el usuario podrá darlo de baja.</w:t>
+        <w:t xml:space="preserve"> Si el</w:t>
+      </w:r>
+      <w:r>
+        <w:rPr>
+          <w:bCs/>
+        </w:rPr>
+        <w:t xml:space="preserve"> gerente</w:t>
+      </w:r>
+      <w:r>
+        <w:rPr>
+          <w:bCs/>
+        </w:rPr>
+        <w:t xml:space="preserve"> desea dar de baja a un empleado existente, </w:t>
+      </w:r>
+      <w:r>
+        <w:rPr>
+          <w:bCs/>
+        </w:rPr>
+        <w:t xml:space="preserve">deberá ingresar el </w:t>
+      </w:r>
+      <w:r>
+        <w:rPr>
+          <w:bCs/>
+        </w:rPr>
+        <w:t xml:space="preserve">nombre de usuario del empleado y si existe, el </w:t>
+      </w:r>
+      <w:r>
+        <w:rPr>
+          <w:bCs/>
+        </w:rPr>
+        <w:t>gerente</w:t>
+      </w:r>
+      <w:r>
+        <w:rPr>
+          <w:bCs/>
+        </w:rPr>
+        <w:t xml:space="preserve"> podrá darlo de baja.</w:t>
       </w:r>
     </w:p>
     <w:p>
@@ -5993,7 +5948,19 @@
         <w:rPr>
           <w:b/>
         </w:rPr>
-        <w:t>09):</w:t>
+        <w:t>0</w:t>
+      </w:r>
+      <w:r>
+        <w:rPr>
+          <w:b/>
+        </w:rPr>
+        <w:t>7</w:t>
+      </w:r>
+      <w:r>
+        <w:rPr>
+          <w:b/>
+        </w:rPr>
+        <w:t>):</w:t>
       </w:r>
       <w:r>
         <w:rPr>
@@ -6012,6 +5979,7 @@
       </w:pPr>
       <w:bookmarkStart w:id="34" w:name="_Toc88775963"/>
       <w:r>
+        <w:lastRenderedPageBreak/>
         <w:t>Salida de ventas</w:t>
       </w:r>
       <w:bookmarkEnd w:id="34"/>
@@ -6052,7 +6020,7 @@
           <w:b/>
           <w:lang w:val="en-US"/>
         </w:rPr>
-        <w:t>10</w:t>
+        <w:t>8</w:t>
       </w:r>
       <w:r>
         <w:rPr>
@@ -6201,7 +6169,6 @@
       </w:pPr>
       <w:bookmarkStart w:id="39" w:name="_Toc88775968"/>
       <w:r>
-        <w:lastRenderedPageBreak/>
         <w:t>Interfaces de Comunicación</w:t>
       </w:r>
       <w:bookmarkEnd w:id="39"/>
@@ -6246,6 +6213,7 @@
       </w:pPr>
       <w:bookmarkStart w:id="41" w:name="_Toc88775970"/>
       <w:r>
+        <w:lastRenderedPageBreak/>
         <w:t>Requisitos de desarrollo</w:t>
       </w:r>
       <w:bookmarkEnd w:id="41"/>
@@ -6381,7 +6349,6 @@
         <w:jc w:val="both"/>
       </w:pPr>
       <w:r>
-        <w:lastRenderedPageBreak/>
         <w:t xml:space="preserve">Gerente del restaurante: el dueño del restaurante que podrá visualizar todas las opciones del sistema, incluyendo </w:t>
       </w:r>
       <w:r>
@@ -6424,6 +6391,7 @@
       </w:pPr>
       <w:bookmarkStart w:id="45" w:name="_Toc88775974"/>
       <w:r>
+        <w:lastRenderedPageBreak/>
         <w:t>Apéndices</w:t>
       </w:r>
       <w:bookmarkEnd w:id="45"/>
@@ -14629,28 +14597,28 @@
 </file>
 
 <file path=customXml/item1.xml><?xml version="1.0" encoding="utf-8"?>
+<b:Sources xmlns:b="http://schemas.openxmlformats.org/officeDocument/2006/bibliography" xmlns="http://schemas.openxmlformats.org/officeDocument/2006/bibliography" SelectedStyle="\APASixthEditionOfficeOnline.xsl" StyleName="APA" Version="6"/>
+</file>
+
+<file path=customXml/item2.xml><?xml version="1.0" encoding="utf-8"?>
 <go:gDocsCustomXmlDataStorage xmlns:go="http://customooxmlschemas.google.com/" xmlns:r="http://schemas.openxmlformats.org/officeDocument/2006/relationships">
   <go:docsCustomData xmlns:go="http://customooxmlschemas.google.com/" roundtripDataSignature="AMtx7miN2d4N/ByYf8LUW3iaSGhjSnTdmQ==">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</go:docsCustomData>
 </go:gDocsCustomXmlDataStorage>
 </file>
 
-<file path=customXml/item2.xml><?xml version="1.0" encoding="utf-8"?>
-<b:Sources xmlns:b="http://schemas.openxmlformats.org/officeDocument/2006/bibliography" xmlns="http://schemas.openxmlformats.org/officeDocument/2006/bibliography" SelectedStyle="\APASixthEditionOfficeOnline.xsl" StyleName="APA" Version="6"/>
+<file path=customXml/itemProps1.xml><?xml version="1.0" encoding="utf-8"?>
+<ds:datastoreItem xmlns:ds="http://schemas.openxmlformats.org/officeDocument/2006/customXml" ds:itemID="{630B6DE1-DB50-486B-84D8-0B1C8DEA69F4}">
+  <ds:schemaRefs>
+    <ds:schemaRef ds:uri="http://schemas.openxmlformats.org/officeDocument/2006/bibliography"/>
+  </ds:schemaRefs>
+</ds:datastoreItem>
 </file>
 
-<file path=customXml/itemProps1.xml><?xml version="1.0" encoding="utf-8"?>
+<file path=customXml/itemProps2.xml><?xml version="1.0" encoding="utf-8"?>
 <ds:datastoreItem xmlns:ds="http://schemas.openxmlformats.org/officeDocument/2006/customXml" ds:itemID="{11111111-1234-1234-1234-123412341234}">
   <ds:schemaRefs>
     <ds:schemaRef ds:uri="http://customooxmlschemas.google.com/"/>
     <ds:schemaRef ds:uri="http://schemas.openxmlformats.org/officeDocument/2006/relationships"/>
   </ds:schemaRefs>
 </ds:datastoreItem>
-</file>
-
-<file path=customXml/itemProps2.xml><?xml version="1.0" encoding="utf-8"?>
-<ds:datastoreItem xmlns:ds="http://schemas.openxmlformats.org/officeDocument/2006/customXml" ds:itemID="{630B6DE1-DB50-486B-84D8-0B1C8DEA69F4}">
-  <ds:schemaRefs>
-    <ds:schemaRef ds:uri="http://schemas.openxmlformats.org/officeDocument/2006/bibliography"/>
-  </ds:schemaRefs>
-</ds:datastoreItem>
 </file>
</xml_diff>

<commit_message>
Corregido documentacion especificacion requerimientos y organizado en carpetas
</commit_message>
<xml_diff>
--- a/DocumentaciónDeEspecificaciónDeRequisitosDeSoftware.docx
+++ b/DocumentaciónDeEspecificaciónDeRequisitosDeSoftware.docx
@@ -477,25 +477,25 @@
         <w:rPr>
           <w:bCs/>
         </w:rPr>
-        <w:t>Fecha: (2</w:t>
+        <w:t>Fecha: (</w:t>
       </w:r>
       <w:r>
         <w:rPr>
           <w:bCs/>
         </w:rPr>
-        <w:t>5</w:t>
+        <w:t>16</w:t>
       </w:r>
       <w:r>
         <w:rPr>
           <w:bCs/>
         </w:rPr>
-        <w:t>/1</w:t>
+        <w:t>/</w:t>
       </w:r>
       <w:r>
         <w:rPr>
           <w:bCs/>
         </w:rPr>
-        <w:t>1</w:t>
+        <w:t>01</w:t>
       </w:r>
       <w:r>
         <w:rPr>
@@ -507,7 +507,7 @@
         <w:rPr>
           <w:bCs/>
         </w:rPr>
-        <w:t>1</w:t>
+        <w:t>2</w:t>
       </w:r>
       <w:r>
         <w:rPr>
@@ -565,12 +565,12 @@
       <w:sdtContent>
         <w:p>
           <w:pPr>
-            <w:pStyle w:val="TOCHeading"/>
+            <w:pStyle w:val="TtuloTDC"/>
           </w:pPr>
         </w:p>
         <w:p>
           <w:pPr>
-            <w:pStyle w:val="TOC1"/>
+            <w:pStyle w:val="TDC1"/>
             <w:tabs>
               <w:tab w:val="left" w:pos="480"/>
               <w:tab w:val="right" w:leader="dot" w:pos="9352"/>
@@ -595,7 +595,7 @@
           <w:hyperlink w:anchor="_Toc88775939" w:history="1">
             <w:r>
               <w:rPr>
-                <w:rStyle w:val="Hyperlink"/>
+                <w:rStyle w:val="Hipervnculo"/>
                 <w:noProof/>
               </w:rPr>
               <w:t>1.</w:t>
@@ -612,7 +612,7 @@
             </w:r>
             <w:r>
               <w:rPr>
-                <w:rStyle w:val="Hyperlink"/>
+                <w:rStyle w:val="Hipervnculo"/>
                 <w:noProof/>
               </w:rPr>
               <w:t>Introducción</w:t>
@@ -669,7 +669,7 @@
         </w:p>
         <w:p>
           <w:pPr>
-            <w:pStyle w:val="TOC2"/>
+            <w:pStyle w:val="TDC2"/>
             <w:tabs>
               <w:tab w:val="left" w:pos="880"/>
               <w:tab w:val="right" w:leader="dot" w:pos="9352"/>
@@ -685,7 +685,7 @@
           <w:hyperlink w:anchor="_Toc88775940" w:history="1">
             <w:r>
               <w:rPr>
-                <w:rStyle w:val="Hyperlink"/>
+                <w:rStyle w:val="Hipervnculo"/>
                 <w:noProof/>
               </w:rPr>
               <w:t>1.1</w:t>
@@ -702,7 +702,7 @@
             </w:r>
             <w:r>
               <w:rPr>
-                <w:rStyle w:val="Hyperlink"/>
+                <w:rStyle w:val="Hipervnculo"/>
                 <w:noProof/>
               </w:rPr>
               <w:t>Propósito</w:t>
@@ -759,7 +759,7 @@
         </w:p>
         <w:p>
           <w:pPr>
-            <w:pStyle w:val="TOC2"/>
+            <w:pStyle w:val="TDC2"/>
             <w:tabs>
               <w:tab w:val="left" w:pos="880"/>
               <w:tab w:val="right" w:leader="dot" w:pos="9352"/>
@@ -775,7 +775,7 @@
           <w:hyperlink w:anchor="_Toc88775941" w:history="1">
             <w:r>
               <w:rPr>
-                <w:rStyle w:val="Hyperlink"/>
+                <w:rStyle w:val="Hipervnculo"/>
                 <w:noProof/>
               </w:rPr>
               <w:t>1.2</w:t>
@@ -792,7 +792,7 @@
             </w:r>
             <w:r>
               <w:rPr>
-                <w:rStyle w:val="Hyperlink"/>
+                <w:rStyle w:val="Hipervnculo"/>
                 <w:noProof/>
               </w:rPr>
               <w:t>Alcance</w:t>
@@ -849,7 +849,7 @@
         </w:p>
         <w:p>
           <w:pPr>
-            <w:pStyle w:val="TOC2"/>
+            <w:pStyle w:val="TDC2"/>
             <w:tabs>
               <w:tab w:val="left" w:pos="880"/>
               <w:tab w:val="right" w:leader="dot" w:pos="9352"/>
@@ -865,7 +865,7 @@
           <w:hyperlink w:anchor="_Toc88775942" w:history="1">
             <w:r>
               <w:rPr>
-                <w:rStyle w:val="Hyperlink"/>
+                <w:rStyle w:val="Hipervnculo"/>
                 <w:noProof/>
               </w:rPr>
               <w:t>1.3</w:t>
@@ -882,7 +882,7 @@
             </w:r>
             <w:r>
               <w:rPr>
-                <w:rStyle w:val="Hyperlink"/>
+                <w:rStyle w:val="Hipervnculo"/>
                 <w:noProof/>
               </w:rPr>
               <w:t>Definiciones, Acrónimos y Abreviaturas</w:t>
@@ -939,7 +939,7 @@
         </w:p>
         <w:p>
           <w:pPr>
-            <w:pStyle w:val="TOC3"/>
+            <w:pStyle w:val="TDC3"/>
             <w:tabs>
               <w:tab w:val="left" w:pos="1320"/>
               <w:tab w:val="right" w:leader="dot" w:pos="9352"/>
@@ -955,7 +955,7 @@
           <w:hyperlink w:anchor="_Toc88775943" w:history="1">
             <w:r>
               <w:rPr>
-                <w:rStyle w:val="Hyperlink"/>
+                <w:rStyle w:val="Hipervnculo"/>
                 <w:noProof/>
               </w:rPr>
               <w:t>1.3.1.</w:t>
@@ -972,7 +972,7 @@
             </w:r>
             <w:r>
               <w:rPr>
-                <w:rStyle w:val="Hyperlink"/>
+                <w:rStyle w:val="Hipervnculo"/>
                 <w:noProof/>
               </w:rPr>
               <w:t>Definiciones</w:t>
@@ -1029,7 +1029,7 @@
         </w:p>
         <w:p>
           <w:pPr>
-            <w:pStyle w:val="TOC3"/>
+            <w:pStyle w:val="TDC3"/>
             <w:tabs>
               <w:tab w:val="left" w:pos="1320"/>
               <w:tab w:val="right" w:leader="dot" w:pos="9352"/>
@@ -1045,7 +1045,7 @@
           <w:hyperlink w:anchor="_Toc88775944" w:history="1">
             <w:r>
               <w:rPr>
-                <w:rStyle w:val="Hyperlink"/>
+                <w:rStyle w:val="Hipervnculo"/>
                 <w:noProof/>
               </w:rPr>
               <w:t>1.3.2.</w:t>
@@ -1062,7 +1062,7 @@
             </w:r>
             <w:r>
               <w:rPr>
-                <w:rStyle w:val="Hyperlink"/>
+                <w:rStyle w:val="Hipervnculo"/>
                 <w:noProof/>
               </w:rPr>
               <w:t>Abreviaturas</w:t>
@@ -1119,7 +1119,7 @@
         </w:p>
         <w:p>
           <w:pPr>
-            <w:pStyle w:val="TOC2"/>
+            <w:pStyle w:val="TDC2"/>
             <w:tabs>
               <w:tab w:val="left" w:pos="880"/>
               <w:tab w:val="right" w:leader="dot" w:pos="9352"/>
@@ -1135,7 +1135,7 @@
           <w:hyperlink w:anchor="_Toc88775945" w:history="1">
             <w:r>
               <w:rPr>
-                <w:rStyle w:val="Hyperlink"/>
+                <w:rStyle w:val="Hipervnculo"/>
                 <w:noProof/>
               </w:rPr>
               <w:t>1.4.</w:t>
@@ -1152,7 +1152,7 @@
             </w:r>
             <w:r>
               <w:rPr>
-                <w:rStyle w:val="Hyperlink"/>
+                <w:rStyle w:val="Hipervnculo"/>
                 <w:noProof/>
               </w:rPr>
               <w:t>Referencias</w:t>
@@ -1209,7 +1209,7 @@
         </w:p>
         <w:p>
           <w:pPr>
-            <w:pStyle w:val="TOC3"/>
+            <w:pStyle w:val="TDC3"/>
             <w:tabs>
               <w:tab w:val="left" w:pos="1320"/>
               <w:tab w:val="right" w:leader="dot" w:pos="9352"/>
@@ -1225,7 +1225,7 @@
           <w:hyperlink w:anchor="_Toc88775946" w:history="1">
             <w:r>
               <w:rPr>
-                <w:rStyle w:val="Hyperlink"/>
+                <w:rStyle w:val="Hipervnculo"/>
                 <w:noProof/>
               </w:rPr>
               <w:t>1.5.</w:t>
@@ -1242,7 +1242,7 @@
             </w:r>
             <w:r>
               <w:rPr>
-                <w:rStyle w:val="Hyperlink"/>
+                <w:rStyle w:val="Hipervnculo"/>
                 <w:noProof/>
               </w:rPr>
               <w:t>Visión general del documento</w:t>
@@ -1299,7 +1299,7 @@
         </w:p>
         <w:p>
           <w:pPr>
-            <w:pStyle w:val="TOC1"/>
+            <w:pStyle w:val="TDC1"/>
             <w:tabs>
               <w:tab w:val="left" w:pos="480"/>
               <w:tab w:val="right" w:leader="dot" w:pos="9352"/>
@@ -1315,7 +1315,7 @@
           <w:hyperlink w:anchor="_Toc88775947" w:history="1">
             <w:r>
               <w:rPr>
-                <w:rStyle w:val="Hyperlink"/>
+                <w:rStyle w:val="Hipervnculo"/>
                 <w:noProof/>
               </w:rPr>
               <w:t>2.</w:t>
@@ -1332,7 +1332,7 @@
             </w:r>
             <w:r>
               <w:rPr>
-                <w:rStyle w:val="Hyperlink"/>
+                <w:rStyle w:val="Hipervnculo"/>
                 <w:noProof/>
               </w:rPr>
               <w:t>Descripción del sistema</w:t>
@@ -1389,7 +1389,7 @@
         </w:p>
         <w:p>
           <w:pPr>
-            <w:pStyle w:val="TOC2"/>
+            <w:pStyle w:val="TDC2"/>
             <w:tabs>
               <w:tab w:val="left" w:pos="880"/>
               <w:tab w:val="right" w:leader="dot" w:pos="9352"/>
@@ -1405,7 +1405,7 @@
           <w:hyperlink w:anchor="_Toc88775948" w:history="1">
             <w:r>
               <w:rPr>
-                <w:rStyle w:val="Hyperlink"/>
+                <w:rStyle w:val="Hipervnculo"/>
                 <w:noProof/>
               </w:rPr>
               <w:t>2.1.</w:t>
@@ -1422,7 +1422,7 @@
             </w:r>
             <w:r>
               <w:rPr>
-                <w:rStyle w:val="Hyperlink"/>
+                <w:rStyle w:val="Hipervnculo"/>
                 <w:noProof/>
               </w:rPr>
               <w:t>Perspectiva del producto</w:t>
@@ -1479,7 +1479,7 @@
         </w:p>
         <w:p>
           <w:pPr>
-            <w:pStyle w:val="TOC3"/>
+            <w:pStyle w:val="TDC3"/>
             <w:tabs>
               <w:tab w:val="left" w:pos="1320"/>
               <w:tab w:val="right" w:leader="dot" w:pos="9352"/>
@@ -1495,7 +1495,7 @@
           <w:hyperlink w:anchor="_Toc88775949" w:history="1">
             <w:r>
               <w:rPr>
-                <w:rStyle w:val="Hyperlink"/>
+                <w:rStyle w:val="Hipervnculo"/>
                 <w:noProof/>
               </w:rPr>
               <w:t>2.2.1.</w:t>
@@ -1512,7 +1512,7 @@
             </w:r>
             <w:r>
               <w:rPr>
-                <w:rStyle w:val="Hyperlink"/>
+                <w:rStyle w:val="Hipervnculo"/>
                 <w:noProof/>
               </w:rPr>
               <w:t>Gestión de ventas</w:t>
@@ -1569,7 +1569,7 @@
         </w:p>
         <w:p>
           <w:pPr>
-            <w:pStyle w:val="TOC3"/>
+            <w:pStyle w:val="TDC3"/>
             <w:tabs>
               <w:tab w:val="left" w:pos="1320"/>
               <w:tab w:val="right" w:leader="dot" w:pos="9352"/>
@@ -1585,7 +1585,7 @@
           <w:hyperlink w:anchor="_Toc88775950" w:history="1">
             <w:r>
               <w:rPr>
-                <w:rStyle w:val="Hyperlink"/>
+                <w:rStyle w:val="Hipervnculo"/>
                 <w:noProof/>
               </w:rPr>
               <w:t>2.2.2.</w:t>
@@ -1602,7 +1602,7 @@
             </w:r>
             <w:r>
               <w:rPr>
-                <w:rStyle w:val="Hyperlink"/>
+                <w:rStyle w:val="Hipervnculo"/>
                 <w:noProof/>
               </w:rPr>
               <w:t>Sistema de inicio de sesión</w:t>
@@ -1659,7 +1659,7 @@
         </w:p>
         <w:p>
           <w:pPr>
-            <w:pStyle w:val="TOC3"/>
+            <w:pStyle w:val="TDC3"/>
             <w:tabs>
               <w:tab w:val="left" w:pos="1320"/>
               <w:tab w:val="right" w:leader="dot" w:pos="9352"/>
@@ -1675,7 +1675,7 @@
           <w:hyperlink w:anchor="_Toc88775951" w:history="1">
             <w:r>
               <w:rPr>
-                <w:rStyle w:val="Hyperlink"/>
+                <w:rStyle w:val="Hipervnculo"/>
                 <w:noProof/>
               </w:rPr>
               <w:t>2.2.3.</w:t>
@@ -1692,7 +1692,7 @@
             </w:r>
             <w:r>
               <w:rPr>
-                <w:rStyle w:val="Hyperlink"/>
+                <w:rStyle w:val="Hipervnculo"/>
                 <w:noProof/>
               </w:rPr>
               <w:t>Impresión de facturas</w:t>
@@ -1749,7 +1749,7 @@
         </w:p>
         <w:p>
           <w:pPr>
-            <w:pStyle w:val="TOC3"/>
+            <w:pStyle w:val="TDC3"/>
             <w:tabs>
               <w:tab w:val="left" w:pos="1320"/>
               <w:tab w:val="right" w:leader="dot" w:pos="9352"/>
@@ -1765,7 +1765,7 @@
           <w:hyperlink w:anchor="_Toc88775952" w:history="1">
             <w:r>
               <w:rPr>
-                <w:rStyle w:val="Hyperlink"/>
+                <w:rStyle w:val="Hipervnculo"/>
                 <w:noProof/>
               </w:rPr>
               <w:t>2.2.4.</w:t>
@@ -1782,7 +1782,7 @@
             </w:r>
             <w:r>
               <w:rPr>
-                <w:rStyle w:val="Hyperlink"/>
+                <w:rStyle w:val="Hipervnculo"/>
                 <w:noProof/>
               </w:rPr>
               <w:t>Almacenamiento de datos de clientes y ventas.</w:t>
@@ -1839,7 +1839,7 @@
         </w:p>
         <w:p>
           <w:pPr>
-            <w:pStyle w:val="TOC3"/>
+            <w:pStyle w:val="TDC3"/>
             <w:tabs>
               <w:tab w:val="left" w:pos="1320"/>
               <w:tab w:val="right" w:leader="dot" w:pos="9352"/>
@@ -1855,7 +1855,7 @@
           <w:hyperlink w:anchor="_Toc88775953" w:history="1">
             <w:r>
               <w:rPr>
-                <w:rStyle w:val="Hyperlink"/>
+                <w:rStyle w:val="Hipervnculo"/>
                 <w:noProof/>
               </w:rPr>
               <w:t>2.2.5.</w:t>
@@ -1872,7 +1872,7 @@
             </w:r>
             <w:r>
               <w:rPr>
-                <w:rStyle w:val="Hyperlink"/>
+                <w:rStyle w:val="Hipervnculo"/>
                 <w:noProof/>
               </w:rPr>
               <w:t>Gestión de arqueo de caja</w:t>
@@ -1929,7 +1929,7 @@
         </w:p>
         <w:p>
           <w:pPr>
-            <w:pStyle w:val="TOC2"/>
+            <w:pStyle w:val="TDC2"/>
             <w:tabs>
               <w:tab w:val="left" w:pos="880"/>
               <w:tab w:val="right" w:leader="dot" w:pos="9352"/>
@@ -1945,7 +1945,7 @@
           <w:hyperlink w:anchor="_Toc88775954" w:history="1">
             <w:r>
               <w:rPr>
-                <w:rStyle w:val="Hyperlink"/>
+                <w:rStyle w:val="Hipervnculo"/>
                 <w:noProof/>
               </w:rPr>
               <w:t>2.3.</w:t>
@@ -1962,7 +1962,7 @@
             </w:r>
             <w:r>
               <w:rPr>
-                <w:rStyle w:val="Hyperlink"/>
+                <w:rStyle w:val="Hipervnculo"/>
                 <w:noProof/>
               </w:rPr>
               <w:t>Características de los usuarios</w:t>
@@ -2019,7 +2019,7 @@
         </w:p>
         <w:p>
           <w:pPr>
-            <w:pStyle w:val="TOC2"/>
+            <w:pStyle w:val="TDC2"/>
             <w:tabs>
               <w:tab w:val="left" w:pos="880"/>
               <w:tab w:val="right" w:leader="dot" w:pos="9352"/>
@@ -2035,7 +2035,7 @@
           <w:hyperlink w:anchor="_Toc88775955" w:history="1">
             <w:r>
               <w:rPr>
-                <w:rStyle w:val="Hyperlink"/>
+                <w:rStyle w:val="Hipervnculo"/>
                 <w:noProof/>
               </w:rPr>
               <w:t>2.4.</w:t>
@@ -2052,7 +2052,7 @@
             </w:r>
             <w:r>
               <w:rPr>
-                <w:rStyle w:val="Hyperlink"/>
+                <w:rStyle w:val="Hipervnculo"/>
                 <w:noProof/>
               </w:rPr>
               <w:t>Restricciones</w:t>
@@ -2109,7 +2109,7 @@
         </w:p>
         <w:p>
           <w:pPr>
-            <w:pStyle w:val="TOC2"/>
+            <w:pStyle w:val="TDC2"/>
             <w:tabs>
               <w:tab w:val="left" w:pos="880"/>
               <w:tab w:val="right" w:leader="dot" w:pos="9352"/>
@@ -2125,7 +2125,7 @@
           <w:hyperlink w:anchor="_Toc88775956" w:history="1">
             <w:r>
               <w:rPr>
-                <w:rStyle w:val="Hyperlink"/>
+                <w:rStyle w:val="Hipervnculo"/>
                 <w:noProof/>
               </w:rPr>
               <w:t>2.5.</w:t>
@@ -2142,7 +2142,7 @@
             </w:r>
             <w:r>
               <w:rPr>
-                <w:rStyle w:val="Hyperlink"/>
+                <w:rStyle w:val="Hipervnculo"/>
                 <w:noProof/>
               </w:rPr>
               <w:t>Suposiciones y dependencias</w:t>
@@ -2199,7 +2199,7 @@
         </w:p>
         <w:p>
           <w:pPr>
-            <w:pStyle w:val="TOC3"/>
+            <w:pStyle w:val="TDC3"/>
             <w:tabs>
               <w:tab w:val="left" w:pos="1320"/>
               <w:tab w:val="right" w:leader="dot" w:pos="9352"/>
@@ -2215,7 +2215,7 @@
           <w:hyperlink w:anchor="_Toc88775957" w:history="1">
             <w:r>
               <w:rPr>
-                <w:rStyle w:val="Hyperlink"/>
+                <w:rStyle w:val="Hipervnculo"/>
                 <w:noProof/>
               </w:rPr>
               <w:t>2.5.1.</w:t>
@@ -2232,7 +2232,7 @@
             </w:r>
             <w:r>
               <w:rPr>
-                <w:rStyle w:val="Hyperlink"/>
+                <w:rStyle w:val="Hipervnculo"/>
                 <w:noProof/>
               </w:rPr>
               <w:t>Dependencias</w:t>
@@ -2289,7 +2289,7 @@
         </w:p>
         <w:p>
           <w:pPr>
-            <w:pStyle w:val="TOC1"/>
+            <w:pStyle w:val="TDC1"/>
             <w:tabs>
               <w:tab w:val="left" w:pos="480"/>
               <w:tab w:val="right" w:leader="dot" w:pos="9352"/>
@@ -2305,7 +2305,7 @@
           <w:hyperlink w:anchor="_Toc88775958" w:history="1">
             <w:r>
               <w:rPr>
-                <w:rStyle w:val="Hyperlink"/>
+                <w:rStyle w:val="Hipervnculo"/>
                 <w:noProof/>
               </w:rPr>
               <w:t>3.</w:t>
@@ -2322,7 +2322,7 @@
             </w:r>
             <w:r>
               <w:rPr>
-                <w:rStyle w:val="Hyperlink"/>
+                <w:rStyle w:val="Hipervnculo"/>
                 <w:noProof/>
               </w:rPr>
               <w:t>Requisitos específicos</w:t>
@@ -2379,7 +2379,7 @@
         </w:p>
         <w:p>
           <w:pPr>
-            <w:pStyle w:val="TOC2"/>
+            <w:pStyle w:val="TDC2"/>
             <w:tabs>
               <w:tab w:val="left" w:pos="880"/>
               <w:tab w:val="right" w:leader="dot" w:pos="9352"/>
@@ -2395,7 +2395,7 @@
           <w:hyperlink w:anchor="_Toc88775959" w:history="1">
             <w:r>
               <w:rPr>
-                <w:rStyle w:val="Hyperlink"/>
+                <w:rStyle w:val="Hipervnculo"/>
                 <w:noProof/>
               </w:rPr>
               <w:t>3.1.</w:t>
@@ -2412,7 +2412,7 @@
             </w:r>
             <w:r>
               <w:rPr>
-                <w:rStyle w:val="Hyperlink"/>
+                <w:rStyle w:val="Hipervnculo"/>
                 <w:noProof/>
               </w:rPr>
               <w:t>Requisitos funcionales</w:t>
@@ -2469,7 +2469,7 @@
         </w:p>
         <w:p>
           <w:pPr>
-            <w:pStyle w:val="TOC3"/>
+            <w:pStyle w:val="TDC3"/>
             <w:tabs>
               <w:tab w:val="left" w:pos="1320"/>
               <w:tab w:val="right" w:leader="dot" w:pos="9352"/>
@@ -2485,7 +2485,7 @@
           <w:hyperlink w:anchor="_Toc88775960" w:history="1">
             <w:r>
               <w:rPr>
-                <w:rStyle w:val="Hyperlink"/>
+                <w:rStyle w:val="Hipervnculo"/>
                 <w:bCs/>
                 <w:noProof/>
               </w:rPr>
@@ -2503,14 +2503,14 @@
             </w:r>
             <w:r>
               <w:rPr>
-                <w:rStyle w:val="Hyperlink"/>
+                <w:rStyle w:val="Hipervnculo"/>
                 <w:noProof/>
               </w:rPr>
               <w:t>Gesti</w:t>
             </w:r>
             <w:r>
               <w:rPr>
-                <w:rStyle w:val="Hyperlink"/>
+                <w:rStyle w:val="Hipervnculo"/>
                 <w:noProof/>
                 <w:lang w:val="en-US"/>
               </w:rPr>
@@ -2568,7 +2568,7 @@
         </w:p>
         <w:p>
           <w:pPr>
-            <w:pStyle w:val="TOC3"/>
+            <w:pStyle w:val="TDC3"/>
             <w:tabs>
               <w:tab w:val="left" w:pos="1320"/>
               <w:tab w:val="right" w:leader="dot" w:pos="9352"/>
@@ -2584,7 +2584,7 @@
           <w:hyperlink w:anchor="_Toc88775961" w:history="1">
             <w:r>
               <w:rPr>
-                <w:rStyle w:val="Hyperlink"/>
+                <w:rStyle w:val="Hipervnculo"/>
                 <w:bCs/>
                 <w:noProof/>
               </w:rPr>
@@ -2602,14 +2602,14 @@
             </w:r>
             <w:r>
               <w:rPr>
-                <w:rStyle w:val="Hyperlink"/>
+                <w:rStyle w:val="Hipervnculo"/>
                 <w:noProof/>
               </w:rPr>
               <w:t>Gesti</w:t>
             </w:r>
             <w:r>
               <w:rPr>
-                <w:rStyle w:val="Hyperlink"/>
+                <w:rStyle w:val="Hipervnculo"/>
                 <w:noProof/>
                 <w:lang w:val="en-US"/>
               </w:rPr>
@@ -2667,7 +2667,7 @@
         </w:p>
         <w:p>
           <w:pPr>
-            <w:pStyle w:val="TOC3"/>
+            <w:pStyle w:val="TDC3"/>
             <w:tabs>
               <w:tab w:val="left" w:pos="1320"/>
               <w:tab w:val="right" w:leader="dot" w:pos="9352"/>
@@ -2683,7 +2683,7 @@
           <w:hyperlink w:anchor="_Toc88775962" w:history="1">
             <w:r>
               <w:rPr>
-                <w:rStyle w:val="Hyperlink"/>
+                <w:rStyle w:val="Hipervnculo"/>
                 <w:bCs/>
                 <w:noProof/>
               </w:rPr>
@@ -2701,14 +2701,14 @@
             </w:r>
             <w:r>
               <w:rPr>
-                <w:rStyle w:val="Hyperlink"/>
+                <w:rStyle w:val="Hipervnculo"/>
                 <w:noProof/>
               </w:rPr>
               <w:t>Gesti</w:t>
             </w:r>
             <w:r>
               <w:rPr>
-                <w:rStyle w:val="Hyperlink"/>
+                <w:rStyle w:val="Hipervnculo"/>
                 <w:noProof/>
                 <w:lang w:val="en-US"/>
               </w:rPr>
@@ -2753,7 +2753,7 @@
                 <w:noProof/>
                 <w:webHidden/>
               </w:rPr>
-              <w:t>10</w:t>
+              <w:t>9</w:t>
             </w:r>
             <w:r>
               <w:rPr>
@@ -2766,7 +2766,7 @@
         </w:p>
         <w:p>
           <w:pPr>
-            <w:pStyle w:val="TOC3"/>
+            <w:pStyle w:val="TDC3"/>
             <w:tabs>
               <w:tab w:val="left" w:pos="1320"/>
               <w:tab w:val="right" w:leader="dot" w:pos="9352"/>
@@ -2782,7 +2782,7 @@
           <w:hyperlink w:anchor="_Toc88775963" w:history="1">
             <w:r>
               <w:rPr>
-                <w:rStyle w:val="Hyperlink"/>
+                <w:rStyle w:val="Hipervnculo"/>
                 <w:bCs/>
                 <w:noProof/>
               </w:rPr>
@@ -2800,7 +2800,7 @@
             </w:r>
             <w:r>
               <w:rPr>
-                <w:rStyle w:val="Hyperlink"/>
+                <w:rStyle w:val="Hipervnculo"/>
                 <w:noProof/>
               </w:rPr>
               <w:t>Salida de ventas</w:t>
@@ -2857,7 +2857,7 @@
         </w:p>
         <w:p>
           <w:pPr>
-            <w:pStyle w:val="TOC2"/>
+            <w:pStyle w:val="TDC2"/>
             <w:tabs>
               <w:tab w:val="left" w:pos="880"/>
               <w:tab w:val="right" w:leader="dot" w:pos="9352"/>
@@ -2873,7 +2873,7 @@
           <w:hyperlink w:anchor="_Toc88775964" w:history="1">
             <w:r>
               <w:rPr>
-                <w:rStyle w:val="Hyperlink"/>
+                <w:rStyle w:val="Hipervnculo"/>
                 <w:noProof/>
               </w:rPr>
               <w:t>3.2.</w:t>
@@ -2890,7 +2890,7 @@
             </w:r>
             <w:r>
               <w:rPr>
-                <w:rStyle w:val="Hyperlink"/>
+                <w:rStyle w:val="Hipervnculo"/>
                 <w:noProof/>
               </w:rPr>
               <w:t>Requisitos de Interfaces Externos</w:t>
@@ -2947,7 +2947,7 @@
         </w:p>
         <w:p>
           <w:pPr>
-            <w:pStyle w:val="TOC3"/>
+            <w:pStyle w:val="TDC3"/>
             <w:tabs>
               <w:tab w:val="left" w:pos="1320"/>
               <w:tab w:val="right" w:leader="dot" w:pos="9352"/>
@@ -2963,7 +2963,7 @@
           <w:hyperlink w:anchor="_Toc88775965" w:history="1">
             <w:r>
               <w:rPr>
-                <w:rStyle w:val="Hyperlink"/>
+                <w:rStyle w:val="Hipervnculo"/>
                 <w:bCs/>
                 <w:noProof/>
               </w:rPr>
@@ -2981,7 +2981,7 @@
             </w:r>
             <w:r>
               <w:rPr>
-                <w:rStyle w:val="Hyperlink"/>
+                <w:rStyle w:val="Hipervnculo"/>
                 <w:noProof/>
               </w:rPr>
               <w:t>Interfaces de usuario</w:t>
@@ -3038,7 +3038,7 @@
         </w:p>
         <w:p>
           <w:pPr>
-            <w:pStyle w:val="TOC3"/>
+            <w:pStyle w:val="TDC3"/>
             <w:tabs>
               <w:tab w:val="left" w:pos="1320"/>
               <w:tab w:val="right" w:leader="dot" w:pos="9352"/>
@@ -3054,7 +3054,7 @@
           <w:hyperlink w:anchor="_Toc88775966" w:history="1">
             <w:r>
               <w:rPr>
-                <w:rStyle w:val="Hyperlink"/>
+                <w:rStyle w:val="Hipervnculo"/>
                 <w:bCs/>
                 <w:noProof/>
               </w:rPr>
@@ -3072,7 +3072,7 @@
             </w:r>
             <w:r>
               <w:rPr>
-                <w:rStyle w:val="Hyperlink"/>
+                <w:rStyle w:val="Hipervnculo"/>
                 <w:noProof/>
               </w:rPr>
               <w:t>Interfaces Hardware</w:t>
@@ -3129,7 +3129,7 @@
         </w:p>
         <w:p>
           <w:pPr>
-            <w:pStyle w:val="TOC3"/>
+            <w:pStyle w:val="TDC3"/>
             <w:tabs>
               <w:tab w:val="left" w:pos="1320"/>
               <w:tab w:val="right" w:leader="dot" w:pos="9352"/>
@@ -3145,7 +3145,7 @@
           <w:hyperlink w:anchor="_Toc88775967" w:history="1">
             <w:r>
               <w:rPr>
-                <w:rStyle w:val="Hyperlink"/>
+                <w:rStyle w:val="Hipervnculo"/>
                 <w:bCs/>
                 <w:noProof/>
               </w:rPr>
@@ -3163,7 +3163,7 @@
             </w:r>
             <w:r>
               <w:rPr>
-                <w:rStyle w:val="Hyperlink"/>
+                <w:rStyle w:val="Hipervnculo"/>
                 <w:noProof/>
               </w:rPr>
               <w:t>Interfaces software</w:t>
@@ -3220,7 +3220,7 @@
         </w:p>
         <w:p>
           <w:pPr>
-            <w:pStyle w:val="TOC3"/>
+            <w:pStyle w:val="TDC3"/>
             <w:tabs>
               <w:tab w:val="left" w:pos="1320"/>
               <w:tab w:val="right" w:leader="dot" w:pos="9352"/>
@@ -3236,7 +3236,7 @@
           <w:hyperlink w:anchor="_Toc88775968" w:history="1">
             <w:r>
               <w:rPr>
-                <w:rStyle w:val="Hyperlink"/>
+                <w:rStyle w:val="Hipervnculo"/>
                 <w:bCs/>
                 <w:noProof/>
               </w:rPr>
@@ -3254,7 +3254,7 @@
             </w:r>
             <w:r>
               <w:rPr>
-                <w:rStyle w:val="Hyperlink"/>
+                <w:rStyle w:val="Hipervnculo"/>
                 <w:noProof/>
               </w:rPr>
               <w:t>Interfaces de Comunicación</w:t>
@@ -3298,7 +3298,7 @@
                 <w:noProof/>
                 <w:webHidden/>
               </w:rPr>
-              <w:t>11</w:t>
+              <w:t>10</w:t>
             </w:r>
             <w:r>
               <w:rPr>
@@ -3311,7 +3311,7 @@
         </w:p>
         <w:p>
           <w:pPr>
-            <w:pStyle w:val="TOC2"/>
+            <w:pStyle w:val="TDC2"/>
             <w:tabs>
               <w:tab w:val="left" w:pos="880"/>
               <w:tab w:val="right" w:leader="dot" w:pos="9352"/>
@@ -3327,7 +3327,7 @@
           <w:hyperlink w:anchor="_Toc88775969" w:history="1">
             <w:r>
               <w:rPr>
-                <w:rStyle w:val="Hyperlink"/>
+                <w:rStyle w:val="Hipervnculo"/>
                 <w:noProof/>
               </w:rPr>
               <w:t>3.3.</w:t>
@@ -3344,7 +3344,7 @@
             </w:r>
             <w:r>
               <w:rPr>
-                <w:rStyle w:val="Hyperlink"/>
+                <w:rStyle w:val="Hipervnculo"/>
                 <w:noProof/>
               </w:rPr>
               <w:t>Requisitos de rendimiento</w:t>
@@ -3388,7 +3388,7 @@
                 <w:noProof/>
                 <w:webHidden/>
               </w:rPr>
-              <w:t>11</w:t>
+              <w:t>10</w:t>
             </w:r>
             <w:r>
               <w:rPr>
@@ -3401,7 +3401,7 @@
         </w:p>
         <w:p>
           <w:pPr>
-            <w:pStyle w:val="TOC2"/>
+            <w:pStyle w:val="TDC2"/>
             <w:tabs>
               <w:tab w:val="left" w:pos="880"/>
               <w:tab w:val="right" w:leader="dot" w:pos="9352"/>
@@ -3417,7 +3417,7 @@
           <w:hyperlink w:anchor="_Toc88775970" w:history="1">
             <w:r>
               <w:rPr>
-                <w:rStyle w:val="Hyperlink"/>
+                <w:rStyle w:val="Hipervnculo"/>
                 <w:noProof/>
               </w:rPr>
               <w:t>3.4.</w:t>
@@ -3434,7 +3434,7 @@
             </w:r>
             <w:r>
               <w:rPr>
-                <w:rStyle w:val="Hyperlink"/>
+                <w:rStyle w:val="Hipervnculo"/>
                 <w:noProof/>
               </w:rPr>
               <w:t>Requisitos de desarrollo</w:t>
@@ -3491,7 +3491,7 @@
         </w:p>
         <w:p>
           <w:pPr>
-            <w:pStyle w:val="TOC2"/>
+            <w:pStyle w:val="TDC2"/>
             <w:tabs>
               <w:tab w:val="left" w:pos="880"/>
               <w:tab w:val="right" w:leader="dot" w:pos="9352"/>
@@ -3507,7 +3507,7 @@
           <w:hyperlink w:anchor="_Toc88775971" w:history="1">
             <w:r>
               <w:rPr>
-                <w:rStyle w:val="Hyperlink"/>
+                <w:rStyle w:val="Hipervnculo"/>
                 <w:noProof/>
               </w:rPr>
               <w:t>3.5.</w:t>
@@ -3524,7 +3524,7 @@
             </w:r>
             <w:r>
               <w:rPr>
-                <w:rStyle w:val="Hyperlink"/>
+                <w:rStyle w:val="Hipervnculo"/>
                 <w:noProof/>
               </w:rPr>
               <w:t>Requisitos Tecnológicos</w:t>
@@ -3581,7 +3581,7 @@
         </w:p>
         <w:p>
           <w:pPr>
-            <w:pStyle w:val="TOC2"/>
+            <w:pStyle w:val="TDC2"/>
             <w:tabs>
               <w:tab w:val="left" w:pos="880"/>
               <w:tab w:val="right" w:leader="dot" w:pos="9352"/>
@@ -3597,7 +3597,7 @@
           <w:hyperlink w:anchor="_Toc88775972" w:history="1">
             <w:r>
               <w:rPr>
-                <w:rStyle w:val="Hyperlink"/>
+                <w:rStyle w:val="Hipervnculo"/>
                 <w:noProof/>
               </w:rPr>
               <w:t>3.6.</w:t>
@@ -3614,7 +3614,7 @@
             </w:r>
             <w:r>
               <w:rPr>
-                <w:rStyle w:val="Hyperlink"/>
+                <w:rStyle w:val="Hipervnculo"/>
                 <w:noProof/>
               </w:rPr>
               <w:t>Atributos</w:t>
@@ -3671,7 +3671,7 @@
         </w:p>
         <w:p>
           <w:pPr>
-            <w:pStyle w:val="TOC2"/>
+            <w:pStyle w:val="TDC2"/>
             <w:tabs>
               <w:tab w:val="left" w:pos="1100"/>
               <w:tab w:val="right" w:leader="dot" w:pos="9352"/>
@@ -3687,7 +3687,7 @@
           <w:hyperlink w:anchor="_Toc88775973" w:history="1">
             <w:r>
               <w:rPr>
-                <w:rStyle w:val="Hyperlink"/>
+                <w:rStyle w:val="Hipervnculo"/>
                 <w:bCs/>
                 <w:noProof/>
               </w:rPr>
@@ -3705,7 +3705,7 @@
             </w:r>
             <w:r>
               <w:rPr>
-                <w:rStyle w:val="Hyperlink"/>
+                <w:rStyle w:val="Hipervnculo"/>
                 <w:noProof/>
               </w:rPr>
               <w:t>Seguridad</w:t>
@@ -3762,7 +3762,7 @@
         </w:p>
         <w:p>
           <w:pPr>
-            <w:pStyle w:val="TOC1"/>
+            <w:pStyle w:val="TDC1"/>
             <w:tabs>
               <w:tab w:val="left" w:pos="480"/>
               <w:tab w:val="right" w:leader="dot" w:pos="9352"/>
@@ -3778,7 +3778,7 @@
           <w:hyperlink w:anchor="_Toc88775974" w:history="1">
             <w:r>
               <w:rPr>
-                <w:rStyle w:val="Hyperlink"/>
+                <w:rStyle w:val="Hipervnculo"/>
                 <w:noProof/>
               </w:rPr>
               <w:t>4.</w:t>
@@ -3795,7 +3795,7 @@
             </w:r>
             <w:r>
               <w:rPr>
-                <w:rStyle w:val="Hyperlink"/>
+                <w:rStyle w:val="Hipervnculo"/>
                 <w:noProof/>
               </w:rPr>
               <w:t>Apéndices</w:t>
@@ -3852,7 +3852,7 @@
         </w:p>
         <w:p>
           <w:pPr>
-            <w:pStyle w:val="TOC2"/>
+            <w:pStyle w:val="TDC2"/>
             <w:tabs>
               <w:tab w:val="left" w:pos="880"/>
               <w:tab w:val="right" w:leader="dot" w:pos="9352"/>
@@ -3868,7 +3868,7 @@
           <w:hyperlink w:anchor="_Toc88775975" w:history="1">
             <w:r>
               <w:rPr>
-                <w:rStyle w:val="Hyperlink"/>
+                <w:rStyle w:val="Hipervnculo"/>
                 <w:noProof/>
               </w:rPr>
               <w:t>4.1.</w:t>
@@ -3885,7 +3885,7 @@
             </w:r>
             <w:r>
               <w:rPr>
-                <w:rStyle w:val="Hyperlink"/>
+                <w:rStyle w:val="Hipervnculo"/>
                 <w:noProof/>
               </w:rPr>
               <w:t>Productos</w:t>
@@ -3942,7 +3942,7 @@
         </w:p>
         <w:p>
           <w:pPr>
-            <w:pStyle w:val="TOC2"/>
+            <w:pStyle w:val="TDC2"/>
             <w:tabs>
               <w:tab w:val="left" w:pos="880"/>
               <w:tab w:val="right" w:leader="dot" w:pos="9352"/>
@@ -3958,7 +3958,7 @@
           <w:hyperlink w:anchor="_Toc88775976" w:history="1">
             <w:r>
               <w:rPr>
-                <w:rStyle w:val="Hyperlink"/>
+                <w:rStyle w:val="Hipervnculo"/>
                 <w:noProof/>
               </w:rPr>
               <w:t>4.2.</w:t>
@@ -3975,7 +3975,7 @@
             </w:r>
             <w:r>
               <w:rPr>
-                <w:rStyle w:val="Hyperlink"/>
+                <w:rStyle w:val="Hipervnculo"/>
                 <w:noProof/>
               </w:rPr>
               <w:t>Entrega a domicilio</w:t>
@@ -4077,7 +4077,7 @@
     </w:p>
     <w:p>
       <w:pPr>
-        <w:pStyle w:val="Heading1"/>
+        <w:pStyle w:val="Ttulo1"/>
         <w:numPr>
           <w:ilvl w:val="0"/>
           <w:numId w:val="49"/>
@@ -4175,7 +4175,7 @@
     </w:p>
     <w:p>
       <w:pPr>
-        <w:pStyle w:val="Heading2"/>
+        <w:pStyle w:val="Ttulo2"/>
         <w:numPr>
           <w:ilvl w:val="1"/>
           <w:numId w:val="12"/>
@@ -4241,7 +4241,7 @@
     </w:p>
     <w:p>
       <w:pPr>
-        <w:pStyle w:val="Heading2"/>
+        <w:pStyle w:val="Ttulo2"/>
         <w:numPr>
           <w:ilvl w:val="1"/>
           <w:numId w:val="12"/>
@@ -4300,7 +4300,7 @@
     </w:p>
     <w:p>
       <w:pPr>
-        <w:pStyle w:val="Heading2"/>
+        <w:pStyle w:val="Ttulo2"/>
         <w:numPr>
           <w:ilvl w:val="1"/>
           <w:numId w:val="12"/>
@@ -4315,7 +4315,7 @@
     </w:p>
     <w:p>
       <w:pPr>
-        <w:pStyle w:val="ListParagraph"/>
+        <w:pStyle w:val="Prrafodelista"/>
         <w:spacing w:line="360" w:lineRule="auto"/>
         <w:ind w:left="576"/>
         <w:rPr>
@@ -4326,7 +4326,7 @@
     </w:p>
     <w:p>
       <w:pPr>
-        <w:pStyle w:val="Heading3"/>
+        <w:pStyle w:val="Ttulo3"/>
         <w:numPr>
           <w:ilvl w:val="2"/>
           <w:numId w:val="49"/>
@@ -4340,7 +4340,7 @@
     </w:p>
     <w:p>
       <w:pPr>
-        <w:pStyle w:val="ListParagraph"/>
+        <w:pStyle w:val="Prrafodelista"/>
         <w:spacing w:line="360" w:lineRule="auto"/>
         <w:rPr>
           <w:b/>
@@ -4350,7 +4350,7 @@
     </w:p>
     <w:tbl>
       <w:tblPr>
-        <w:tblStyle w:val="TableGrid"/>
+        <w:tblStyle w:val="Tablaconcuadrcula"/>
         <w:tblW w:w="0" w:type="auto"/>
         <w:tblInd w:w="720" w:type="dxa"/>
         <w:tblBorders>
@@ -4378,7 +4378,7 @@
           </w:tcPr>
           <w:p>
             <w:pPr>
-              <w:pStyle w:val="ListParagraph"/>
+              <w:pStyle w:val="Prrafodelista"/>
               <w:spacing w:line="360" w:lineRule="auto"/>
               <w:ind w:left="0"/>
             </w:pPr>
@@ -4394,7 +4394,7 @@
           </w:tcPr>
           <w:p>
             <w:pPr>
-              <w:pStyle w:val="ListParagraph"/>
+              <w:pStyle w:val="Prrafodelista"/>
               <w:spacing w:line="360" w:lineRule="auto"/>
               <w:ind w:left="0"/>
             </w:pPr>
@@ -4412,7 +4412,7 @@
           </w:tcPr>
           <w:p>
             <w:pPr>
-              <w:pStyle w:val="ListParagraph"/>
+              <w:pStyle w:val="Prrafodelista"/>
               <w:spacing w:line="360" w:lineRule="auto"/>
               <w:ind w:left="0"/>
             </w:pPr>
@@ -4430,7 +4430,7 @@
           </w:tcPr>
           <w:p>
             <w:pPr>
-              <w:pStyle w:val="ListParagraph"/>
+              <w:pStyle w:val="Prrafodelista"/>
               <w:spacing w:line="360" w:lineRule="auto"/>
               <w:ind w:left="0"/>
             </w:pPr>
@@ -4446,7 +4446,7 @@
           </w:p>
           <w:p>
             <w:pPr>
-              <w:pStyle w:val="ListParagraph"/>
+              <w:pStyle w:val="Prrafodelista"/>
               <w:spacing w:line="360" w:lineRule="auto"/>
               <w:ind w:left="0"/>
             </w:pPr>
@@ -4461,7 +4461,7 @@
           </w:tcPr>
           <w:p>
             <w:pPr>
-              <w:pStyle w:val="ListParagraph"/>
+              <w:pStyle w:val="Prrafodelista"/>
               <w:spacing w:line="360" w:lineRule="auto"/>
               <w:ind w:left="0"/>
             </w:pPr>
@@ -4476,7 +4476,7 @@
           </w:tcPr>
           <w:p>
             <w:pPr>
-              <w:pStyle w:val="ListParagraph"/>
+              <w:pStyle w:val="Prrafodelista"/>
               <w:spacing w:line="360" w:lineRule="auto"/>
               <w:ind w:left="0"/>
             </w:pPr>
@@ -4493,7 +4493,7 @@
           </w:tcPr>
           <w:p>
             <w:pPr>
-              <w:pStyle w:val="ListParagraph"/>
+              <w:pStyle w:val="Prrafodelista"/>
               <w:spacing w:line="360" w:lineRule="auto"/>
               <w:ind w:left="0"/>
               <w:rPr>
@@ -4509,7 +4509,7 @@
           </w:tcPr>
           <w:p>
             <w:pPr>
-              <w:pStyle w:val="ListParagraph"/>
+              <w:pStyle w:val="Prrafodelista"/>
               <w:spacing w:line="360" w:lineRule="auto"/>
               <w:ind w:left="0"/>
               <w:rPr>
@@ -4532,7 +4532,7 @@
     </w:p>
     <w:p>
       <w:pPr>
-        <w:pStyle w:val="ListParagraph"/>
+        <w:pStyle w:val="Prrafodelista"/>
         <w:numPr>
           <w:ilvl w:val="2"/>
           <w:numId w:val="45"/>
@@ -4562,7 +4562,7 @@
     </w:p>
     <w:tbl>
       <w:tblPr>
-        <w:tblStyle w:val="TableGrid"/>
+        <w:tblStyle w:val="Tablaconcuadrcula"/>
         <w:tblW w:w="0" w:type="auto"/>
         <w:tblInd w:w="720" w:type="dxa"/>
         <w:tblBorders>
@@ -4590,7 +4590,7 @@
           </w:tcPr>
           <w:p>
             <w:pPr>
-              <w:pStyle w:val="ListParagraph"/>
+              <w:pStyle w:val="Prrafodelista"/>
               <w:spacing w:line="360" w:lineRule="auto"/>
               <w:ind w:left="0"/>
             </w:pPr>
@@ -4606,7 +4606,7 @@
           </w:tcPr>
           <w:p>
             <w:pPr>
-              <w:pStyle w:val="ListParagraph"/>
+              <w:pStyle w:val="Prrafodelista"/>
               <w:spacing w:line="360" w:lineRule="auto"/>
               <w:ind w:left="0"/>
             </w:pPr>
@@ -4624,7 +4624,7 @@
           </w:tcPr>
           <w:p>
             <w:pPr>
-              <w:pStyle w:val="ListParagraph"/>
+              <w:pStyle w:val="Prrafodelista"/>
               <w:spacing w:line="360" w:lineRule="auto"/>
               <w:ind w:left="0"/>
             </w:pPr>
@@ -4642,7 +4642,7 @@
           </w:tcPr>
           <w:p>
             <w:pPr>
-              <w:pStyle w:val="ListParagraph"/>
+              <w:pStyle w:val="Prrafodelista"/>
               <w:spacing w:line="360" w:lineRule="auto"/>
               <w:ind w:left="0"/>
             </w:pPr>
@@ -4652,7 +4652,7 @@
           </w:p>
           <w:p>
             <w:pPr>
-              <w:pStyle w:val="ListParagraph"/>
+              <w:pStyle w:val="Prrafodelista"/>
               <w:spacing w:line="360" w:lineRule="auto"/>
               <w:ind w:left="0"/>
             </w:pPr>
@@ -4671,7 +4671,7 @@
     </w:p>
     <w:p>
       <w:pPr>
-        <w:pStyle w:val="Heading3"/>
+        <w:pStyle w:val="Ttulo3"/>
         <w:numPr>
           <w:ilvl w:val="2"/>
           <w:numId w:val="45"/>
@@ -4694,7 +4694,7 @@
     </w:p>
     <w:tbl>
       <w:tblPr>
-        <w:tblStyle w:val="TableGrid"/>
+        <w:tblStyle w:val="Tablaconcuadrcula"/>
         <w:tblW w:w="0" w:type="auto"/>
         <w:tblInd w:w="720" w:type="dxa"/>
         <w:tblBorders>
@@ -4722,7 +4722,7 @@
           </w:tcPr>
           <w:p>
             <w:pPr>
-              <w:pStyle w:val="ListParagraph"/>
+              <w:pStyle w:val="Prrafodelista"/>
               <w:spacing w:line="360" w:lineRule="auto"/>
               <w:ind w:left="0"/>
             </w:pPr>
@@ -4738,7 +4738,7 @@
           </w:tcPr>
           <w:p>
             <w:pPr>
-              <w:pStyle w:val="ListParagraph"/>
+              <w:pStyle w:val="Prrafodelista"/>
               <w:spacing w:line="360" w:lineRule="auto"/>
               <w:ind w:left="0"/>
             </w:pPr>
@@ -4757,7 +4757,7 @@
           </w:tcPr>
           <w:p>
             <w:pPr>
-              <w:pStyle w:val="ListParagraph"/>
+              <w:pStyle w:val="Prrafodelista"/>
               <w:spacing w:line="360" w:lineRule="auto"/>
               <w:ind w:left="0"/>
             </w:pPr>
@@ -4776,7 +4776,7 @@
           </w:tcPr>
           <w:p>
             <w:pPr>
-              <w:pStyle w:val="ListParagraph"/>
+              <w:pStyle w:val="Prrafodelista"/>
               <w:spacing w:line="360" w:lineRule="auto"/>
               <w:ind w:left="0"/>
             </w:pPr>
@@ -4786,7 +4786,7 @@
           </w:p>
           <w:p>
             <w:pPr>
-              <w:pStyle w:val="ListParagraph"/>
+              <w:pStyle w:val="Prrafodelista"/>
               <w:spacing w:line="360" w:lineRule="auto"/>
               <w:ind w:left="0"/>
             </w:pPr>
@@ -4804,7 +4804,7 @@
           </w:tcPr>
           <w:p>
             <w:pPr>
-              <w:pStyle w:val="ListParagraph"/>
+              <w:pStyle w:val="Prrafodelista"/>
               <w:spacing w:line="360" w:lineRule="auto"/>
               <w:ind w:left="0"/>
             </w:pPr>
@@ -4824,7 +4824,7 @@
           </w:tcPr>
           <w:p>
             <w:pPr>
-              <w:pStyle w:val="ListParagraph"/>
+              <w:pStyle w:val="Prrafodelista"/>
               <w:spacing w:line="360" w:lineRule="auto"/>
               <w:ind w:left="0"/>
             </w:pPr>
@@ -4837,7 +4837,7 @@
     </w:tbl>
     <w:p>
       <w:pPr>
-        <w:pStyle w:val="ListParagraph"/>
+        <w:pStyle w:val="Prrafodelista"/>
         <w:spacing w:line="360" w:lineRule="auto"/>
         <w:rPr>
           <w:b/>
@@ -4856,7 +4856,7 @@
     </w:p>
     <w:p>
       <w:pPr>
-        <w:pStyle w:val="Heading2"/>
+        <w:pStyle w:val="Ttulo2"/>
         <w:numPr>
           <w:ilvl w:val="1"/>
           <w:numId w:val="45"/>
@@ -4938,7 +4938,7 @@
     </w:p>
     <w:p>
       <w:pPr>
-        <w:pStyle w:val="Heading3"/>
+        <w:pStyle w:val="Ttulo3"/>
         <w:numPr>
           <w:ilvl w:val="1"/>
           <w:numId w:val="45"/>
@@ -4972,7 +4972,7 @@
     </w:p>
     <w:p>
       <w:pPr>
-        <w:pStyle w:val="Heading1"/>
+        <w:pStyle w:val="Ttulo1"/>
         <w:numPr>
           <w:ilvl w:val="0"/>
           <w:numId w:val="46"/>
@@ -4990,7 +4990,7 @@
     </w:p>
     <w:p>
       <w:pPr>
-        <w:pStyle w:val="Heading2"/>
+        <w:pStyle w:val="Ttulo2"/>
         <w:numPr>
           <w:ilvl w:val="1"/>
           <w:numId w:val="46"/>
@@ -5020,7 +5020,7 @@
     </w:p>
     <w:p>
       <w:pPr>
-        <w:pStyle w:val="ListParagraph"/>
+        <w:pStyle w:val="Prrafodelista"/>
         <w:numPr>
           <w:ilvl w:val="1"/>
           <w:numId w:val="46"/>
@@ -5047,7 +5047,7 @@
     </w:p>
     <w:p>
       <w:pPr>
-        <w:pStyle w:val="ListParagraph"/>
+        <w:pStyle w:val="Prrafodelista"/>
         <w:numPr>
           <w:ilvl w:val="0"/>
           <w:numId w:val="47"/>
@@ -5060,7 +5060,7 @@
     </w:p>
     <w:p>
       <w:pPr>
-        <w:pStyle w:val="ListParagraph"/>
+        <w:pStyle w:val="Prrafodelista"/>
         <w:numPr>
           <w:ilvl w:val="0"/>
           <w:numId w:val="47"/>
@@ -5073,7 +5073,7 @@
     </w:p>
     <w:p>
       <w:pPr>
-        <w:pStyle w:val="ListParagraph"/>
+        <w:pStyle w:val="Prrafodelista"/>
         <w:numPr>
           <w:ilvl w:val="0"/>
           <w:numId w:val="47"/>
@@ -5086,7 +5086,7 @@
     </w:p>
     <w:p>
       <w:pPr>
-        <w:pStyle w:val="ListParagraph"/>
+        <w:pStyle w:val="Prrafodelista"/>
         <w:numPr>
           <w:ilvl w:val="0"/>
           <w:numId w:val="47"/>
@@ -5102,7 +5102,7 @@
     </w:p>
     <w:p>
       <w:pPr>
-        <w:pStyle w:val="ListParagraph"/>
+        <w:pStyle w:val="Prrafodelista"/>
         <w:numPr>
           <w:ilvl w:val="0"/>
           <w:numId w:val="47"/>
@@ -5123,7 +5123,7 @@
     </w:p>
     <w:p>
       <w:pPr>
-        <w:pStyle w:val="Heading3"/>
+        <w:pStyle w:val="Ttulo3"/>
         <w:numPr>
           <w:ilvl w:val="2"/>
           <w:numId w:val="46"/>
@@ -5162,7 +5162,7 @@
     </w:p>
     <w:p>
       <w:pPr>
-        <w:pStyle w:val="Heading3"/>
+        <w:pStyle w:val="Ttulo3"/>
         <w:numPr>
           <w:ilvl w:val="2"/>
           <w:numId w:val="46"/>
@@ -5190,7 +5190,7 @@
     </w:p>
     <w:p>
       <w:pPr>
-        <w:pStyle w:val="Heading3"/>
+        <w:pStyle w:val="Ttulo3"/>
         <w:numPr>
           <w:ilvl w:val="2"/>
           <w:numId w:val="46"/>
@@ -5224,7 +5224,7 @@
     </w:p>
     <w:p>
       <w:pPr>
-        <w:pStyle w:val="Heading3"/>
+        <w:pStyle w:val="Ttulo3"/>
         <w:numPr>
           <w:ilvl w:val="2"/>
           <w:numId w:val="46"/>
@@ -5250,7 +5250,7 @@
     </w:p>
     <w:p>
       <w:pPr>
-        <w:pStyle w:val="Heading3"/>
+        <w:pStyle w:val="Ttulo3"/>
         <w:numPr>
           <w:ilvl w:val="2"/>
           <w:numId w:val="46"/>
@@ -5272,7 +5272,7 @@
     </w:p>
     <w:p>
       <w:pPr>
-        <w:pStyle w:val="Heading2"/>
+        <w:pStyle w:val="Ttulo2"/>
         <w:numPr>
           <w:ilvl w:val="1"/>
           <w:numId w:val="46"/>
@@ -5294,7 +5294,7 @@
     </w:p>
     <w:p>
       <w:pPr>
-        <w:pStyle w:val="Heading2"/>
+        <w:pStyle w:val="Ttulo2"/>
         <w:numPr>
           <w:ilvl w:val="1"/>
           <w:numId w:val="46"/>
@@ -5324,7 +5324,7 @@
     </w:p>
     <w:p>
       <w:pPr>
-        <w:pStyle w:val="Heading2"/>
+        <w:pStyle w:val="Ttulo2"/>
         <w:numPr>
           <w:ilvl w:val="1"/>
           <w:numId w:val="46"/>
@@ -5338,7 +5338,7 @@
     </w:p>
     <w:p>
       <w:pPr>
-        <w:pStyle w:val="Heading3"/>
+        <w:pStyle w:val="Ttulo3"/>
         <w:numPr>
           <w:ilvl w:val="2"/>
           <w:numId w:val="46"/>
@@ -5360,7 +5360,7 @@
     </w:p>
     <w:p>
       <w:pPr>
-        <w:pStyle w:val="Heading1"/>
+        <w:pStyle w:val="Ttulo1"/>
         <w:numPr>
           <w:ilvl w:val="0"/>
           <w:numId w:val="46"/>
@@ -5389,7 +5389,7 @@
     </w:p>
     <w:p>
       <w:pPr>
-        <w:pStyle w:val="Heading2"/>
+        <w:pStyle w:val="Ttulo2"/>
         <w:numPr>
           <w:ilvl w:val="1"/>
           <w:numId w:val="38"/>
@@ -5403,7 +5403,7 @@
     </w:p>
     <w:p>
       <w:pPr>
-        <w:pStyle w:val="Heading3"/>
+        <w:pStyle w:val="Ttulo3"/>
         <w:numPr>
           <w:ilvl w:val="2"/>
           <w:numId w:val="38"/>
@@ -5563,7 +5563,7 @@
     </w:p>
     <w:p>
       <w:pPr>
-        <w:pStyle w:val="Heading3"/>
+        <w:pStyle w:val="Ttulo3"/>
         <w:numPr>
           <w:ilvl w:val="2"/>
           <w:numId w:val="38"/>
@@ -5731,7 +5731,7 @@
     </w:p>
     <w:p>
       <w:pPr>
-        <w:pStyle w:val="Heading3"/>
+        <w:pStyle w:val="Ttulo3"/>
         <w:numPr>
           <w:ilvl w:val="2"/>
           <w:numId w:val="38"/>
@@ -5971,7 +5971,7 @@
     </w:p>
     <w:p>
       <w:pPr>
-        <w:pStyle w:val="Heading3"/>
+        <w:pStyle w:val="Ttulo3"/>
         <w:numPr>
           <w:ilvl w:val="2"/>
           <w:numId w:val="38"/>
@@ -6073,7 +6073,7 @@
     </w:p>
     <w:p>
       <w:pPr>
-        <w:pStyle w:val="Heading2"/>
+        <w:pStyle w:val="Ttulo2"/>
         <w:numPr>
           <w:ilvl w:val="1"/>
           <w:numId w:val="38"/>
@@ -6087,7 +6087,7 @@
     </w:p>
     <w:p>
       <w:pPr>
-        <w:pStyle w:val="Heading3"/>
+        <w:pStyle w:val="Ttulo3"/>
         <w:numPr>
           <w:ilvl w:val="2"/>
           <w:numId w:val="38"/>
@@ -6117,7 +6117,7 @@
     </w:p>
     <w:p>
       <w:pPr>
-        <w:pStyle w:val="Heading3"/>
+        <w:pStyle w:val="Ttulo3"/>
         <w:numPr>
           <w:ilvl w:val="2"/>
           <w:numId w:val="38"/>
@@ -6139,7 +6139,7 @@
     </w:p>
     <w:p>
       <w:pPr>
-        <w:pStyle w:val="Heading3"/>
+        <w:pStyle w:val="Ttulo3"/>
         <w:numPr>
           <w:ilvl w:val="2"/>
           <w:numId w:val="38"/>
@@ -6161,7 +6161,7 @@
     </w:p>
     <w:p>
       <w:pPr>
-        <w:pStyle w:val="Heading3"/>
+        <w:pStyle w:val="Ttulo3"/>
         <w:numPr>
           <w:ilvl w:val="2"/>
           <w:numId w:val="38"/>
@@ -6183,7 +6183,7 @@
     </w:p>
     <w:p>
       <w:pPr>
-        <w:pStyle w:val="Heading2"/>
+        <w:pStyle w:val="Ttulo2"/>
         <w:numPr>
           <w:ilvl w:val="1"/>
           <w:numId w:val="38"/>
@@ -6205,7 +6205,7 @@
     </w:p>
     <w:p>
       <w:pPr>
-        <w:pStyle w:val="Heading2"/>
+        <w:pStyle w:val="Ttulo2"/>
         <w:numPr>
           <w:ilvl w:val="1"/>
           <w:numId w:val="38"/>
@@ -6228,7 +6228,7 @@
     </w:p>
     <w:p>
       <w:pPr>
-        <w:pStyle w:val="Heading2"/>
+        <w:pStyle w:val="Ttulo2"/>
         <w:numPr>
           <w:ilvl w:val="1"/>
           <w:numId w:val="38"/>
@@ -6242,7 +6242,7 @@
     </w:p>
     <w:p>
       <w:pPr>
-        <w:pStyle w:val="ListParagraph"/>
+        <w:pStyle w:val="Prrafodelista"/>
         <w:spacing w:line="360" w:lineRule="auto"/>
       </w:pPr>
       <w:r>
@@ -6259,7 +6259,7 @@
     </w:p>
     <w:p>
       <w:pPr>
-        <w:pStyle w:val="ListParagraph"/>
+        <w:pStyle w:val="Prrafodelista"/>
         <w:spacing w:line="360" w:lineRule="auto"/>
       </w:pPr>
       <w:r>
@@ -6268,7 +6268,7 @@
     </w:p>
     <w:p>
       <w:pPr>
-        <w:pStyle w:val="ListParagraph"/>
+        <w:pStyle w:val="Prrafodelista"/>
         <w:spacing w:line="360" w:lineRule="auto"/>
       </w:pPr>
       <w:r>
@@ -6277,7 +6277,7 @@
     </w:p>
     <w:p>
       <w:pPr>
-        <w:pStyle w:val="ListParagraph"/>
+        <w:pStyle w:val="Prrafodelista"/>
         <w:spacing w:line="360" w:lineRule="auto"/>
       </w:pPr>
       <w:r>
@@ -6294,7 +6294,7 @@
     </w:p>
     <w:p>
       <w:pPr>
-        <w:pStyle w:val="Heading2"/>
+        <w:pStyle w:val="Ttulo2"/>
         <w:numPr>
           <w:ilvl w:val="1"/>
           <w:numId w:val="38"/>
@@ -6308,7 +6308,7 @@
     </w:p>
     <w:p>
       <w:pPr>
-        <w:pStyle w:val="Heading2"/>
+        <w:pStyle w:val="Ttulo2"/>
         <w:numPr>
           <w:ilvl w:val="2"/>
           <w:numId w:val="38"/>
@@ -6340,7 +6340,7 @@
     </w:p>
     <w:p>
       <w:pPr>
-        <w:pStyle w:val="ListParagraph"/>
+        <w:pStyle w:val="Prrafodelista"/>
         <w:numPr>
           <w:ilvl w:val="0"/>
           <w:numId w:val="47"/>
@@ -6369,7 +6369,7 @@
     </w:p>
     <w:p>
       <w:pPr>
-        <w:pStyle w:val="ListParagraph"/>
+        <w:pStyle w:val="Prrafodelista"/>
         <w:numPr>
           <w:ilvl w:val="0"/>
           <w:numId w:val="47"/>
@@ -6383,7 +6383,7 @@
     </w:p>
     <w:p>
       <w:pPr>
-        <w:pStyle w:val="Heading1"/>
+        <w:pStyle w:val="Ttulo1"/>
         <w:numPr>
           <w:ilvl w:val="0"/>
           <w:numId w:val="38"/>
@@ -6398,7 +6398,7 @@
     </w:p>
     <w:p>
       <w:pPr>
-        <w:pStyle w:val="Heading2"/>
+        <w:pStyle w:val="Ttulo2"/>
         <w:numPr>
           <w:ilvl w:val="1"/>
           <w:numId w:val="38"/>
@@ -6421,7 +6421,7 @@
     </w:p>
     <w:p>
       <w:pPr>
-        <w:pStyle w:val="Heading2"/>
+        <w:pStyle w:val="Ttulo2"/>
         <w:numPr>
           <w:ilvl w:val="1"/>
           <w:numId w:val="38"/>
@@ -6549,7 +6549,7 @@
     <w:sdtContent>
       <w:p>
         <w:pPr>
-          <w:pStyle w:val="Header"/>
+          <w:pStyle w:val="Encabezado"/>
           <w:pBdr>
             <w:bottom w:val="single" w:sz="4" w:space="1" w:color="D9D9D9" w:themeColor="background1" w:themeShade="D9"/>
           </w:pBdr>
@@ -8619,7 +8619,7 @@
     <w:lvl w:ilvl="0">
       <w:start w:val="1"/>
       <w:numFmt w:val="bullet"/>
-      <w:pStyle w:val="Heading1"/>
+      <w:pStyle w:val="Ttulo1"/>
       <w:lvlText w:val="●"/>
       <w:lvlJc w:val="left"/>
       <w:pPr>
@@ -8632,7 +8632,7 @@
     <w:lvl w:ilvl="1">
       <w:start w:val="1"/>
       <w:numFmt w:val="bullet"/>
-      <w:pStyle w:val="Heading2"/>
+      <w:pStyle w:val="Ttulo2"/>
       <w:lvlText w:val="○"/>
       <w:lvlJc w:val="left"/>
       <w:pPr>
@@ -8645,7 +8645,7 @@
     <w:lvl w:ilvl="2">
       <w:start w:val="1"/>
       <w:numFmt w:val="bullet"/>
-      <w:pStyle w:val="Heading3"/>
+      <w:pStyle w:val="Ttulo3"/>
       <w:lvlText w:val="■"/>
       <w:lvlJc w:val="left"/>
       <w:pPr>
@@ -8658,7 +8658,7 @@
     <w:lvl w:ilvl="3">
       <w:start w:val="1"/>
       <w:numFmt w:val="bullet"/>
-      <w:pStyle w:val="Heading4"/>
+      <w:pStyle w:val="Ttulo4"/>
       <w:lvlText w:val="●"/>
       <w:lvlJc w:val="left"/>
       <w:pPr>
@@ -8671,7 +8671,7 @@
     <w:lvl w:ilvl="4">
       <w:start w:val="1"/>
       <w:numFmt w:val="bullet"/>
-      <w:pStyle w:val="Heading5"/>
+      <w:pStyle w:val="Ttulo5"/>
       <w:lvlText w:val="○"/>
       <w:lvlJc w:val="left"/>
       <w:pPr>
@@ -8684,7 +8684,7 @@
     <w:lvl w:ilvl="5">
       <w:start w:val="1"/>
       <w:numFmt w:val="bullet"/>
-      <w:pStyle w:val="Heading6"/>
+      <w:pStyle w:val="Ttulo6"/>
       <w:lvlText w:val="■"/>
       <w:lvlJc w:val="left"/>
       <w:pPr>
@@ -8697,7 +8697,7 @@
     <w:lvl w:ilvl="6">
       <w:start w:val="1"/>
       <w:numFmt w:val="bullet"/>
-      <w:pStyle w:val="Heading7"/>
+      <w:pStyle w:val="Ttulo7"/>
       <w:lvlText w:val="●"/>
       <w:lvlJc w:val="left"/>
       <w:pPr>
@@ -8710,7 +8710,7 @@
     <w:lvl w:ilvl="7">
       <w:start w:val="1"/>
       <w:numFmt w:val="bullet"/>
-      <w:pStyle w:val="Heading8"/>
+      <w:pStyle w:val="Ttulo8"/>
       <w:lvlText w:val="○"/>
       <w:lvlJc w:val="left"/>
       <w:pPr>
@@ -8723,7 +8723,7 @@
     <w:lvl w:ilvl="8">
       <w:start w:val="1"/>
       <w:numFmt w:val="bullet"/>
-      <w:pStyle w:val="Heading9"/>
+      <w:pStyle w:val="Ttulo9"/>
       <w:lvlText w:val="■"/>
       <w:lvlJc w:val="left"/>
       <w:pPr>
@@ -12766,11 +12766,11 @@
     <w:qFormat/>
     <w:rsid w:val="00AA77D4"/>
   </w:style>
-  <w:style w:type="paragraph" w:styleId="Heading1">
+  <w:style w:type="paragraph" w:styleId="Ttulo1">
     <w:name w:val="heading 1"/>
     <w:basedOn w:val="Normal"/>
     <w:next w:val="Normal"/>
-    <w:link w:val="Heading1Char"/>
+    <w:link w:val="Ttulo1Car"/>
     <w:uiPriority w:val="9"/>
     <w:qFormat/>
     <w:rsid w:val="00AA77D4"/>
@@ -12790,11 +12790,11 @@
       <w:szCs w:val="32"/>
     </w:rPr>
   </w:style>
-  <w:style w:type="paragraph" w:styleId="Heading2">
+  <w:style w:type="paragraph" w:styleId="Ttulo2">
     <w:name w:val="heading 2"/>
     <w:basedOn w:val="Normal"/>
     <w:next w:val="Normal"/>
-    <w:link w:val="Heading2Char"/>
+    <w:link w:val="Ttulo2Car"/>
     <w:uiPriority w:val="9"/>
     <w:unhideWhenUsed/>
     <w:qFormat/>
@@ -12817,11 +12817,11 @@
       <w:szCs w:val="26"/>
     </w:rPr>
   </w:style>
-  <w:style w:type="paragraph" w:styleId="Heading3">
+  <w:style w:type="paragraph" w:styleId="Ttulo3">
     <w:name w:val="heading 3"/>
     <w:basedOn w:val="Normal"/>
     <w:next w:val="Normal"/>
-    <w:link w:val="Heading3Char"/>
+    <w:link w:val="Ttulo3Car"/>
     <w:uiPriority w:val="9"/>
     <w:unhideWhenUsed/>
     <w:qFormat/>
@@ -12841,11 +12841,11 @@
       <w:b/>
     </w:rPr>
   </w:style>
-  <w:style w:type="paragraph" w:styleId="Heading4">
+  <w:style w:type="paragraph" w:styleId="Ttulo4">
     <w:name w:val="heading 4"/>
     <w:basedOn w:val="Normal"/>
     <w:next w:val="Normal"/>
-    <w:link w:val="Heading4Char"/>
+    <w:link w:val="Ttulo4Car"/>
     <w:uiPriority w:val="9"/>
     <w:unhideWhenUsed/>
     <w:qFormat/>
@@ -12867,11 +12867,11 @@
       <w:iCs/>
     </w:rPr>
   </w:style>
-  <w:style w:type="paragraph" w:styleId="Heading5">
+  <w:style w:type="paragraph" w:styleId="Ttulo5">
     <w:name w:val="heading 5"/>
     <w:basedOn w:val="Normal"/>
     <w:next w:val="Normal"/>
-    <w:link w:val="Heading5Char"/>
+    <w:link w:val="Ttulo5Car"/>
     <w:uiPriority w:val="9"/>
     <w:semiHidden/>
     <w:unhideWhenUsed/>
@@ -12892,11 +12892,11 @@
       <w:color w:val="2E74B5" w:themeColor="accent1" w:themeShade="BF"/>
     </w:rPr>
   </w:style>
-  <w:style w:type="paragraph" w:styleId="Heading6">
+  <w:style w:type="paragraph" w:styleId="Ttulo6">
     <w:name w:val="heading 6"/>
     <w:basedOn w:val="Normal"/>
     <w:next w:val="Normal"/>
-    <w:link w:val="Heading6Char"/>
+    <w:link w:val="Ttulo6Car"/>
     <w:uiPriority w:val="9"/>
     <w:semiHidden/>
     <w:unhideWhenUsed/>
@@ -12917,11 +12917,11 @@
       <w:color w:val="1F4D78" w:themeColor="accent1" w:themeShade="7F"/>
     </w:rPr>
   </w:style>
-  <w:style w:type="paragraph" w:styleId="Heading7">
+  <w:style w:type="paragraph" w:styleId="Ttulo7">
     <w:name w:val="heading 7"/>
     <w:basedOn w:val="Normal"/>
     <w:next w:val="Normal"/>
-    <w:link w:val="Heading7Char"/>
+    <w:link w:val="Ttulo7Car"/>
     <w:uiPriority w:val="9"/>
     <w:semiHidden/>
     <w:unhideWhenUsed/>
@@ -12944,11 +12944,11 @@
       <w:color w:val="1F4D78" w:themeColor="accent1" w:themeShade="7F"/>
     </w:rPr>
   </w:style>
-  <w:style w:type="paragraph" w:styleId="Heading8">
+  <w:style w:type="paragraph" w:styleId="Ttulo8">
     <w:name w:val="heading 8"/>
     <w:basedOn w:val="Normal"/>
     <w:next w:val="Normal"/>
-    <w:link w:val="Heading8Char"/>
+    <w:link w:val="Ttulo8Car"/>
     <w:uiPriority w:val="9"/>
     <w:semiHidden/>
     <w:unhideWhenUsed/>
@@ -12971,11 +12971,11 @@
       <w:szCs w:val="21"/>
     </w:rPr>
   </w:style>
-  <w:style w:type="paragraph" w:styleId="Heading9">
+  <w:style w:type="paragraph" w:styleId="Ttulo9">
     <w:name w:val="heading 9"/>
     <w:basedOn w:val="Normal"/>
     <w:next w:val="Normal"/>
-    <w:link w:val="Heading9Char"/>
+    <w:link w:val="Ttulo9Car"/>
     <w:uiPriority w:val="9"/>
     <w:semiHidden/>
     <w:unhideWhenUsed/>
@@ -13000,13 +13000,13 @@
       <w:szCs w:val="21"/>
     </w:rPr>
   </w:style>
-  <w:style w:type="character" w:default="1" w:styleId="DefaultParagraphFont">
+  <w:style w:type="character" w:default="1" w:styleId="Fuentedeprrafopredeter">
     <w:name w:val="Default Paragraph Font"/>
     <w:uiPriority w:val="1"/>
     <w:semiHidden/>
     <w:unhideWhenUsed/>
   </w:style>
-  <w:style w:type="table" w:default="1" w:styleId="TableNormal">
+  <w:style w:type="table" w:default="1" w:styleId="Tablanormal">
     <w:name w:val="Normal Table"/>
     <w:uiPriority w:val="99"/>
     <w:semiHidden/>
@@ -13021,7 +13021,7 @@
       </w:tblCellMar>
     </w:tblPr>
   </w:style>
-  <w:style w:type="numbering" w:default="1" w:styleId="NoList">
+  <w:style w:type="numbering" w:default="1" w:styleId="Sinlista">
     <w:name w:val="No List"/>
     <w:uiPriority w:val="99"/>
     <w:semiHidden/>
@@ -13038,7 +13038,7 @@
       </w:tblCellMar>
     </w:tblPr>
   </w:style>
-  <w:style w:type="paragraph" w:styleId="Title">
+  <w:style w:type="paragraph" w:styleId="Ttulo">
     <w:name w:val="Title"/>
     <w:basedOn w:val="Normal"/>
     <w:next w:val="Normal"/>
@@ -13066,10 +13066,10 @@
       </w:tblCellMar>
     </w:tblPr>
   </w:style>
-  <w:style w:type="character" w:customStyle="1" w:styleId="Heading1Char">
-    <w:name w:val="Heading 1 Char"/>
-    <w:basedOn w:val="DefaultParagraphFont"/>
-    <w:link w:val="Heading1"/>
+  <w:style w:type="character" w:customStyle="1" w:styleId="Ttulo1Car">
+    <w:name w:val="Título 1 Car"/>
+    <w:basedOn w:val="Fuentedeprrafopredeter"/>
+    <w:link w:val="Ttulo1"/>
     <w:uiPriority w:val="9"/>
     <w:rsid w:val="00AA77D4"/>
     <w:rPr>
@@ -13079,10 +13079,10 @@
       <w:szCs w:val="32"/>
     </w:rPr>
   </w:style>
-  <w:style w:type="character" w:customStyle="1" w:styleId="Heading2Char">
-    <w:name w:val="Heading 2 Char"/>
-    <w:basedOn w:val="DefaultParagraphFont"/>
-    <w:link w:val="Heading2"/>
+  <w:style w:type="character" w:customStyle="1" w:styleId="Ttulo2Car">
+    <w:name w:val="Título 2 Car"/>
+    <w:basedOn w:val="Fuentedeprrafopredeter"/>
+    <w:link w:val="Ttulo2"/>
     <w:uiPriority w:val="9"/>
     <w:rsid w:val="00AA77D4"/>
     <w:rPr>
@@ -13093,10 +13093,10 @@
       <w:szCs w:val="26"/>
     </w:rPr>
   </w:style>
-  <w:style w:type="character" w:customStyle="1" w:styleId="Heading3Char">
-    <w:name w:val="Heading 3 Char"/>
-    <w:basedOn w:val="DefaultParagraphFont"/>
-    <w:link w:val="Heading3"/>
+  <w:style w:type="character" w:customStyle="1" w:styleId="Ttulo3Car">
+    <w:name w:val="Título 3 Car"/>
+    <w:basedOn w:val="Fuentedeprrafopredeter"/>
+    <w:link w:val="Ttulo3"/>
     <w:uiPriority w:val="9"/>
     <w:rsid w:val="00AA77D4"/>
     <w:rPr>
@@ -13106,10 +13106,10 @@
       <w:szCs w:val="24"/>
     </w:rPr>
   </w:style>
-  <w:style w:type="character" w:customStyle="1" w:styleId="Heading4Char">
-    <w:name w:val="Heading 4 Char"/>
-    <w:basedOn w:val="DefaultParagraphFont"/>
-    <w:link w:val="Heading4"/>
+  <w:style w:type="character" w:customStyle="1" w:styleId="Ttulo4Car">
+    <w:name w:val="Título 4 Car"/>
+    <w:basedOn w:val="Fuentedeprrafopredeter"/>
+    <w:link w:val="Ttulo4"/>
     <w:uiPriority w:val="9"/>
     <w:rsid w:val="00AA77D4"/>
     <w:rPr>
@@ -13120,10 +13120,10 @@
       <w:sz w:val="24"/>
     </w:rPr>
   </w:style>
-  <w:style w:type="character" w:customStyle="1" w:styleId="Heading5Char">
-    <w:name w:val="Heading 5 Char"/>
-    <w:basedOn w:val="DefaultParagraphFont"/>
-    <w:link w:val="Heading5"/>
+  <w:style w:type="character" w:customStyle="1" w:styleId="Ttulo5Car">
+    <w:name w:val="Título 5 Car"/>
+    <w:basedOn w:val="Fuentedeprrafopredeter"/>
+    <w:link w:val="Ttulo5"/>
     <w:uiPriority w:val="9"/>
     <w:semiHidden/>
     <w:rsid w:val="00AA77D4"/>
@@ -13133,10 +13133,10 @@
       <w:sz w:val="24"/>
     </w:rPr>
   </w:style>
-  <w:style w:type="character" w:customStyle="1" w:styleId="Heading6Char">
-    <w:name w:val="Heading 6 Char"/>
-    <w:basedOn w:val="DefaultParagraphFont"/>
-    <w:link w:val="Heading6"/>
+  <w:style w:type="character" w:customStyle="1" w:styleId="Ttulo6Car">
+    <w:name w:val="Título 6 Car"/>
+    <w:basedOn w:val="Fuentedeprrafopredeter"/>
+    <w:link w:val="Ttulo6"/>
     <w:uiPriority w:val="9"/>
     <w:semiHidden/>
     <w:rsid w:val="00AA77D4"/>
@@ -13146,10 +13146,10 @@
       <w:sz w:val="24"/>
     </w:rPr>
   </w:style>
-  <w:style w:type="character" w:customStyle="1" w:styleId="Heading7Char">
-    <w:name w:val="Heading 7 Char"/>
-    <w:basedOn w:val="DefaultParagraphFont"/>
-    <w:link w:val="Heading7"/>
+  <w:style w:type="character" w:customStyle="1" w:styleId="Ttulo7Car">
+    <w:name w:val="Título 7 Car"/>
+    <w:basedOn w:val="Fuentedeprrafopredeter"/>
+    <w:link w:val="Ttulo7"/>
     <w:uiPriority w:val="9"/>
     <w:semiHidden/>
     <w:rsid w:val="00AA77D4"/>
@@ -13161,10 +13161,10 @@
       <w:sz w:val="24"/>
     </w:rPr>
   </w:style>
-  <w:style w:type="character" w:customStyle="1" w:styleId="Heading8Char">
-    <w:name w:val="Heading 8 Char"/>
-    <w:basedOn w:val="DefaultParagraphFont"/>
-    <w:link w:val="Heading8"/>
+  <w:style w:type="character" w:customStyle="1" w:styleId="Ttulo8Car">
+    <w:name w:val="Título 8 Car"/>
+    <w:basedOn w:val="Fuentedeprrafopredeter"/>
+    <w:link w:val="Ttulo8"/>
     <w:uiPriority w:val="9"/>
     <w:semiHidden/>
     <w:rsid w:val="00AA77D4"/>
@@ -13175,10 +13175,10 @@
       <w:szCs w:val="21"/>
     </w:rPr>
   </w:style>
-  <w:style w:type="character" w:customStyle="1" w:styleId="Heading9Char">
-    <w:name w:val="Heading 9 Char"/>
-    <w:basedOn w:val="DefaultParagraphFont"/>
-    <w:link w:val="Heading9"/>
+  <w:style w:type="character" w:customStyle="1" w:styleId="Ttulo9Car">
+    <w:name w:val="Título 9 Car"/>
+    <w:basedOn w:val="Fuentedeprrafopredeter"/>
+    <w:link w:val="Ttulo9"/>
     <w:uiPriority w:val="9"/>
     <w:semiHidden/>
     <w:rsid w:val="00AA77D4"/>
@@ -13191,9 +13191,9 @@
       <w:szCs w:val="21"/>
     </w:rPr>
   </w:style>
-  <w:style w:type="character" w:styleId="BookTitle">
+  <w:style w:type="character" w:styleId="Ttulodellibro">
     <w:name w:val="Book Title"/>
-    <w:basedOn w:val="DefaultParagraphFont"/>
+    <w:basedOn w:val="Fuentedeprrafopredeter"/>
     <w:uiPriority w:val="33"/>
     <w:qFormat/>
     <w:rsid w:val="00AA77D4"/>
@@ -13236,7 +13236,7 @@
   </w:style>
   <w:style w:type="character" w:customStyle="1" w:styleId="TextoNormalCar">
     <w:name w:val="Texto Normal Car"/>
-    <w:basedOn w:val="DefaultParagraphFont"/>
+    <w:basedOn w:val="Fuentedeprrafopredeter"/>
     <w:link w:val="TextoNormal"/>
     <w:rsid w:val="00AA77D4"/>
     <w:rPr>
@@ -13247,7 +13247,7 @@
       <w:szCs w:val="24"/>
     </w:rPr>
   </w:style>
-  <w:style w:type="paragraph" w:styleId="ListParagraph">
+  <w:style w:type="paragraph" w:styleId="Prrafodelista">
     <w:name w:val="List Paragraph"/>
     <w:basedOn w:val="Normal"/>
     <w:uiPriority w:val="34"/>
@@ -13258,10 +13258,10 @@
       <w:contextualSpacing/>
     </w:pPr>
   </w:style>
-  <w:style w:type="paragraph" w:styleId="Header">
+  <w:style w:type="paragraph" w:styleId="Encabezado">
     <w:name w:val="header"/>
     <w:basedOn w:val="Normal"/>
-    <w:link w:val="HeaderChar"/>
+    <w:link w:val="EncabezadoCar"/>
     <w:uiPriority w:val="99"/>
     <w:unhideWhenUsed/>
     <w:rsid w:val="00E5665E"/>
@@ -13273,10 +13273,10 @@
       <w:spacing w:after="0" w:line="240" w:lineRule="auto"/>
     </w:pPr>
   </w:style>
-  <w:style w:type="character" w:customStyle="1" w:styleId="HeaderChar">
-    <w:name w:val="Header Char"/>
-    <w:basedOn w:val="DefaultParagraphFont"/>
-    <w:link w:val="Header"/>
+  <w:style w:type="character" w:customStyle="1" w:styleId="EncabezadoCar">
+    <w:name w:val="Encabezado Car"/>
+    <w:basedOn w:val="Fuentedeprrafopredeter"/>
+    <w:link w:val="Encabezado"/>
     <w:uiPriority w:val="99"/>
     <w:rsid w:val="00E5665E"/>
     <w:rPr>
@@ -13284,10 +13284,10 @@
       <w:sz w:val="24"/>
     </w:rPr>
   </w:style>
-  <w:style w:type="paragraph" w:styleId="Footer">
+  <w:style w:type="paragraph" w:styleId="Piedepgina">
     <w:name w:val="footer"/>
     <w:basedOn w:val="Normal"/>
-    <w:link w:val="FooterChar"/>
+    <w:link w:val="PiedepginaCar"/>
     <w:uiPriority w:val="99"/>
     <w:unhideWhenUsed/>
     <w:rsid w:val="00E5665E"/>
@@ -13299,10 +13299,10 @@
       <w:spacing w:after="0" w:line="240" w:lineRule="auto"/>
     </w:pPr>
   </w:style>
-  <w:style w:type="character" w:customStyle="1" w:styleId="FooterChar">
-    <w:name w:val="Footer Char"/>
-    <w:basedOn w:val="DefaultParagraphFont"/>
-    <w:link w:val="Footer"/>
+  <w:style w:type="character" w:customStyle="1" w:styleId="PiedepginaCar">
+    <w:name w:val="Pie de página Car"/>
+    <w:basedOn w:val="Fuentedeprrafopredeter"/>
+    <w:link w:val="Piedepgina"/>
     <w:uiPriority w:val="99"/>
     <w:rsid w:val="00E5665E"/>
     <w:rPr>
@@ -13310,9 +13310,9 @@
       <w:sz w:val="24"/>
     </w:rPr>
   </w:style>
-  <w:style w:type="paragraph" w:styleId="TOCHeading">
+  <w:style w:type="paragraph" w:styleId="TtuloTDC">
     <w:name w:val="TOC Heading"/>
-    <w:basedOn w:val="Heading1"/>
+    <w:basedOn w:val="Ttulo1"/>
     <w:next w:val="Normal"/>
     <w:uiPriority w:val="39"/>
     <w:unhideWhenUsed/>
@@ -13331,7 +13331,7 @@
       <w:color w:val="2E74B5" w:themeColor="accent1" w:themeShade="BF"/>
     </w:rPr>
   </w:style>
-  <w:style w:type="paragraph" w:styleId="TOC1">
+  <w:style w:type="paragraph" w:styleId="TDC1">
     <w:name w:val="toc 1"/>
     <w:basedOn w:val="Normal"/>
     <w:next w:val="Normal"/>
@@ -13343,7 +13343,7 @@
       <w:spacing w:after="100"/>
     </w:pPr>
   </w:style>
-  <w:style w:type="paragraph" w:styleId="TOC2">
+  <w:style w:type="paragraph" w:styleId="TDC2">
     <w:name w:val="toc 2"/>
     <w:basedOn w:val="Normal"/>
     <w:next w:val="Normal"/>
@@ -13356,7 +13356,7 @@
       <w:ind w:left="240"/>
     </w:pPr>
   </w:style>
-  <w:style w:type="paragraph" w:styleId="TOC3">
+  <w:style w:type="paragraph" w:styleId="TDC3">
     <w:name w:val="toc 3"/>
     <w:basedOn w:val="Normal"/>
     <w:next w:val="Normal"/>
@@ -13369,9 +13369,9 @@
       <w:ind w:left="480"/>
     </w:pPr>
   </w:style>
-  <w:style w:type="character" w:styleId="Hyperlink">
+  <w:style w:type="character" w:styleId="Hipervnculo">
     <w:name w:val="Hyperlink"/>
-    <w:basedOn w:val="DefaultParagraphFont"/>
+    <w:basedOn w:val="Fuentedeprrafopredeter"/>
     <w:uiPriority w:val="99"/>
     <w:unhideWhenUsed/>
     <w:rsid w:val="00B00AA2"/>
@@ -13394,7 +13394,7 @@
       <w:rFonts w:ascii="Times New Roman" w:eastAsia="Times New Roman" w:hAnsi="Times New Roman" w:cs="Times New Roman"/>
     </w:rPr>
   </w:style>
-  <w:style w:type="paragraph" w:styleId="Subtitle">
+  <w:style w:type="paragraph" w:styleId="Subttulo">
     <w:name w:val="Subtitle"/>
     <w:basedOn w:val="Normal"/>
     <w:next w:val="Normal"/>
@@ -13656,7 +13656,7 @@
       </w:tblCellMar>
     </w:tblPr>
   </w:style>
-  <w:style w:type="paragraph" w:styleId="TOC4">
+  <w:style w:type="paragraph" w:styleId="TDC4">
     <w:name w:val="toc 4"/>
     <w:basedOn w:val="Normal"/>
     <w:next w:val="Normal"/>
@@ -14313,9 +14313,9 @@
       </w:tblCellMar>
     </w:tblPr>
   </w:style>
-  <w:style w:type="table" w:styleId="TableGrid">
+  <w:style w:type="table" w:styleId="Tablaconcuadrcula">
     <w:name w:val="Table Grid"/>
-    <w:basedOn w:val="TableNormal"/>
+    <w:basedOn w:val="Tablanormal"/>
     <w:uiPriority w:val="39"/>
     <w:rsid w:val="00660416"/>
     <w:pPr>
@@ -14597,28 +14597,28 @@
 </file>
 
 <file path=customXml/item1.xml><?xml version="1.0" encoding="utf-8"?>
-<b:Sources xmlns:b="http://schemas.openxmlformats.org/officeDocument/2006/bibliography" xmlns="http://schemas.openxmlformats.org/officeDocument/2006/bibliography" SelectedStyle="\APASixthEditionOfficeOnline.xsl" StyleName="APA" Version="6"/>
-</file>
-
-<file path=customXml/item2.xml><?xml version="1.0" encoding="utf-8"?>
 <go:gDocsCustomXmlDataStorage xmlns:go="http://customooxmlschemas.google.com/" xmlns:r="http://schemas.openxmlformats.org/officeDocument/2006/relationships">
   <go:docsCustomData xmlns:go="http://customooxmlschemas.google.com/" roundtripDataSignature="AMtx7miN2d4N/ByYf8LUW3iaSGhjSnTdmQ==">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</go:docsCustomData>
 </go:gDocsCustomXmlDataStorage>
 </file>
 
-<file path=customXml/itemProps1.xml><?xml version="1.0" encoding="utf-8"?>
-<ds:datastoreItem xmlns:ds="http://schemas.openxmlformats.org/officeDocument/2006/customXml" ds:itemID="{630B6DE1-DB50-486B-84D8-0B1C8DEA69F4}">
-  <ds:schemaRefs>
-    <ds:schemaRef ds:uri="http://schemas.openxmlformats.org/officeDocument/2006/bibliography"/>
-  </ds:schemaRefs>
-</ds:datastoreItem>
+<file path=customXml/item2.xml><?xml version="1.0" encoding="utf-8"?>
+<b:Sources xmlns:b="http://schemas.openxmlformats.org/officeDocument/2006/bibliography" xmlns="http://schemas.openxmlformats.org/officeDocument/2006/bibliography" SelectedStyle="\APASixthEditionOfficeOnline.xsl" StyleName="APA" Version="6"/>
 </file>
 
-<file path=customXml/itemProps2.xml><?xml version="1.0" encoding="utf-8"?>
+<file path=customXml/itemProps1.xml><?xml version="1.0" encoding="utf-8"?>
 <ds:datastoreItem xmlns:ds="http://schemas.openxmlformats.org/officeDocument/2006/customXml" ds:itemID="{11111111-1234-1234-1234-123412341234}">
   <ds:schemaRefs>
     <ds:schemaRef ds:uri="http://customooxmlschemas.google.com/"/>
     <ds:schemaRef ds:uri="http://schemas.openxmlformats.org/officeDocument/2006/relationships"/>
   </ds:schemaRefs>
 </ds:datastoreItem>
+</file>
+
+<file path=customXml/itemProps2.xml><?xml version="1.0" encoding="utf-8"?>
+<ds:datastoreItem xmlns:ds="http://schemas.openxmlformats.org/officeDocument/2006/customXml" ds:itemID="{630B6DE1-DB50-486B-84D8-0B1C8DEA69F4}">
+  <ds:schemaRefs>
+    <ds:schemaRef ds:uri="http://schemas.openxmlformats.org/officeDocument/2006/bibliography"/>
+  </ds:schemaRefs>
+</ds:datastoreItem>
 </file>
</xml_diff>

<commit_message>
Agregado archivos del proyecto
</commit_message>
<xml_diff>
--- a/DocumentaciónDeEspecificaciónDeRequisitosDeSoftware.docx
+++ b/DocumentaciónDeEspecificaciónDeRequisitosDeSoftware.docx
@@ -477,25 +477,25 @@
         <w:rPr>
           <w:bCs/>
         </w:rPr>
-        <w:t>Fecha: (2</w:t>
+        <w:t>Fecha: (</w:t>
       </w:r>
       <w:r>
         <w:rPr>
           <w:bCs/>
         </w:rPr>
-        <w:t>5</w:t>
+        <w:t>16</w:t>
       </w:r>
       <w:r>
         <w:rPr>
           <w:bCs/>
         </w:rPr>
-        <w:t>/1</w:t>
+        <w:t>/</w:t>
       </w:r>
       <w:r>
         <w:rPr>
           <w:bCs/>
         </w:rPr>
-        <w:t>1</w:t>
+        <w:t>01</w:t>
       </w:r>
       <w:r>
         <w:rPr>
@@ -507,7 +507,7 @@
         <w:rPr>
           <w:bCs/>
         </w:rPr>
-        <w:t>1</w:t>
+        <w:t>2</w:t>
       </w:r>
       <w:r>
         <w:rPr>
@@ -565,12 +565,12 @@
       <w:sdtContent>
         <w:p>
           <w:pPr>
-            <w:pStyle w:val="TOCHeading"/>
+            <w:pStyle w:val="TtuloTDC"/>
           </w:pPr>
         </w:p>
         <w:p>
           <w:pPr>
-            <w:pStyle w:val="TOC1"/>
+            <w:pStyle w:val="TDC1"/>
             <w:tabs>
               <w:tab w:val="left" w:pos="480"/>
               <w:tab w:val="right" w:leader="dot" w:pos="9352"/>
@@ -595,7 +595,7 @@
           <w:hyperlink w:anchor="_Toc88775939" w:history="1">
             <w:r>
               <w:rPr>
-                <w:rStyle w:val="Hyperlink"/>
+                <w:rStyle w:val="Hipervnculo"/>
                 <w:noProof/>
               </w:rPr>
               <w:t>1.</w:t>
@@ -612,7 +612,7 @@
             </w:r>
             <w:r>
               <w:rPr>
-                <w:rStyle w:val="Hyperlink"/>
+                <w:rStyle w:val="Hipervnculo"/>
                 <w:noProof/>
               </w:rPr>
               <w:t>Introducción</w:t>
@@ -669,7 +669,7 @@
         </w:p>
         <w:p>
           <w:pPr>
-            <w:pStyle w:val="TOC2"/>
+            <w:pStyle w:val="TDC2"/>
             <w:tabs>
               <w:tab w:val="left" w:pos="880"/>
               <w:tab w:val="right" w:leader="dot" w:pos="9352"/>
@@ -685,7 +685,7 @@
           <w:hyperlink w:anchor="_Toc88775940" w:history="1">
             <w:r>
               <w:rPr>
-                <w:rStyle w:val="Hyperlink"/>
+                <w:rStyle w:val="Hipervnculo"/>
                 <w:noProof/>
               </w:rPr>
               <w:t>1.1</w:t>
@@ -702,7 +702,7 @@
             </w:r>
             <w:r>
               <w:rPr>
-                <w:rStyle w:val="Hyperlink"/>
+                <w:rStyle w:val="Hipervnculo"/>
                 <w:noProof/>
               </w:rPr>
               <w:t>Propósito</w:t>
@@ -759,7 +759,7 @@
         </w:p>
         <w:p>
           <w:pPr>
-            <w:pStyle w:val="TOC2"/>
+            <w:pStyle w:val="TDC2"/>
             <w:tabs>
               <w:tab w:val="left" w:pos="880"/>
               <w:tab w:val="right" w:leader="dot" w:pos="9352"/>
@@ -775,7 +775,7 @@
           <w:hyperlink w:anchor="_Toc88775941" w:history="1">
             <w:r>
               <w:rPr>
-                <w:rStyle w:val="Hyperlink"/>
+                <w:rStyle w:val="Hipervnculo"/>
                 <w:noProof/>
               </w:rPr>
               <w:t>1.2</w:t>
@@ -792,7 +792,7 @@
             </w:r>
             <w:r>
               <w:rPr>
-                <w:rStyle w:val="Hyperlink"/>
+                <w:rStyle w:val="Hipervnculo"/>
                 <w:noProof/>
               </w:rPr>
               <w:t>Alcance</w:t>
@@ -849,7 +849,7 @@
         </w:p>
         <w:p>
           <w:pPr>
-            <w:pStyle w:val="TOC2"/>
+            <w:pStyle w:val="TDC2"/>
             <w:tabs>
               <w:tab w:val="left" w:pos="880"/>
               <w:tab w:val="right" w:leader="dot" w:pos="9352"/>
@@ -865,7 +865,7 @@
           <w:hyperlink w:anchor="_Toc88775942" w:history="1">
             <w:r>
               <w:rPr>
-                <w:rStyle w:val="Hyperlink"/>
+                <w:rStyle w:val="Hipervnculo"/>
                 <w:noProof/>
               </w:rPr>
               <w:t>1.3</w:t>
@@ -882,7 +882,7 @@
             </w:r>
             <w:r>
               <w:rPr>
-                <w:rStyle w:val="Hyperlink"/>
+                <w:rStyle w:val="Hipervnculo"/>
                 <w:noProof/>
               </w:rPr>
               <w:t>Definiciones, Acrónimos y Abreviaturas</w:t>
@@ -939,7 +939,7 @@
         </w:p>
         <w:p>
           <w:pPr>
-            <w:pStyle w:val="TOC3"/>
+            <w:pStyle w:val="TDC3"/>
             <w:tabs>
               <w:tab w:val="left" w:pos="1320"/>
               <w:tab w:val="right" w:leader="dot" w:pos="9352"/>
@@ -955,7 +955,7 @@
           <w:hyperlink w:anchor="_Toc88775943" w:history="1">
             <w:r>
               <w:rPr>
-                <w:rStyle w:val="Hyperlink"/>
+                <w:rStyle w:val="Hipervnculo"/>
                 <w:noProof/>
               </w:rPr>
               <w:t>1.3.1.</w:t>
@@ -972,7 +972,7 @@
             </w:r>
             <w:r>
               <w:rPr>
-                <w:rStyle w:val="Hyperlink"/>
+                <w:rStyle w:val="Hipervnculo"/>
                 <w:noProof/>
               </w:rPr>
               <w:t>Definiciones</w:t>
@@ -1029,7 +1029,7 @@
         </w:p>
         <w:p>
           <w:pPr>
-            <w:pStyle w:val="TOC3"/>
+            <w:pStyle w:val="TDC3"/>
             <w:tabs>
               <w:tab w:val="left" w:pos="1320"/>
               <w:tab w:val="right" w:leader="dot" w:pos="9352"/>
@@ -1045,7 +1045,7 @@
           <w:hyperlink w:anchor="_Toc88775944" w:history="1">
             <w:r>
               <w:rPr>
-                <w:rStyle w:val="Hyperlink"/>
+                <w:rStyle w:val="Hipervnculo"/>
                 <w:noProof/>
               </w:rPr>
               <w:t>1.3.2.</w:t>
@@ -1062,7 +1062,7 @@
             </w:r>
             <w:r>
               <w:rPr>
-                <w:rStyle w:val="Hyperlink"/>
+                <w:rStyle w:val="Hipervnculo"/>
                 <w:noProof/>
               </w:rPr>
               <w:t>Abreviaturas</w:t>
@@ -1119,7 +1119,7 @@
         </w:p>
         <w:p>
           <w:pPr>
-            <w:pStyle w:val="TOC2"/>
+            <w:pStyle w:val="TDC2"/>
             <w:tabs>
               <w:tab w:val="left" w:pos="880"/>
               <w:tab w:val="right" w:leader="dot" w:pos="9352"/>
@@ -1135,7 +1135,7 @@
           <w:hyperlink w:anchor="_Toc88775945" w:history="1">
             <w:r>
               <w:rPr>
-                <w:rStyle w:val="Hyperlink"/>
+                <w:rStyle w:val="Hipervnculo"/>
                 <w:noProof/>
               </w:rPr>
               <w:t>1.4.</w:t>
@@ -1152,7 +1152,7 @@
             </w:r>
             <w:r>
               <w:rPr>
-                <w:rStyle w:val="Hyperlink"/>
+                <w:rStyle w:val="Hipervnculo"/>
                 <w:noProof/>
               </w:rPr>
               <w:t>Referencias</w:t>
@@ -1209,7 +1209,7 @@
         </w:p>
         <w:p>
           <w:pPr>
-            <w:pStyle w:val="TOC3"/>
+            <w:pStyle w:val="TDC3"/>
             <w:tabs>
               <w:tab w:val="left" w:pos="1320"/>
               <w:tab w:val="right" w:leader="dot" w:pos="9352"/>
@@ -1225,7 +1225,7 @@
           <w:hyperlink w:anchor="_Toc88775946" w:history="1">
             <w:r>
               <w:rPr>
-                <w:rStyle w:val="Hyperlink"/>
+                <w:rStyle w:val="Hipervnculo"/>
                 <w:noProof/>
               </w:rPr>
               <w:t>1.5.</w:t>
@@ -1242,7 +1242,7 @@
             </w:r>
             <w:r>
               <w:rPr>
-                <w:rStyle w:val="Hyperlink"/>
+                <w:rStyle w:val="Hipervnculo"/>
                 <w:noProof/>
               </w:rPr>
               <w:t>Visión general del documento</w:t>
@@ -1299,7 +1299,7 @@
         </w:p>
         <w:p>
           <w:pPr>
-            <w:pStyle w:val="TOC1"/>
+            <w:pStyle w:val="TDC1"/>
             <w:tabs>
               <w:tab w:val="left" w:pos="480"/>
               <w:tab w:val="right" w:leader="dot" w:pos="9352"/>
@@ -1315,7 +1315,7 @@
           <w:hyperlink w:anchor="_Toc88775947" w:history="1">
             <w:r>
               <w:rPr>
-                <w:rStyle w:val="Hyperlink"/>
+                <w:rStyle w:val="Hipervnculo"/>
                 <w:noProof/>
               </w:rPr>
               <w:t>2.</w:t>
@@ -1332,7 +1332,7 @@
             </w:r>
             <w:r>
               <w:rPr>
-                <w:rStyle w:val="Hyperlink"/>
+                <w:rStyle w:val="Hipervnculo"/>
                 <w:noProof/>
               </w:rPr>
               <w:t>Descripción del sistema</w:t>
@@ -1389,7 +1389,7 @@
         </w:p>
         <w:p>
           <w:pPr>
-            <w:pStyle w:val="TOC2"/>
+            <w:pStyle w:val="TDC2"/>
             <w:tabs>
               <w:tab w:val="left" w:pos="880"/>
               <w:tab w:val="right" w:leader="dot" w:pos="9352"/>
@@ -1405,7 +1405,7 @@
           <w:hyperlink w:anchor="_Toc88775948" w:history="1">
             <w:r>
               <w:rPr>
-                <w:rStyle w:val="Hyperlink"/>
+                <w:rStyle w:val="Hipervnculo"/>
                 <w:noProof/>
               </w:rPr>
               <w:t>2.1.</w:t>
@@ -1422,7 +1422,7 @@
             </w:r>
             <w:r>
               <w:rPr>
-                <w:rStyle w:val="Hyperlink"/>
+                <w:rStyle w:val="Hipervnculo"/>
                 <w:noProof/>
               </w:rPr>
               <w:t>Perspectiva del producto</w:t>
@@ -1479,7 +1479,7 @@
         </w:p>
         <w:p>
           <w:pPr>
-            <w:pStyle w:val="TOC3"/>
+            <w:pStyle w:val="TDC3"/>
             <w:tabs>
               <w:tab w:val="left" w:pos="1320"/>
               <w:tab w:val="right" w:leader="dot" w:pos="9352"/>
@@ -1495,7 +1495,7 @@
           <w:hyperlink w:anchor="_Toc88775949" w:history="1">
             <w:r>
               <w:rPr>
-                <w:rStyle w:val="Hyperlink"/>
+                <w:rStyle w:val="Hipervnculo"/>
                 <w:noProof/>
               </w:rPr>
               <w:t>2.2.1.</w:t>
@@ -1512,7 +1512,7 @@
             </w:r>
             <w:r>
               <w:rPr>
-                <w:rStyle w:val="Hyperlink"/>
+                <w:rStyle w:val="Hipervnculo"/>
                 <w:noProof/>
               </w:rPr>
               <w:t>Gestión de ventas</w:t>
@@ -1569,7 +1569,7 @@
         </w:p>
         <w:p>
           <w:pPr>
-            <w:pStyle w:val="TOC3"/>
+            <w:pStyle w:val="TDC3"/>
             <w:tabs>
               <w:tab w:val="left" w:pos="1320"/>
               <w:tab w:val="right" w:leader="dot" w:pos="9352"/>
@@ -1585,7 +1585,7 @@
           <w:hyperlink w:anchor="_Toc88775950" w:history="1">
             <w:r>
               <w:rPr>
-                <w:rStyle w:val="Hyperlink"/>
+                <w:rStyle w:val="Hipervnculo"/>
                 <w:noProof/>
               </w:rPr>
               <w:t>2.2.2.</w:t>
@@ -1602,7 +1602,7 @@
             </w:r>
             <w:r>
               <w:rPr>
-                <w:rStyle w:val="Hyperlink"/>
+                <w:rStyle w:val="Hipervnculo"/>
                 <w:noProof/>
               </w:rPr>
               <w:t>Sistema de inicio de sesión</w:t>
@@ -1659,7 +1659,7 @@
         </w:p>
         <w:p>
           <w:pPr>
-            <w:pStyle w:val="TOC3"/>
+            <w:pStyle w:val="TDC3"/>
             <w:tabs>
               <w:tab w:val="left" w:pos="1320"/>
               <w:tab w:val="right" w:leader="dot" w:pos="9352"/>
@@ -1675,7 +1675,7 @@
           <w:hyperlink w:anchor="_Toc88775951" w:history="1">
             <w:r>
               <w:rPr>
-                <w:rStyle w:val="Hyperlink"/>
+                <w:rStyle w:val="Hipervnculo"/>
                 <w:noProof/>
               </w:rPr>
               <w:t>2.2.3.</w:t>
@@ -1692,7 +1692,7 @@
             </w:r>
             <w:r>
               <w:rPr>
-                <w:rStyle w:val="Hyperlink"/>
+                <w:rStyle w:val="Hipervnculo"/>
                 <w:noProof/>
               </w:rPr>
               <w:t>Impresión de facturas</w:t>
@@ -1749,7 +1749,7 @@
         </w:p>
         <w:p>
           <w:pPr>
-            <w:pStyle w:val="TOC3"/>
+            <w:pStyle w:val="TDC3"/>
             <w:tabs>
               <w:tab w:val="left" w:pos="1320"/>
               <w:tab w:val="right" w:leader="dot" w:pos="9352"/>
@@ -1765,7 +1765,7 @@
           <w:hyperlink w:anchor="_Toc88775952" w:history="1">
             <w:r>
               <w:rPr>
-                <w:rStyle w:val="Hyperlink"/>
+                <w:rStyle w:val="Hipervnculo"/>
                 <w:noProof/>
               </w:rPr>
               <w:t>2.2.4.</w:t>
@@ -1782,7 +1782,7 @@
             </w:r>
             <w:r>
               <w:rPr>
-                <w:rStyle w:val="Hyperlink"/>
+                <w:rStyle w:val="Hipervnculo"/>
                 <w:noProof/>
               </w:rPr>
               <w:t>Almacenamiento de datos de clientes y ventas.</w:t>
@@ -1839,7 +1839,7 @@
         </w:p>
         <w:p>
           <w:pPr>
-            <w:pStyle w:val="TOC3"/>
+            <w:pStyle w:val="TDC3"/>
             <w:tabs>
               <w:tab w:val="left" w:pos="1320"/>
               <w:tab w:val="right" w:leader="dot" w:pos="9352"/>
@@ -1855,7 +1855,7 @@
           <w:hyperlink w:anchor="_Toc88775953" w:history="1">
             <w:r>
               <w:rPr>
-                <w:rStyle w:val="Hyperlink"/>
+                <w:rStyle w:val="Hipervnculo"/>
                 <w:noProof/>
               </w:rPr>
               <w:t>2.2.5.</w:t>
@@ -1872,7 +1872,7 @@
             </w:r>
             <w:r>
               <w:rPr>
-                <w:rStyle w:val="Hyperlink"/>
+                <w:rStyle w:val="Hipervnculo"/>
                 <w:noProof/>
               </w:rPr>
               <w:t>Gestión de arqueo de caja</w:t>
@@ -1929,7 +1929,7 @@
         </w:p>
         <w:p>
           <w:pPr>
-            <w:pStyle w:val="TOC2"/>
+            <w:pStyle w:val="TDC2"/>
             <w:tabs>
               <w:tab w:val="left" w:pos="880"/>
               <w:tab w:val="right" w:leader="dot" w:pos="9352"/>
@@ -1945,7 +1945,7 @@
           <w:hyperlink w:anchor="_Toc88775954" w:history="1">
             <w:r>
               <w:rPr>
-                <w:rStyle w:val="Hyperlink"/>
+                <w:rStyle w:val="Hipervnculo"/>
                 <w:noProof/>
               </w:rPr>
               <w:t>2.3.</w:t>
@@ -1962,7 +1962,7 @@
             </w:r>
             <w:r>
               <w:rPr>
-                <w:rStyle w:val="Hyperlink"/>
+                <w:rStyle w:val="Hipervnculo"/>
                 <w:noProof/>
               </w:rPr>
               <w:t>Características de los usuarios</w:t>
@@ -2019,7 +2019,7 @@
         </w:p>
         <w:p>
           <w:pPr>
-            <w:pStyle w:val="TOC2"/>
+            <w:pStyle w:val="TDC2"/>
             <w:tabs>
               <w:tab w:val="left" w:pos="880"/>
               <w:tab w:val="right" w:leader="dot" w:pos="9352"/>
@@ -2035,7 +2035,7 @@
           <w:hyperlink w:anchor="_Toc88775955" w:history="1">
             <w:r>
               <w:rPr>
-                <w:rStyle w:val="Hyperlink"/>
+                <w:rStyle w:val="Hipervnculo"/>
                 <w:noProof/>
               </w:rPr>
               <w:t>2.4.</w:t>
@@ -2052,7 +2052,7 @@
             </w:r>
             <w:r>
               <w:rPr>
-                <w:rStyle w:val="Hyperlink"/>
+                <w:rStyle w:val="Hipervnculo"/>
                 <w:noProof/>
               </w:rPr>
               <w:t>Restricciones</w:t>
@@ -2109,7 +2109,7 @@
         </w:p>
         <w:p>
           <w:pPr>
-            <w:pStyle w:val="TOC2"/>
+            <w:pStyle w:val="TDC2"/>
             <w:tabs>
               <w:tab w:val="left" w:pos="880"/>
               <w:tab w:val="right" w:leader="dot" w:pos="9352"/>
@@ -2125,7 +2125,7 @@
           <w:hyperlink w:anchor="_Toc88775956" w:history="1">
             <w:r>
               <w:rPr>
-                <w:rStyle w:val="Hyperlink"/>
+                <w:rStyle w:val="Hipervnculo"/>
                 <w:noProof/>
               </w:rPr>
               <w:t>2.5.</w:t>
@@ -2142,7 +2142,7 @@
             </w:r>
             <w:r>
               <w:rPr>
-                <w:rStyle w:val="Hyperlink"/>
+                <w:rStyle w:val="Hipervnculo"/>
                 <w:noProof/>
               </w:rPr>
               <w:t>Suposiciones y dependencias</w:t>
@@ -2199,7 +2199,7 @@
         </w:p>
         <w:p>
           <w:pPr>
-            <w:pStyle w:val="TOC3"/>
+            <w:pStyle w:val="TDC3"/>
             <w:tabs>
               <w:tab w:val="left" w:pos="1320"/>
               <w:tab w:val="right" w:leader="dot" w:pos="9352"/>
@@ -2215,7 +2215,7 @@
           <w:hyperlink w:anchor="_Toc88775957" w:history="1">
             <w:r>
               <w:rPr>
-                <w:rStyle w:val="Hyperlink"/>
+                <w:rStyle w:val="Hipervnculo"/>
                 <w:noProof/>
               </w:rPr>
               <w:t>2.5.1.</w:t>
@@ -2232,7 +2232,7 @@
             </w:r>
             <w:r>
               <w:rPr>
-                <w:rStyle w:val="Hyperlink"/>
+                <w:rStyle w:val="Hipervnculo"/>
                 <w:noProof/>
               </w:rPr>
               <w:t>Dependencias</w:t>
@@ -2289,7 +2289,7 @@
         </w:p>
         <w:p>
           <w:pPr>
-            <w:pStyle w:val="TOC1"/>
+            <w:pStyle w:val="TDC1"/>
             <w:tabs>
               <w:tab w:val="left" w:pos="480"/>
               <w:tab w:val="right" w:leader="dot" w:pos="9352"/>
@@ -2305,7 +2305,7 @@
           <w:hyperlink w:anchor="_Toc88775958" w:history="1">
             <w:r>
               <w:rPr>
-                <w:rStyle w:val="Hyperlink"/>
+                <w:rStyle w:val="Hipervnculo"/>
                 <w:noProof/>
               </w:rPr>
               <w:t>3.</w:t>
@@ -2322,7 +2322,7 @@
             </w:r>
             <w:r>
               <w:rPr>
-                <w:rStyle w:val="Hyperlink"/>
+                <w:rStyle w:val="Hipervnculo"/>
                 <w:noProof/>
               </w:rPr>
               <w:t>Requisitos específicos</w:t>
@@ -2379,7 +2379,7 @@
         </w:p>
         <w:p>
           <w:pPr>
-            <w:pStyle w:val="TOC2"/>
+            <w:pStyle w:val="TDC2"/>
             <w:tabs>
               <w:tab w:val="left" w:pos="880"/>
               <w:tab w:val="right" w:leader="dot" w:pos="9352"/>
@@ -2395,7 +2395,7 @@
           <w:hyperlink w:anchor="_Toc88775959" w:history="1">
             <w:r>
               <w:rPr>
-                <w:rStyle w:val="Hyperlink"/>
+                <w:rStyle w:val="Hipervnculo"/>
                 <w:noProof/>
               </w:rPr>
               <w:t>3.1.</w:t>
@@ -2412,7 +2412,7 @@
             </w:r>
             <w:r>
               <w:rPr>
-                <w:rStyle w:val="Hyperlink"/>
+                <w:rStyle w:val="Hipervnculo"/>
                 <w:noProof/>
               </w:rPr>
               <w:t>Requisitos funcionales</w:t>
@@ -2469,7 +2469,7 @@
         </w:p>
         <w:p>
           <w:pPr>
-            <w:pStyle w:val="TOC3"/>
+            <w:pStyle w:val="TDC3"/>
             <w:tabs>
               <w:tab w:val="left" w:pos="1320"/>
               <w:tab w:val="right" w:leader="dot" w:pos="9352"/>
@@ -2485,7 +2485,7 @@
           <w:hyperlink w:anchor="_Toc88775960" w:history="1">
             <w:r>
               <w:rPr>
-                <w:rStyle w:val="Hyperlink"/>
+                <w:rStyle w:val="Hipervnculo"/>
                 <w:bCs/>
                 <w:noProof/>
               </w:rPr>
@@ -2503,14 +2503,14 @@
             </w:r>
             <w:r>
               <w:rPr>
-                <w:rStyle w:val="Hyperlink"/>
+                <w:rStyle w:val="Hipervnculo"/>
                 <w:noProof/>
               </w:rPr>
               <w:t>Gesti</w:t>
             </w:r>
             <w:r>
               <w:rPr>
-                <w:rStyle w:val="Hyperlink"/>
+                <w:rStyle w:val="Hipervnculo"/>
                 <w:noProof/>
                 <w:lang w:val="en-US"/>
               </w:rPr>
@@ -2568,7 +2568,7 @@
         </w:p>
         <w:p>
           <w:pPr>
-            <w:pStyle w:val="TOC3"/>
+            <w:pStyle w:val="TDC3"/>
             <w:tabs>
               <w:tab w:val="left" w:pos="1320"/>
               <w:tab w:val="right" w:leader="dot" w:pos="9352"/>
@@ -2584,7 +2584,7 @@
           <w:hyperlink w:anchor="_Toc88775961" w:history="1">
             <w:r>
               <w:rPr>
-                <w:rStyle w:val="Hyperlink"/>
+                <w:rStyle w:val="Hipervnculo"/>
                 <w:bCs/>
                 <w:noProof/>
               </w:rPr>
@@ -2602,14 +2602,14 @@
             </w:r>
             <w:r>
               <w:rPr>
-                <w:rStyle w:val="Hyperlink"/>
+                <w:rStyle w:val="Hipervnculo"/>
                 <w:noProof/>
               </w:rPr>
               <w:t>Gesti</w:t>
             </w:r>
             <w:r>
               <w:rPr>
-                <w:rStyle w:val="Hyperlink"/>
+                <w:rStyle w:val="Hipervnculo"/>
                 <w:noProof/>
                 <w:lang w:val="en-US"/>
               </w:rPr>
@@ -2667,7 +2667,7 @@
         </w:p>
         <w:p>
           <w:pPr>
-            <w:pStyle w:val="TOC3"/>
+            <w:pStyle w:val="TDC3"/>
             <w:tabs>
               <w:tab w:val="left" w:pos="1320"/>
               <w:tab w:val="right" w:leader="dot" w:pos="9352"/>
@@ -2683,7 +2683,7 @@
           <w:hyperlink w:anchor="_Toc88775962" w:history="1">
             <w:r>
               <w:rPr>
-                <w:rStyle w:val="Hyperlink"/>
+                <w:rStyle w:val="Hipervnculo"/>
                 <w:bCs/>
                 <w:noProof/>
               </w:rPr>
@@ -2701,14 +2701,14 @@
             </w:r>
             <w:r>
               <w:rPr>
-                <w:rStyle w:val="Hyperlink"/>
+                <w:rStyle w:val="Hipervnculo"/>
                 <w:noProof/>
               </w:rPr>
               <w:t>Gesti</w:t>
             </w:r>
             <w:r>
               <w:rPr>
-                <w:rStyle w:val="Hyperlink"/>
+                <w:rStyle w:val="Hipervnculo"/>
                 <w:noProof/>
                 <w:lang w:val="en-US"/>
               </w:rPr>
@@ -2753,7 +2753,7 @@
                 <w:noProof/>
                 <w:webHidden/>
               </w:rPr>
-              <w:t>10</w:t>
+              <w:t>9</w:t>
             </w:r>
             <w:r>
               <w:rPr>
@@ -2766,7 +2766,7 @@
         </w:p>
         <w:p>
           <w:pPr>
-            <w:pStyle w:val="TOC3"/>
+            <w:pStyle w:val="TDC3"/>
             <w:tabs>
               <w:tab w:val="left" w:pos="1320"/>
               <w:tab w:val="right" w:leader="dot" w:pos="9352"/>
@@ -2782,7 +2782,7 @@
           <w:hyperlink w:anchor="_Toc88775963" w:history="1">
             <w:r>
               <w:rPr>
-                <w:rStyle w:val="Hyperlink"/>
+                <w:rStyle w:val="Hipervnculo"/>
                 <w:bCs/>
                 <w:noProof/>
               </w:rPr>
@@ -2800,7 +2800,7 @@
             </w:r>
             <w:r>
               <w:rPr>
-                <w:rStyle w:val="Hyperlink"/>
+                <w:rStyle w:val="Hipervnculo"/>
                 <w:noProof/>
               </w:rPr>
               <w:t>Salida de ventas</w:t>
@@ -2857,7 +2857,7 @@
         </w:p>
         <w:p>
           <w:pPr>
-            <w:pStyle w:val="TOC2"/>
+            <w:pStyle w:val="TDC2"/>
             <w:tabs>
               <w:tab w:val="left" w:pos="880"/>
               <w:tab w:val="right" w:leader="dot" w:pos="9352"/>
@@ -2873,7 +2873,7 @@
           <w:hyperlink w:anchor="_Toc88775964" w:history="1">
             <w:r>
               <w:rPr>
-                <w:rStyle w:val="Hyperlink"/>
+                <w:rStyle w:val="Hipervnculo"/>
                 <w:noProof/>
               </w:rPr>
               <w:t>3.2.</w:t>
@@ -2890,7 +2890,7 @@
             </w:r>
             <w:r>
               <w:rPr>
-                <w:rStyle w:val="Hyperlink"/>
+                <w:rStyle w:val="Hipervnculo"/>
                 <w:noProof/>
               </w:rPr>
               <w:t>Requisitos de Interfaces Externos</w:t>
@@ -2947,7 +2947,7 @@
         </w:p>
         <w:p>
           <w:pPr>
-            <w:pStyle w:val="TOC3"/>
+            <w:pStyle w:val="TDC3"/>
             <w:tabs>
               <w:tab w:val="left" w:pos="1320"/>
               <w:tab w:val="right" w:leader="dot" w:pos="9352"/>
@@ -2963,7 +2963,7 @@
           <w:hyperlink w:anchor="_Toc88775965" w:history="1">
             <w:r>
               <w:rPr>
-                <w:rStyle w:val="Hyperlink"/>
+                <w:rStyle w:val="Hipervnculo"/>
                 <w:bCs/>
                 <w:noProof/>
               </w:rPr>
@@ -2981,7 +2981,7 @@
             </w:r>
             <w:r>
               <w:rPr>
-                <w:rStyle w:val="Hyperlink"/>
+                <w:rStyle w:val="Hipervnculo"/>
                 <w:noProof/>
               </w:rPr>
               <w:t>Interfaces de usuario</w:t>
@@ -3038,7 +3038,7 @@
         </w:p>
         <w:p>
           <w:pPr>
-            <w:pStyle w:val="TOC3"/>
+            <w:pStyle w:val="TDC3"/>
             <w:tabs>
               <w:tab w:val="left" w:pos="1320"/>
               <w:tab w:val="right" w:leader="dot" w:pos="9352"/>
@@ -3054,7 +3054,7 @@
           <w:hyperlink w:anchor="_Toc88775966" w:history="1">
             <w:r>
               <w:rPr>
-                <w:rStyle w:val="Hyperlink"/>
+                <w:rStyle w:val="Hipervnculo"/>
                 <w:bCs/>
                 <w:noProof/>
               </w:rPr>
@@ -3072,7 +3072,7 @@
             </w:r>
             <w:r>
               <w:rPr>
-                <w:rStyle w:val="Hyperlink"/>
+                <w:rStyle w:val="Hipervnculo"/>
                 <w:noProof/>
               </w:rPr>
               <w:t>Interfaces Hardware</w:t>
@@ -3129,7 +3129,7 @@
         </w:p>
         <w:p>
           <w:pPr>
-            <w:pStyle w:val="TOC3"/>
+            <w:pStyle w:val="TDC3"/>
             <w:tabs>
               <w:tab w:val="left" w:pos="1320"/>
               <w:tab w:val="right" w:leader="dot" w:pos="9352"/>
@@ -3145,7 +3145,7 @@
           <w:hyperlink w:anchor="_Toc88775967" w:history="1">
             <w:r>
               <w:rPr>
-                <w:rStyle w:val="Hyperlink"/>
+                <w:rStyle w:val="Hipervnculo"/>
                 <w:bCs/>
                 <w:noProof/>
               </w:rPr>
@@ -3163,7 +3163,7 @@
             </w:r>
             <w:r>
               <w:rPr>
-                <w:rStyle w:val="Hyperlink"/>
+                <w:rStyle w:val="Hipervnculo"/>
                 <w:noProof/>
               </w:rPr>
               <w:t>Interfaces software</w:t>
@@ -3220,7 +3220,7 @@
         </w:p>
         <w:p>
           <w:pPr>
-            <w:pStyle w:val="TOC3"/>
+            <w:pStyle w:val="TDC3"/>
             <w:tabs>
               <w:tab w:val="left" w:pos="1320"/>
               <w:tab w:val="right" w:leader="dot" w:pos="9352"/>
@@ -3236,7 +3236,7 @@
           <w:hyperlink w:anchor="_Toc88775968" w:history="1">
             <w:r>
               <w:rPr>
-                <w:rStyle w:val="Hyperlink"/>
+                <w:rStyle w:val="Hipervnculo"/>
                 <w:bCs/>
                 <w:noProof/>
               </w:rPr>
@@ -3254,7 +3254,7 @@
             </w:r>
             <w:r>
               <w:rPr>
-                <w:rStyle w:val="Hyperlink"/>
+                <w:rStyle w:val="Hipervnculo"/>
                 <w:noProof/>
               </w:rPr>
               <w:t>Interfaces de Comunicación</w:t>
@@ -3298,7 +3298,7 @@
                 <w:noProof/>
                 <w:webHidden/>
               </w:rPr>
-              <w:t>11</w:t>
+              <w:t>10</w:t>
             </w:r>
             <w:r>
               <w:rPr>
@@ -3311,7 +3311,7 @@
         </w:p>
         <w:p>
           <w:pPr>
-            <w:pStyle w:val="TOC2"/>
+            <w:pStyle w:val="TDC2"/>
             <w:tabs>
               <w:tab w:val="left" w:pos="880"/>
               <w:tab w:val="right" w:leader="dot" w:pos="9352"/>
@@ -3327,7 +3327,7 @@
           <w:hyperlink w:anchor="_Toc88775969" w:history="1">
             <w:r>
               <w:rPr>
-                <w:rStyle w:val="Hyperlink"/>
+                <w:rStyle w:val="Hipervnculo"/>
                 <w:noProof/>
               </w:rPr>
               <w:t>3.3.</w:t>
@@ -3344,7 +3344,7 @@
             </w:r>
             <w:r>
               <w:rPr>
-                <w:rStyle w:val="Hyperlink"/>
+                <w:rStyle w:val="Hipervnculo"/>
                 <w:noProof/>
               </w:rPr>
               <w:t>Requisitos de rendimiento</w:t>
@@ -3388,7 +3388,7 @@
                 <w:noProof/>
                 <w:webHidden/>
               </w:rPr>
-              <w:t>11</w:t>
+              <w:t>10</w:t>
             </w:r>
             <w:r>
               <w:rPr>
@@ -3401,7 +3401,7 @@
         </w:p>
         <w:p>
           <w:pPr>
-            <w:pStyle w:val="TOC2"/>
+            <w:pStyle w:val="TDC2"/>
             <w:tabs>
               <w:tab w:val="left" w:pos="880"/>
               <w:tab w:val="right" w:leader="dot" w:pos="9352"/>
@@ -3417,7 +3417,7 @@
           <w:hyperlink w:anchor="_Toc88775970" w:history="1">
             <w:r>
               <w:rPr>
-                <w:rStyle w:val="Hyperlink"/>
+                <w:rStyle w:val="Hipervnculo"/>
                 <w:noProof/>
               </w:rPr>
               <w:t>3.4.</w:t>
@@ -3434,7 +3434,7 @@
             </w:r>
             <w:r>
               <w:rPr>
-                <w:rStyle w:val="Hyperlink"/>
+                <w:rStyle w:val="Hipervnculo"/>
                 <w:noProof/>
               </w:rPr>
               <w:t>Requisitos de desarrollo</w:t>
@@ -3491,7 +3491,7 @@
         </w:p>
         <w:p>
           <w:pPr>
-            <w:pStyle w:val="TOC2"/>
+            <w:pStyle w:val="TDC2"/>
             <w:tabs>
               <w:tab w:val="left" w:pos="880"/>
               <w:tab w:val="right" w:leader="dot" w:pos="9352"/>
@@ -3507,7 +3507,7 @@
           <w:hyperlink w:anchor="_Toc88775971" w:history="1">
             <w:r>
               <w:rPr>
-                <w:rStyle w:val="Hyperlink"/>
+                <w:rStyle w:val="Hipervnculo"/>
                 <w:noProof/>
               </w:rPr>
               <w:t>3.5.</w:t>
@@ -3524,7 +3524,7 @@
             </w:r>
             <w:r>
               <w:rPr>
-                <w:rStyle w:val="Hyperlink"/>
+                <w:rStyle w:val="Hipervnculo"/>
                 <w:noProof/>
               </w:rPr>
               <w:t>Requisitos Tecnológicos</w:t>
@@ -3581,7 +3581,7 @@
         </w:p>
         <w:p>
           <w:pPr>
-            <w:pStyle w:val="TOC2"/>
+            <w:pStyle w:val="TDC2"/>
             <w:tabs>
               <w:tab w:val="left" w:pos="880"/>
               <w:tab w:val="right" w:leader="dot" w:pos="9352"/>
@@ -3597,7 +3597,7 @@
           <w:hyperlink w:anchor="_Toc88775972" w:history="1">
             <w:r>
               <w:rPr>
-                <w:rStyle w:val="Hyperlink"/>
+                <w:rStyle w:val="Hipervnculo"/>
                 <w:noProof/>
               </w:rPr>
               <w:t>3.6.</w:t>
@@ -3614,7 +3614,7 @@
             </w:r>
             <w:r>
               <w:rPr>
-                <w:rStyle w:val="Hyperlink"/>
+                <w:rStyle w:val="Hipervnculo"/>
                 <w:noProof/>
               </w:rPr>
               <w:t>Atributos</w:t>
@@ -3671,7 +3671,7 @@
         </w:p>
         <w:p>
           <w:pPr>
-            <w:pStyle w:val="TOC2"/>
+            <w:pStyle w:val="TDC2"/>
             <w:tabs>
               <w:tab w:val="left" w:pos="1100"/>
               <w:tab w:val="right" w:leader="dot" w:pos="9352"/>
@@ -3687,7 +3687,7 @@
           <w:hyperlink w:anchor="_Toc88775973" w:history="1">
             <w:r>
               <w:rPr>
-                <w:rStyle w:val="Hyperlink"/>
+                <w:rStyle w:val="Hipervnculo"/>
                 <w:bCs/>
                 <w:noProof/>
               </w:rPr>
@@ -3705,7 +3705,7 @@
             </w:r>
             <w:r>
               <w:rPr>
-                <w:rStyle w:val="Hyperlink"/>
+                <w:rStyle w:val="Hipervnculo"/>
                 <w:noProof/>
               </w:rPr>
               <w:t>Seguridad</w:t>
@@ -3762,7 +3762,7 @@
         </w:p>
         <w:p>
           <w:pPr>
-            <w:pStyle w:val="TOC1"/>
+            <w:pStyle w:val="TDC1"/>
             <w:tabs>
               <w:tab w:val="left" w:pos="480"/>
               <w:tab w:val="right" w:leader="dot" w:pos="9352"/>
@@ -3778,7 +3778,7 @@
           <w:hyperlink w:anchor="_Toc88775974" w:history="1">
             <w:r>
               <w:rPr>
-                <w:rStyle w:val="Hyperlink"/>
+                <w:rStyle w:val="Hipervnculo"/>
                 <w:noProof/>
               </w:rPr>
               <w:t>4.</w:t>
@@ -3795,7 +3795,7 @@
             </w:r>
             <w:r>
               <w:rPr>
-                <w:rStyle w:val="Hyperlink"/>
+                <w:rStyle w:val="Hipervnculo"/>
                 <w:noProof/>
               </w:rPr>
               <w:t>Apéndices</w:t>
@@ -3852,7 +3852,7 @@
         </w:p>
         <w:p>
           <w:pPr>
-            <w:pStyle w:val="TOC2"/>
+            <w:pStyle w:val="TDC2"/>
             <w:tabs>
               <w:tab w:val="left" w:pos="880"/>
               <w:tab w:val="right" w:leader="dot" w:pos="9352"/>
@@ -3868,7 +3868,7 @@
           <w:hyperlink w:anchor="_Toc88775975" w:history="1">
             <w:r>
               <w:rPr>
-                <w:rStyle w:val="Hyperlink"/>
+                <w:rStyle w:val="Hipervnculo"/>
                 <w:noProof/>
               </w:rPr>
               <w:t>4.1.</w:t>
@@ -3885,7 +3885,7 @@
             </w:r>
             <w:r>
               <w:rPr>
-                <w:rStyle w:val="Hyperlink"/>
+                <w:rStyle w:val="Hipervnculo"/>
                 <w:noProof/>
               </w:rPr>
               <w:t>Productos</w:t>
@@ -3942,7 +3942,7 @@
         </w:p>
         <w:p>
           <w:pPr>
-            <w:pStyle w:val="TOC2"/>
+            <w:pStyle w:val="TDC2"/>
             <w:tabs>
               <w:tab w:val="left" w:pos="880"/>
               <w:tab w:val="right" w:leader="dot" w:pos="9352"/>
@@ -3958,7 +3958,7 @@
           <w:hyperlink w:anchor="_Toc88775976" w:history="1">
             <w:r>
               <w:rPr>
-                <w:rStyle w:val="Hyperlink"/>
+                <w:rStyle w:val="Hipervnculo"/>
                 <w:noProof/>
               </w:rPr>
               <w:t>4.2.</w:t>
@@ -3975,7 +3975,7 @@
             </w:r>
             <w:r>
               <w:rPr>
-                <w:rStyle w:val="Hyperlink"/>
+                <w:rStyle w:val="Hipervnculo"/>
                 <w:noProof/>
               </w:rPr>
               <w:t>Entrega a domicilio</w:t>
@@ -4077,7 +4077,7 @@
     </w:p>
     <w:p>
       <w:pPr>
-        <w:pStyle w:val="Heading1"/>
+        <w:pStyle w:val="Ttulo1"/>
         <w:numPr>
           <w:ilvl w:val="0"/>
           <w:numId w:val="49"/>
@@ -4175,7 +4175,7 @@
     </w:p>
     <w:p>
       <w:pPr>
-        <w:pStyle w:val="Heading2"/>
+        <w:pStyle w:val="Ttulo2"/>
         <w:numPr>
           <w:ilvl w:val="1"/>
           <w:numId w:val="12"/>
@@ -4241,7 +4241,7 @@
     </w:p>
     <w:p>
       <w:pPr>
-        <w:pStyle w:val="Heading2"/>
+        <w:pStyle w:val="Ttulo2"/>
         <w:numPr>
           <w:ilvl w:val="1"/>
           <w:numId w:val="12"/>
@@ -4300,7 +4300,7 @@
     </w:p>
     <w:p>
       <w:pPr>
-        <w:pStyle w:val="Heading2"/>
+        <w:pStyle w:val="Ttulo2"/>
         <w:numPr>
           <w:ilvl w:val="1"/>
           <w:numId w:val="12"/>
@@ -4315,7 +4315,7 @@
     </w:p>
     <w:p>
       <w:pPr>
-        <w:pStyle w:val="ListParagraph"/>
+        <w:pStyle w:val="Prrafodelista"/>
         <w:spacing w:line="360" w:lineRule="auto"/>
         <w:ind w:left="576"/>
         <w:rPr>
@@ -4326,7 +4326,7 @@
     </w:p>
     <w:p>
       <w:pPr>
-        <w:pStyle w:val="Heading3"/>
+        <w:pStyle w:val="Ttulo3"/>
         <w:numPr>
           <w:ilvl w:val="2"/>
           <w:numId w:val="49"/>
@@ -4340,7 +4340,7 @@
     </w:p>
     <w:p>
       <w:pPr>
-        <w:pStyle w:val="ListParagraph"/>
+        <w:pStyle w:val="Prrafodelista"/>
         <w:spacing w:line="360" w:lineRule="auto"/>
         <w:rPr>
           <w:b/>
@@ -4350,7 +4350,7 @@
     </w:p>
     <w:tbl>
       <w:tblPr>
-        <w:tblStyle w:val="TableGrid"/>
+        <w:tblStyle w:val="Tablaconcuadrcula"/>
         <w:tblW w:w="0" w:type="auto"/>
         <w:tblInd w:w="720" w:type="dxa"/>
         <w:tblBorders>
@@ -4378,7 +4378,7 @@
           </w:tcPr>
           <w:p>
             <w:pPr>
-              <w:pStyle w:val="ListParagraph"/>
+              <w:pStyle w:val="Prrafodelista"/>
               <w:spacing w:line="360" w:lineRule="auto"/>
               <w:ind w:left="0"/>
             </w:pPr>
@@ -4394,7 +4394,7 @@
           </w:tcPr>
           <w:p>
             <w:pPr>
-              <w:pStyle w:val="ListParagraph"/>
+              <w:pStyle w:val="Prrafodelista"/>
               <w:spacing w:line="360" w:lineRule="auto"/>
               <w:ind w:left="0"/>
             </w:pPr>
@@ -4412,7 +4412,7 @@
           </w:tcPr>
           <w:p>
             <w:pPr>
-              <w:pStyle w:val="ListParagraph"/>
+              <w:pStyle w:val="Prrafodelista"/>
               <w:spacing w:line="360" w:lineRule="auto"/>
               <w:ind w:left="0"/>
             </w:pPr>
@@ -4430,7 +4430,7 @@
           </w:tcPr>
           <w:p>
             <w:pPr>
-              <w:pStyle w:val="ListParagraph"/>
+              <w:pStyle w:val="Prrafodelista"/>
               <w:spacing w:line="360" w:lineRule="auto"/>
               <w:ind w:left="0"/>
             </w:pPr>
@@ -4446,7 +4446,7 @@
           </w:p>
           <w:p>
             <w:pPr>
-              <w:pStyle w:val="ListParagraph"/>
+              <w:pStyle w:val="Prrafodelista"/>
               <w:spacing w:line="360" w:lineRule="auto"/>
               <w:ind w:left="0"/>
             </w:pPr>
@@ -4461,7 +4461,7 @@
           </w:tcPr>
           <w:p>
             <w:pPr>
-              <w:pStyle w:val="ListParagraph"/>
+              <w:pStyle w:val="Prrafodelista"/>
               <w:spacing w:line="360" w:lineRule="auto"/>
               <w:ind w:left="0"/>
             </w:pPr>
@@ -4476,7 +4476,7 @@
           </w:tcPr>
           <w:p>
             <w:pPr>
-              <w:pStyle w:val="ListParagraph"/>
+              <w:pStyle w:val="Prrafodelista"/>
               <w:spacing w:line="360" w:lineRule="auto"/>
               <w:ind w:left="0"/>
             </w:pPr>
@@ -4493,7 +4493,7 @@
           </w:tcPr>
           <w:p>
             <w:pPr>
-              <w:pStyle w:val="ListParagraph"/>
+              <w:pStyle w:val="Prrafodelista"/>
               <w:spacing w:line="360" w:lineRule="auto"/>
               <w:ind w:left="0"/>
               <w:rPr>
@@ -4509,7 +4509,7 @@
           </w:tcPr>
           <w:p>
             <w:pPr>
-              <w:pStyle w:val="ListParagraph"/>
+              <w:pStyle w:val="Prrafodelista"/>
               <w:spacing w:line="360" w:lineRule="auto"/>
               <w:ind w:left="0"/>
               <w:rPr>
@@ -4532,7 +4532,7 @@
     </w:p>
     <w:p>
       <w:pPr>
-        <w:pStyle w:val="ListParagraph"/>
+        <w:pStyle w:val="Prrafodelista"/>
         <w:numPr>
           <w:ilvl w:val="2"/>
           <w:numId w:val="45"/>
@@ -4562,7 +4562,7 @@
     </w:p>
     <w:tbl>
       <w:tblPr>
-        <w:tblStyle w:val="TableGrid"/>
+        <w:tblStyle w:val="Tablaconcuadrcula"/>
         <w:tblW w:w="0" w:type="auto"/>
         <w:tblInd w:w="720" w:type="dxa"/>
         <w:tblBorders>
@@ -4590,7 +4590,7 @@
           </w:tcPr>
           <w:p>
             <w:pPr>
-              <w:pStyle w:val="ListParagraph"/>
+              <w:pStyle w:val="Prrafodelista"/>
               <w:spacing w:line="360" w:lineRule="auto"/>
               <w:ind w:left="0"/>
             </w:pPr>
@@ -4606,7 +4606,7 @@
           </w:tcPr>
           <w:p>
             <w:pPr>
-              <w:pStyle w:val="ListParagraph"/>
+              <w:pStyle w:val="Prrafodelista"/>
               <w:spacing w:line="360" w:lineRule="auto"/>
               <w:ind w:left="0"/>
             </w:pPr>
@@ -4624,7 +4624,7 @@
           </w:tcPr>
           <w:p>
             <w:pPr>
-              <w:pStyle w:val="ListParagraph"/>
+              <w:pStyle w:val="Prrafodelista"/>
               <w:spacing w:line="360" w:lineRule="auto"/>
               <w:ind w:left="0"/>
             </w:pPr>
@@ -4642,7 +4642,7 @@
           </w:tcPr>
           <w:p>
             <w:pPr>
-              <w:pStyle w:val="ListParagraph"/>
+              <w:pStyle w:val="Prrafodelista"/>
               <w:spacing w:line="360" w:lineRule="auto"/>
               <w:ind w:left="0"/>
             </w:pPr>
@@ -4652,7 +4652,7 @@
           </w:p>
           <w:p>
             <w:pPr>
-              <w:pStyle w:val="ListParagraph"/>
+              <w:pStyle w:val="Prrafodelista"/>
               <w:spacing w:line="360" w:lineRule="auto"/>
               <w:ind w:left="0"/>
             </w:pPr>
@@ -4671,7 +4671,7 @@
     </w:p>
     <w:p>
       <w:pPr>
-        <w:pStyle w:val="Heading3"/>
+        <w:pStyle w:val="Ttulo3"/>
         <w:numPr>
           <w:ilvl w:val="2"/>
           <w:numId w:val="45"/>
@@ -4694,7 +4694,7 @@
     </w:p>
     <w:tbl>
       <w:tblPr>
-        <w:tblStyle w:val="TableGrid"/>
+        <w:tblStyle w:val="Tablaconcuadrcula"/>
         <w:tblW w:w="0" w:type="auto"/>
         <w:tblInd w:w="720" w:type="dxa"/>
         <w:tblBorders>
@@ -4722,7 +4722,7 @@
           </w:tcPr>
           <w:p>
             <w:pPr>
-              <w:pStyle w:val="ListParagraph"/>
+              <w:pStyle w:val="Prrafodelista"/>
               <w:spacing w:line="360" w:lineRule="auto"/>
               <w:ind w:left="0"/>
             </w:pPr>
@@ -4738,7 +4738,7 @@
           </w:tcPr>
           <w:p>
             <w:pPr>
-              <w:pStyle w:val="ListParagraph"/>
+              <w:pStyle w:val="Prrafodelista"/>
               <w:spacing w:line="360" w:lineRule="auto"/>
               <w:ind w:left="0"/>
             </w:pPr>
@@ -4757,7 +4757,7 @@
           </w:tcPr>
           <w:p>
             <w:pPr>
-              <w:pStyle w:val="ListParagraph"/>
+              <w:pStyle w:val="Prrafodelista"/>
               <w:spacing w:line="360" w:lineRule="auto"/>
               <w:ind w:left="0"/>
             </w:pPr>
@@ -4776,7 +4776,7 @@
           </w:tcPr>
           <w:p>
             <w:pPr>
-              <w:pStyle w:val="ListParagraph"/>
+              <w:pStyle w:val="Prrafodelista"/>
               <w:spacing w:line="360" w:lineRule="auto"/>
               <w:ind w:left="0"/>
             </w:pPr>
@@ -4786,7 +4786,7 @@
           </w:p>
           <w:p>
             <w:pPr>
-              <w:pStyle w:val="ListParagraph"/>
+              <w:pStyle w:val="Prrafodelista"/>
               <w:spacing w:line="360" w:lineRule="auto"/>
               <w:ind w:left="0"/>
             </w:pPr>
@@ -4804,7 +4804,7 @@
           </w:tcPr>
           <w:p>
             <w:pPr>
-              <w:pStyle w:val="ListParagraph"/>
+              <w:pStyle w:val="Prrafodelista"/>
               <w:spacing w:line="360" w:lineRule="auto"/>
               <w:ind w:left="0"/>
             </w:pPr>
@@ -4824,7 +4824,7 @@
           </w:tcPr>
           <w:p>
             <w:pPr>
-              <w:pStyle w:val="ListParagraph"/>
+              <w:pStyle w:val="Prrafodelista"/>
               <w:spacing w:line="360" w:lineRule="auto"/>
               <w:ind w:left="0"/>
             </w:pPr>
@@ -4837,7 +4837,7 @@
     </w:tbl>
     <w:p>
       <w:pPr>
-        <w:pStyle w:val="ListParagraph"/>
+        <w:pStyle w:val="Prrafodelista"/>
         <w:spacing w:line="360" w:lineRule="auto"/>
         <w:rPr>
           <w:b/>
@@ -4856,7 +4856,7 @@
     </w:p>
     <w:p>
       <w:pPr>
-        <w:pStyle w:val="Heading2"/>
+        <w:pStyle w:val="Ttulo2"/>
         <w:numPr>
           <w:ilvl w:val="1"/>
           <w:numId w:val="45"/>
@@ -4938,7 +4938,7 @@
     </w:p>
     <w:p>
       <w:pPr>
-        <w:pStyle w:val="Heading3"/>
+        <w:pStyle w:val="Ttulo3"/>
         <w:numPr>
           <w:ilvl w:val="1"/>
           <w:numId w:val="45"/>
@@ -4972,7 +4972,7 @@
     </w:p>
     <w:p>
       <w:pPr>
-        <w:pStyle w:val="Heading1"/>
+        <w:pStyle w:val="Ttulo1"/>
         <w:numPr>
           <w:ilvl w:val="0"/>
           <w:numId w:val="46"/>
@@ -4990,7 +4990,7 @@
     </w:p>
     <w:p>
       <w:pPr>
-        <w:pStyle w:val="Heading2"/>
+        <w:pStyle w:val="Ttulo2"/>
         <w:numPr>
           <w:ilvl w:val="1"/>
           <w:numId w:val="46"/>
@@ -5020,7 +5020,7 @@
     </w:p>
     <w:p>
       <w:pPr>
-        <w:pStyle w:val="ListParagraph"/>
+        <w:pStyle w:val="Prrafodelista"/>
         <w:numPr>
           <w:ilvl w:val="1"/>
           <w:numId w:val="46"/>
@@ -5047,7 +5047,7 @@
     </w:p>
     <w:p>
       <w:pPr>
-        <w:pStyle w:val="ListParagraph"/>
+        <w:pStyle w:val="Prrafodelista"/>
         <w:numPr>
           <w:ilvl w:val="0"/>
           <w:numId w:val="47"/>
@@ -5060,7 +5060,7 @@
     </w:p>
     <w:p>
       <w:pPr>
-        <w:pStyle w:val="ListParagraph"/>
+        <w:pStyle w:val="Prrafodelista"/>
         <w:numPr>
           <w:ilvl w:val="0"/>
           <w:numId w:val="47"/>
@@ -5073,7 +5073,7 @@
     </w:p>
     <w:p>
       <w:pPr>
-        <w:pStyle w:val="ListParagraph"/>
+        <w:pStyle w:val="Prrafodelista"/>
         <w:numPr>
           <w:ilvl w:val="0"/>
           <w:numId w:val="47"/>
@@ -5086,7 +5086,7 @@
     </w:p>
     <w:p>
       <w:pPr>
-        <w:pStyle w:val="ListParagraph"/>
+        <w:pStyle w:val="Prrafodelista"/>
         <w:numPr>
           <w:ilvl w:val="0"/>
           <w:numId w:val="47"/>
@@ -5102,7 +5102,7 @@
     </w:p>
     <w:p>
       <w:pPr>
-        <w:pStyle w:val="ListParagraph"/>
+        <w:pStyle w:val="Prrafodelista"/>
         <w:numPr>
           <w:ilvl w:val="0"/>
           <w:numId w:val="47"/>
@@ -5123,7 +5123,7 @@
     </w:p>
     <w:p>
       <w:pPr>
-        <w:pStyle w:val="Heading3"/>
+        <w:pStyle w:val="Ttulo3"/>
         <w:numPr>
           <w:ilvl w:val="2"/>
           <w:numId w:val="46"/>
@@ -5162,7 +5162,7 @@
     </w:p>
     <w:p>
       <w:pPr>
-        <w:pStyle w:val="Heading3"/>
+        <w:pStyle w:val="Ttulo3"/>
         <w:numPr>
           <w:ilvl w:val="2"/>
           <w:numId w:val="46"/>
@@ -5190,7 +5190,7 @@
     </w:p>
     <w:p>
       <w:pPr>
-        <w:pStyle w:val="Heading3"/>
+        <w:pStyle w:val="Ttulo3"/>
         <w:numPr>
           <w:ilvl w:val="2"/>
           <w:numId w:val="46"/>
@@ -5224,7 +5224,7 @@
     </w:p>
     <w:p>
       <w:pPr>
-        <w:pStyle w:val="Heading3"/>
+        <w:pStyle w:val="Ttulo3"/>
         <w:numPr>
           <w:ilvl w:val="2"/>
           <w:numId w:val="46"/>
@@ -5250,7 +5250,7 @@
     </w:p>
     <w:p>
       <w:pPr>
-        <w:pStyle w:val="Heading3"/>
+        <w:pStyle w:val="Ttulo3"/>
         <w:numPr>
           <w:ilvl w:val="2"/>
           <w:numId w:val="46"/>
@@ -5272,7 +5272,7 @@
     </w:p>
     <w:p>
       <w:pPr>
-        <w:pStyle w:val="Heading2"/>
+        <w:pStyle w:val="Ttulo2"/>
         <w:numPr>
           <w:ilvl w:val="1"/>
           <w:numId w:val="46"/>
@@ -5294,7 +5294,7 @@
     </w:p>
     <w:p>
       <w:pPr>
-        <w:pStyle w:val="Heading2"/>
+        <w:pStyle w:val="Ttulo2"/>
         <w:numPr>
           <w:ilvl w:val="1"/>
           <w:numId w:val="46"/>
@@ -5324,7 +5324,7 @@
     </w:p>
     <w:p>
       <w:pPr>
-        <w:pStyle w:val="Heading2"/>
+        <w:pStyle w:val="Ttulo2"/>
         <w:numPr>
           <w:ilvl w:val="1"/>
           <w:numId w:val="46"/>
@@ -5338,7 +5338,7 @@
     </w:p>
     <w:p>
       <w:pPr>
-        <w:pStyle w:val="Heading3"/>
+        <w:pStyle w:val="Ttulo3"/>
         <w:numPr>
           <w:ilvl w:val="2"/>
           <w:numId w:val="46"/>
@@ -5360,7 +5360,7 @@
     </w:p>
     <w:p>
       <w:pPr>
-        <w:pStyle w:val="Heading1"/>
+        <w:pStyle w:val="Ttulo1"/>
         <w:numPr>
           <w:ilvl w:val="0"/>
           <w:numId w:val="46"/>
@@ -5389,7 +5389,7 @@
     </w:p>
     <w:p>
       <w:pPr>
-        <w:pStyle w:val="Heading2"/>
+        <w:pStyle w:val="Ttulo2"/>
         <w:numPr>
           <w:ilvl w:val="1"/>
           <w:numId w:val="38"/>
@@ -5403,7 +5403,7 @@
     </w:p>
     <w:p>
       <w:pPr>
-        <w:pStyle w:val="Heading3"/>
+        <w:pStyle w:val="Ttulo3"/>
         <w:numPr>
           <w:ilvl w:val="2"/>
           <w:numId w:val="38"/>
@@ -5563,7 +5563,7 @@
     </w:p>
     <w:p>
       <w:pPr>
-        <w:pStyle w:val="Heading3"/>
+        <w:pStyle w:val="Ttulo3"/>
         <w:numPr>
           <w:ilvl w:val="2"/>
           <w:numId w:val="38"/>
@@ -5731,7 +5731,7 @@
     </w:p>
     <w:p>
       <w:pPr>
-        <w:pStyle w:val="Heading3"/>
+        <w:pStyle w:val="Ttulo3"/>
         <w:numPr>
           <w:ilvl w:val="2"/>
           <w:numId w:val="38"/>
@@ -5971,7 +5971,7 @@
     </w:p>
     <w:p>
       <w:pPr>
-        <w:pStyle w:val="Heading3"/>
+        <w:pStyle w:val="Ttulo3"/>
         <w:numPr>
           <w:ilvl w:val="2"/>
           <w:numId w:val="38"/>
@@ -6073,7 +6073,7 @@
     </w:p>
     <w:p>
       <w:pPr>
-        <w:pStyle w:val="Heading2"/>
+        <w:pStyle w:val="Ttulo2"/>
         <w:numPr>
           <w:ilvl w:val="1"/>
           <w:numId w:val="38"/>
@@ -6087,7 +6087,7 @@
     </w:p>
     <w:p>
       <w:pPr>
-        <w:pStyle w:val="Heading3"/>
+        <w:pStyle w:val="Ttulo3"/>
         <w:numPr>
           <w:ilvl w:val="2"/>
           <w:numId w:val="38"/>
@@ -6117,7 +6117,7 @@
     </w:p>
     <w:p>
       <w:pPr>
-        <w:pStyle w:val="Heading3"/>
+        <w:pStyle w:val="Ttulo3"/>
         <w:numPr>
           <w:ilvl w:val="2"/>
           <w:numId w:val="38"/>
@@ -6139,7 +6139,7 @@
     </w:p>
     <w:p>
       <w:pPr>
-        <w:pStyle w:val="Heading3"/>
+        <w:pStyle w:val="Ttulo3"/>
         <w:numPr>
           <w:ilvl w:val="2"/>
           <w:numId w:val="38"/>
@@ -6161,7 +6161,7 @@
     </w:p>
     <w:p>
       <w:pPr>
-        <w:pStyle w:val="Heading3"/>
+        <w:pStyle w:val="Ttulo3"/>
         <w:numPr>
           <w:ilvl w:val="2"/>
           <w:numId w:val="38"/>
@@ -6183,7 +6183,7 @@
     </w:p>
     <w:p>
       <w:pPr>
-        <w:pStyle w:val="Heading2"/>
+        <w:pStyle w:val="Ttulo2"/>
         <w:numPr>
           <w:ilvl w:val="1"/>
           <w:numId w:val="38"/>
@@ -6205,7 +6205,7 @@
     </w:p>
     <w:p>
       <w:pPr>
-        <w:pStyle w:val="Heading2"/>
+        <w:pStyle w:val="Ttulo2"/>
         <w:numPr>
           <w:ilvl w:val="1"/>
           <w:numId w:val="38"/>
@@ -6228,7 +6228,7 @@
     </w:p>
     <w:p>
       <w:pPr>
-        <w:pStyle w:val="Heading2"/>
+        <w:pStyle w:val="Ttulo2"/>
         <w:numPr>
           <w:ilvl w:val="1"/>
           <w:numId w:val="38"/>
@@ -6242,7 +6242,7 @@
     </w:p>
     <w:p>
       <w:pPr>
-        <w:pStyle w:val="ListParagraph"/>
+        <w:pStyle w:val="Prrafodelista"/>
         <w:spacing w:line="360" w:lineRule="auto"/>
       </w:pPr>
       <w:r>
@@ -6259,7 +6259,7 @@
     </w:p>
     <w:p>
       <w:pPr>
-        <w:pStyle w:val="ListParagraph"/>
+        <w:pStyle w:val="Prrafodelista"/>
         <w:spacing w:line="360" w:lineRule="auto"/>
       </w:pPr>
       <w:r>
@@ -6268,7 +6268,7 @@
     </w:p>
     <w:p>
       <w:pPr>
-        <w:pStyle w:val="ListParagraph"/>
+        <w:pStyle w:val="Prrafodelista"/>
         <w:spacing w:line="360" w:lineRule="auto"/>
       </w:pPr>
       <w:r>
@@ -6277,7 +6277,7 @@
     </w:p>
     <w:p>
       <w:pPr>
-        <w:pStyle w:val="ListParagraph"/>
+        <w:pStyle w:val="Prrafodelista"/>
         <w:spacing w:line="360" w:lineRule="auto"/>
       </w:pPr>
       <w:r>
@@ -6294,7 +6294,7 @@
     </w:p>
     <w:p>
       <w:pPr>
-        <w:pStyle w:val="Heading2"/>
+        <w:pStyle w:val="Ttulo2"/>
         <w:numPr>
           <w:ilvl w:val="1"/>
           <w:numId w:val="38"/>
@@ -6308,7 +6308,7 @@
     </w:p>
     <w:p>
       <w:pPr>
-        <w:pStyle w:val="Heading2"/>
+        <w:pStyle w:val="Ttulo2"/>
         <w:numPr>
           <w:ilvl w:val="2"/>
           <w:numId w:val="38"/>
@@ -6340,7 +6340,7 @@
     </w:p>
     <w:p>
       <w:pPr>
-        <w:pStyle w:val="ListParagraph"/>
+        <w:pStyle w:val="Prrafodelista"/>
         <w:numPr>
           <w:ilvl w:val="0"/>
           <w:numId w:val="47"/>
@@ -6369,7 +6369,7 @@
     </w:p>
     <w:p>
       <w:pPr>
-        <w:pStyle w:val="ListParagraph"/>
+        <w:pStyle w:val="Prrafodelista"/>
         <w:numPr>
           <w:ilvl w:val="0"/>
           <w:numId w:val="47"/>
@@ -6383,7 +6383,7 @@
     </w:p>
     <w:p>
       <w:pPr>
-        <w:pStyle w:val="Heading1"/>
+        <w:pStyle w:val="Ttulo1"/>
         <w:numPr>
           <w:ilvl w:val="0"/>
           <w:numId w:val="38"/>
@@ -6398,7 +6398,7 @@
     </w:p>
     <w:p>
       <w:pPr>
-        <w:pStyle w:val="Heading2"/>
+        <w:pStyle w:val="Ttulo2"/>
         <w:numPr>
           <w:ilvl w:val="1"/>
           <w:numId w:val="38"/>
@@ -6421,7 +6421,7 @@
     </w:p>
     <w:p>
       <w:pPr>
-        <w:pStyle w:val="Heading2"/>
+        <w:pStyle w:val="Ttulo2"/>
         <w:numPr>
           <w:ilvl w:val="1"/>
           <w:numId w:val="38"/>
@@ -6549,7 +6549,7 @@
     <w:sdtContent>
       <w:p>
         <w:pPr>
-          <w:pStyle w:val="Header"/>
+          <w:pStyle w:val="Encabezado"/>
           <w:pBdr>
             <w:bottom w:val="single" w:sz="4" w:space="1" w:color="D9D9D9" w:themeColor="background1" w:themeShade="D9"/>
           </w:pBdr>
@@ -8619,7 +8619,7 @@
     <w:lvl w:ilvl="0">
       <w:start w:val="1"/>
       <w:numFmt w:val="bullet"/>
-      <w:pStyle w:val="Heading1"/>
+      <w:pStyle w:val="Ttulo1"/>
       <w:lvlText w:val="●"/>
       <w:lvlJc w:val="left"/>
       <w:pPr>
@@ -8632,7 +8632,7 @@
     <w:lvl w:ilvl="1">
       <w:start w:val="1"/>
       <w:numFmt w:val="bullet"/>
-      <w:pStyle w:val="Heading2"/>
+      <w:pStyle w:val="Ttulo2"/>
       <w:lvlText w:val="○"/>
       <w:lvlJc w:val="left"/>
       <w:pPr>
@@ -8645,7 +8645,7 @@
     <w:lvl w:ilvl="2">
       <w:start w:val="1"/>
       <w:numFmt w:val="bullet"/>
-      <w:pStyle w:val="Heading3"/>
+      <w:pStyle w:val="Ttulo3"/>
       <w:lvlText w:val="■"/>
       <w:lvlJc w:val="left"/>
       <w:pPr>
@@ -8658,7 +8658,7 @@
     <w:lvl w:ilvl="3">
       <w:start w:val="1"/>
       <w:numFmt w:val="bullet"/>
-      <w:pStyle w:val="Heading4"/>
+      <w:pStyle w:val="Ttulo4"/>
       <w:lvlText w:val="●"/>
       <w:lvlJc w:val="left"/>
       <w:pPr>
@@ -8671,7 +8671,7 @@
     <w:lvl w:ilvl="4">
       <w:start w:val="1"/>
       <w:numFmt w:val="bullet"/>
-      <w:pStyle w:val="Heading5"/>
+      <w:pStyle w:val="Ttulo5"/>
       <w:lvlText w:val="○"/>
       <w:lvlJc w:val="left"/>
       <w:pPr>
@@ -8684,7 +8684,7 @@
     <w:lvl w:ilvl="5">
       <w:start w:val="1"/>
       <w:numFmt w:val="bullet"/>
-      <w:pStyle w:val="Heading6"/>
+      <w:pStyle w:val="Ttulo6"/>
       <w:lvlText w:val="■"/>
       <w:lvlJc w:val="left"/>
       <w:pPr>
@@ -8697,7 +8697,7 @@
     <w:lvl w:ilvl="6">
       <w:start w:val="1"/>
       <w:numFmt w:val="bullet"/>
-      <w:pStyle w:val="Heading7"/>
+      <w:pStyle w:val="Ttulo7"/>
       <w:lvlText w:val="●"/>
       <w:lvlJc w:val="left"/>
       <w:pPr>
@@ -8710,7 +8710,7 @@
     <w:lvl w:ilvl="7">
       <w:start w:val="1"/>
       <w:numFmt w:val="bullet"/>
-      <w:pStyle w:val="Heading8"/>
+      <w:pStyle w:val="Ttulo8"/>
       <w:lvlText w:val="○"/>
       <w:lvlJc w:val="left"/>
       <w:pPr>
@@ -8723,7 +8723,7 @@
     <w:lvl w:ilvl="8">
       <w:start w:val="1"/>
       <w:numFmt w:val="bullet"/>
-      <w:pStyle w:val="Heading9"/>
+      <w:pStyle w:val="Ttulo9"/>
       <w:lvlText w:val="■"/>
       <w:lvlJc w:val="left"/>
       <w:pPr>
@@ -12766,11 +12766,11 @@
     <w:qFormat/>
     <w:rsid w:val="00AA77D4"/>
   </w:style>
-  <w:style w:type="paragraph" w:styleId="Heading1">
+  <w:style w:type="paragraph" w:styleId="Ttulo1">
     <w:name w:val="heading 1"/>
     <w:basedOn w:val="Normal"/>
     <w:next w:val="Normal"/>
-    <w:link w:val="Heading1Char"/>
+    <w:link w:val="Ttulo1Car"/>
     <w:uiPriority w:val="9"/>
     <w:qFormat/>
     <w:rsid w:val="00AA77D4"/>
@@ -12790,11 +12790,11 @@
       <w:szCs w:val="32"/>
     </w:rPr>
   </w:style>
-  <w:style w:type="paragraph" w:styleId="Heading2">
+  <w:style w:type="paragraph" w:styleId="Ttulo2">
     <w:name w:val="heading 2"/>
     <w:basedOn w:val="Normal"/>
     <w:next w:val="Normal"/>
-    <w:link w:val="Heading2Char"/>
+    <w:link w:val="Ttulo2Car"/>
     <w:uiPriority w:val="9"/>
     <w:unhideWhenUsed/>
     <w:qFormat/>
@@ -12817,11 +12817,11 @@
       <w:szCs w:val="26"/>
     </w:rPr>
   </w:style>
-  <w:style w:type="paragraph" w:styleId="Heading3">
+  <w:style w:type="paragraph" w:styleId="Ttulo3">
     <w:name w:val="heading 3"/>
     <w:basedOn w:val="Normal"/>
     <w:next w:val="Normal"/>
-    <w:link w:val="Heading3Char"/>
+    <w:link w:val="Ttulo3Car"/>
     <w:uiPriority w:val="9"/>
     <w:unhideWhenUsed/>
     <w:qFormat/>
@@ -12841,11 +12841,11 @@
       <w:b/>
     </w:rPr>
   </w:style>
-  <w:style w:type="paragraph" w:styleId="Heading4">
+  <w:style w:type="paragraph" w:styleId="Ttulo4">
     <w:name w:val="heading 4"/>
     <w:basedOn w:val="Normal"/>
     <w:next w:val="Normal"/>
-    <w:link w:val="Heading4Char"/>
+    <w:link w:val="Ttulo4Car"/>
     <w:uiPriority w:val="9"/>
     <w:unhideWhenUsed/>
     <w:qFormat/>
@@ -12867,11 +12867,11 @@
       <w:iCs/>
     </w:rPr>
   </w:style>
-  <w:style w:type="paragraph" w:styleId="Heading5">
+  <w:style w:type="paragraph" w:styleId="Ttulo5">
     <w:name w:val="heading 5"/>
     <w:basedOn w:val="Normal"/>
     <w:next w:val="Normal"/>
-    <w:link w:val="Heading5Char"/>
+    <w:link w:val="Ttulo5Car"/>
     <w:uiPriority w:val="9"/>
     <w:semiHidden/>
     <w:unhideWhenUsed/>
@@ -12892,11 +12892,11 @@
       <w:color w:val="2E74B5" w:themeColor="accent1" w:themeShade="BF"/>
     </w:rPr>
   </w:style>
-  <w:style w:type="paragraph" w:styleId="Heading6">
+  <w:style w:type="paragraph" w:styleId="Ttulo6">
     <w:name w:val="heading 6"/>
     <w:basedOn w:val="Normal"/>
     <w:next w:val="Normal"/>
-    <w:link w:val="Heading6Char"/>
+    <w:link w:val="Ttulo6Car"/>
     <w:uiPriority w:val="9"/>
     <w:semiHidden/>
     <w:unhideWhenUsed/>
@@ -12917,11 +12917,11 @@
       <w:color w:val="1F4D78" w:themeColor="accent1" w:themeShade="7F"/>
     </w:rPr>
   </w:style>
-  <w:style w:type="paragraph" w:styleId="Heading7">
+  <w:style w:type="paragraph" w:styleId="Ttulo7">
     <w:name w:val="heading 7"/>
     <w:basedOn w:val="Normal"/>
     <w:next w:val="Normal"/>
-    <w:link w:val="Heading7Char"/>
+    <w:link w:val="Ttulo7Car"/>
     <w:uiPriority w:val="9"/>
     <w:semiHidden/>
     <w:unhideWhenUsed/>
@@ -12944,11 +12944,11 @@
       <w:color w:val="1F4D78" w:themeColor="accent1" w:themeShade="7F"/>
     </w:rPr>
   </w:style>
-  <w:style w:type="paragraph" w:styleId="Heading8">
+  <w:style w:type="paragraph" w:styleId="Ttulo8">
     <w:name w:val="heading 8"/>
     <w:basedOn w:val="Normal"/>
     <w:next w:val="Normal"/>
-    <w:link w:val="Heading8Char"/>
+    <w:link w:val="Ttulo8Car"/>
     <w:uiPriority w:val="9"/>
     <w:semiHidden/>
     <w:unhideWhenUsed/>
@@ -12971,11 +12971,11 @@
       <w:szCs w:val="21"/>
     </w:rPr>
   </w:style>
-  <w:style w:type="paragraph" w:styleId="Heading9">
+  <w:style w:type="paragraph" w:styleId="Ttulo9">
     <w:name w:val="heading 9"/>
     <w:basedOn w:val="Normal"/>
     <w:next w:val="Normal"/>
-    <w:link w:val="Heading9Char"/>
+    <w:link w:val="Ttulo9Car"/>
     <w:uiPriority w:val="9"/>
     <w:semiHidden/>
     <w:unhideWhenUsed/>
@@ -13000,13 +13000,13 @@
       <w:szCs w:val="21"/>
     </w:rPr>
   </w:style>
-  <w:style w:type="character" w:default="1" w:styleId="DefaultParagraphFont">
+  <w:style w:type="character" w:default="1" w:styleId="Fuentedeprrafopredeter">
     <w:name w:val="Default Paragraph Font"/>
     <w:uiPriority w:val="1"/>
     <w:semiHidden/>
     <w:unhideWhenUsed/>
   </w:style>
-  <w:style w:type="table" w:default="1" w:styleId="TableNormal">
+  <w:style w:type="table" w:default="1" w:styleId="Tablanormal">
     <w:name w:val="Normal Table"/>
     <w:uiPriority w:val="99"/>
     <w:semiHidden/>
@@ -13021,7 +13021,7 @@
       </w:tblCellMar>
     </w:tblPr>
   </w:style>
-  <w:style w:type="numbering" w:default="1" w:styleId="NoList">
+  <w:style w:type="numbering" w:default="1" w:styleId="Sinlista">
     <w:name w:val="No List"/>
     <w:uiPriority w:val="99"/>
     <w:semiHidden/>
@@ -13038,7 +13038,7 @@
       </w:tblCellMar>
     </w:tblPr>
   </w:style>
-  <w:style w:type="paragraph" w:styleId="Title">
+  <w:style w:type="paragraph" w:styleId="Ttulo">
     <w:name w:val="Title"/>
     <w:basedOn w:val="Normal"/>
     <w:next w:val="Normal"/>
@@ -13066,10 +13066,10 @@
       </w:tblCellMar>
     </w:tblPr>
   </w:style>
-  <w:style w:type="character" w:customStyle="1" w:styleId="Heading1Char">
-    <w:name w:val="Heading 1 Char"/>
-    <w:basedOn w:val="DefaultParagraphFont"/>
-    <w:link w:val="Heading1"/>
+  <w:style w:type="character" w:customStyle="1" w:styleId="Ttulo1Car">
+    <w:name w:val="Título 1 Car"/>
+    <w:basedOn w:val="Fuentedeprrafopredeter"/>
+    <w:link w:val="Ttulo1"/>
     <w:uiPriority w:val="9"/>
     <w:rsid w:val="00AA77D4"/>
     <w:rPr>
@@ -13079,10 +13079,10 @@
       <w:szCs w:val="32"/>
     </w:rPr>
   </w:style>
-  <w:style w:type="character" w:customStyle="1" w:styleId="Heading2Char">
-    <w:name w:val="Heading 2 Char"/>
-    <w:basedOn w:val="DefaultParagraphFont"/>
-    <w:link w:val="Heading2"/>
+  <w:style w:type="character" w:customStyle="1" w:styleId="Ttulo2Car">
+    <w:name w:val="Título 2 Car"/>
+    <w:basedOn w:val="Fuentedeprrafopredeter"/>
+    <w:link w:val="Ttulo2"/>
     <w:uiPriority w:val="9"/>
     <w:rsid w:val="00AA77D4"/>
     <w:rPr>
@@ -13093,10 +13093,10 @@
       <w:szCs w:val="26"/>
     </w:rPr>
   </w:style>
-  <w:style w:type="character" w:customStyle="1" w:styleId="Heading3Char">
-    <w:name w:val="Heading 3 Char"/>
-    <w:basedOn w:val="DefaultParagraphFont"/>
-    <w:link w:val="Heading3"/>
+  <w:style w:type="character" w:customStyle="1" w:styleId="Ttulo3Car">
+    <w:name w:val="Título 3 Car"/>
+    <w:basedOn w:val="Fuentedeprrafopredeter"/>
+    <w:link w:val="Ttulo3"/>
     <w:uiPriority w:val="9"/>
     <w:rsid w:val="00AA77D4"/>
     <w:rPr>
@@ -13106,10 +13106,10 @@
       <w:szCs w:val="24"/>
     </w:rPr>
   </w:style>
-  <w:style w:type="character" w:customStyle="1" w:styleId="Heading4Char">
-    <w:name w:val="Heading 4 Char"/>
-    <w:basedOn w:val="DefaultParagraphFont"/>
-    <w:link w:val="Heading4"/>
+  <w:style w:type="character" w:customStyle="1" w:styleId="Ttulo4Car">
+    <w:name w:val="Título 4 Car"/>
+    <w:basedOn w:val="Fuentedeprrafopredeter"/>
+    <w:link w:val="Ttulo4"/>
     <w:uiPriority w:val="9"/>
     <w:rsid w:val="00AA77D4"/>
     <w:rPr>
@@ -13120,10 +13120,10 @@
       <w:sz w:val="24"/>
     </w:rPr>
   </w:style>
-  <w:style w:type="character" w:customStyle="1" w:styleId="Heading5Char">
-    <w:name w:val="Heading 5 Char"/>
-    <w:basedOn w:val="DefaultParagraphFont"/>
-    <w:link w:val="Heading5"/>
+  <w:style w:type="character" w:customStyle="1" w:styleId="Ttulo5Car">
+    <w:name w:val="Título 5 Car"/>
+    <w:basedOn w:val="Fuentedeprrafopredeter"/>
+    <w:link w:val="Ttulo5"/>
     <w:uiPriority w:val="9"/>
     <w:semiHidden/>
     <w:rsid w:val="00AA77D4"/>
@@ -13133,10 +13133,10 @@
       <w:sz w:val="24"/>
     </w:rPr>
   </w:style>
-  <w:style w:type="character" w:customStyle="1" w:styleId="Heading6Char">
-    <w:name w:val="Heading 6 Char"/>
-    <w:basedOn w:val="DefaultParagraphFont"/>
-    <w:link w:val="Heading6"/>
+  <w:style w:type="character" w:customStyle="1" w:styleId="Ttulo6Car">
+    <w:name w:val="Título 6 Car"/>
+    <w:basedOn w:val="Fuentedeprrafopredeter"/>
+    <w:link w:val="Ttulo6"/>
     <w:uiPriority w:val="9"/>
     <w:semiHidden/>
     <w:rsid w:val="00AA77D4"/>
@@ -13146,10 +13146,10 @@
       <w:sz w:val="24"/>
     </w:rPr>
   </w:style>
-  <w:style w:type="character" w:customStyle="1" w:styleId="Heading7Char">
-    <w:name w:val="Heading 7 Char"/>
-    <w:basedOn w:val="DefaultParagraphFont"/>
-    <w:link w:val="Heading7"/>
+  <w:style w:type="character" w:customStyle="1" w:styleId="Ttulo7Car">
+    <w:name w:val="Título 7 Car"/>
+    <w:basedOn w:val="Fuentedeprrafopredeter"/>
+    <w:link w:val="Ttulo7"/>
     <w:uiPriority w:val="9"/>
     <w:semiHidden/>
     <w:rsid w:val="00AA77D4"/>
@@ -13161,10 +13161,10 @@
       <w:sz w:val="24"/>
     </w:rPr>
   </w:style>
-  <w:style w:type="character" w:customStyle="1" w:styleId="Heading8Char">
-    <w:name w:val="Heading 8 Char"/>
-    <w:basedOn w:val="DefaultParagraphFont"/>
-    <w:link w:val="Heading8"/>
+  <w:style w:type="character" w:customStyle="1" w:styleId="Ttulo8Car">
+    <w:name w:val="Título 8 Car"/>
+    <w:basedOn w:val="Fuentedeprrafopredeter"/>
+    <w:link w:val="Ttulo8"/>
     <w:uiPriority w:val="9"/>
     <w:semiHidden/>
     <w:rsid w:val="00AA77D4"/>
@@ -13175,10 +13175,10 @@
       <w:szCs w:val="21"/>
     </w:rPr>
   </w:style>
-  <w:style w:type="character" w:customStyle="1" w:styleId="Heading9Char">
-    <w:name w:val="Heading 9 Char"/>
-    <w:basedOn w:val="DefaultParagraphFont"/>
-    <w:link w:val="Heading9"/>
+  <w:style w:type="character" w:customStyle="1" w:styleId="Ttulo9Car">
+    <w:name w:val="Título 9 Car"/>
+    <w:basedOn w:val="Fuentedeprrafopredeter"/>
+    <w:link w:val="Ttulo9"/>
     <w:uiPriority w:val="9"/>
     <w:semiHidden/>
     <w:rsid w:val="00AA77D4"/>
@@ -13191,9 +13191,9 @@
       <w:szCs w:val="21"/>
     </w:rPr>
   </w:style>
-  <w:style w:type="character" w:styleId="BookTitle">
+  <w:style w:type="character" w:styleId="Ttulodellibro">
     <w:name w:val="Book Title"/>
-    <w:basedOn w:val="DefaultParagraphFont"/>
+    <w:basedOn w:val="Fuentedeprrafopredeter"/>
     <w:uiPriority w:val="33"/>
     <w:qFormat/>
     <w:rsid w:val="00AA77D4"/>
@@ -13236,7 +13236,7 @@
   </w:style>
   <w:style w:type="character" w:customStyle="1" w:styleId="TextoNormalCar">
     <w:name w:val="Texto Normal Car"/>
-    <w:basedOn w:val="DefaultParagraphFont"/>
+    <w:basedOn w:val="Fuentedeprrafopredeter"/>
     <w:link w:val="TextoNormal"/>
     <w:rsid w:val="00AA77D4"/>
     <w:rPr>
@@ -13247,7 +13247,7 @@
       <w:szCs w:val="24"/>
     </w:rPr>
   </w:style>
-  <w:style w:type="paragraph" w:styleId="ListParagraph">
+  <w:style w:type="paragraph" w:styleId="Prrafodelista">
     <w:name w:val="List Paragraph"/>
     <w:basedOn w:val="Normal"/>
     <w:uiPriority w:val="34"/>
@@ -13258,10 +13258,10 @@
       <w:contextualSpacing/>
     </w:pPr>
   </w:style>
-  <w:style w:type="paragraph" w:styleId="Header">
+  <w:style w:type="paragraph" w:styleId="Encabezado">
     <w:name w:val="header"/>
     <w:basedOn w:val="Normal"/>
-    <w:link w:val="HeaderChar"/>
+    <w:link w:val="EncabezadoCar"/>
     <w:uiPriority w:val="99"/>
     <w:unhideWhenUsed/>
     <w:rsid w:val="00E5665E"/>
@@ -13273,10 +13273,10 @@
       <w:spacing w:after="0" w:line="240" w:lineRule="auto"/>
     </w:pPr>
   </w:style>
-  <w:style w:type="character" w:customStyle="1" w:styleId="HeaderChar">
-    <w:name w:val="Header Char"/>
-    <w:basedOn w:val="DefaultParagraphFont"/>
-    <w:link w:val="Header"/>
+  <w:style w:type="character" w:customStyle="1" w:styleId="EncabezadoCar">
+    <w:name w:val="Encabezado Car"/>
+    <w:basedOn w:val="Fuentedeprrafopredeter"/>
+    <w:link w:val="Encabezado"/>
     <w:uiPriority w:val="99"/>
     <w:rsid w:val="00E5665E"/>
     <w:rPr>
@@ -13284,10 +13284,10 @@
       <w:sz w:val="24"/>
     </w:rPr>
   </w:style>
-  <w:style w:type="paragraph" w:styleId="Footer">
+  <w:style w:type="paragraph" w:styleId="Piedepgina">
     <w:name w:val="footer"/>
     <w:basedOn w:val="Normal"/>
-    <w:link w:val="FooterChar"/>
+    <w:link w:val="PiedepginaCar"/>
     <w:uiPriority w:val="99"/>
     <w:unhideWhenUsed/>
     <w:rsid w:val="00E5665E"/>
@@ -13299,10 +13299,10 @@
       <w:spacing w:after="0" w:line="240" w:lineRule="auto"/>
     </w:pPr>
   </w:style>
-  <w:style w:type="character" w:customStyle="1" w:styleId="FooterChar">
-    <w:name w:val="Footer Char"/>
-    <w:basedOn w:val="DefaultParagraphFont"/>
-    <w:link w:val="Footer"/>
+  <w:style w:type="character" w:customStyle="1" w:styleId="PiedepginaCar">
+    <w:name w:val="Pie de página Car"/>
+    <w:basedOn w:val="Fuentedeprrafopredeter"/>
+    <w:link w:val="Piedepgina"/>
     <w:uiPriority w:val="99"/>
     <w:rsid w:val="00E5665E"/>
     <w:rPr>
@@ -13310,9 +13310,9 @@
       <w:sz w:val="24"/>
     </w:rPr>
   </w:style>
-  <w:style w:type="paragraph" w:styleId="TOCHeading">
+  <w:style w:type="paragraph" w:styleId="TtuloTDC">
     <w:name w:val="TOC Heading"/>
-    <w:basedOn w:val="Heading1"/>
+    <w:basedOn w:val="Ttulo1"/>
     <w:next w:val="Normal"/>
     <w:uiPriority w:val="39"/>
     <w:unhideWhenUsed/>
@@ -13331,7 +13331,7 @@
       <w:color w:val="2E74B5" w:themeColor="accent1" w:themeShade="BF"/>
     </w:rPr>
   </w:style>
-  <w:style w:type="paragraph" w:styleId="TOC1">
+  <w:style w:type="paragraph" w:styleId="TDC1">
     <w:name w:val="toc 1"/>
     <w:basedOn w:val="Normal"/>
     <w:next w:val="Normal"/>
@@ -13343,7 +13343,7 @@
       <w:spacing w:after="100"/>
     </w:pPr>
   </w:style>
-  <w:style w:type="paragraph" w:styleId="TOC2">
+  <w:style w:type="paragraph" w:styleId="TDC2">
     <w:name w:val="toc 2"/>
     <w:basedOn w:val="Normal"/>
     <w:next w:val="Normal"/>
@@ -13356,7 +13356,7 @@
       <w:ind w:left="240"/>
     </w:pPr>
   </w:style>
-  <w:style w:type="paragraph" w:styleId="TOC3">
+  <w:style w:type="paragraph" w:styleId="TDC3">
     <w:name w:val="toc 3"/>
     <w:basedOn w:val="Normal"/>
     <w:next w:val="Normal"/>
@@ -13369,9 +13369,9 @@
       <w:ind w:left="480"/>
     </w:pPr>
   </w:style>
-  <w:style w:type="character" w:styleId="Hyperlink">
+  <w:style w:type="character" w:styleId="Hipervnculo">
     <w:name w:val="Hyperlink"/>
-    <w:basedOn w:val="DefaultParagraphFont"/>
+    <w:basedOn w:val="Fuentedeprrafopredeter"/>
     <w:uiPriority w:val="99"/>
     <w:unhideWhenUsed/>
     <w:rsid w:val="00B00AA2"/>
@@ -13394,7 +13394,7 @@
       <w:rFonts w:ascii="Times New Roman" w:eastAsia="Times New Roman" w:hAnsi="Times New Roman" w:cs="Times New Roman"/>
     </w:rPr>
   </w:style>
-  <w:style w:type="paragraph" w:styleId="Subtitle">
+  <w:style w:type="paragraph" w:styleId="Subttulo">
     <w:name w:val="Subtitle"/>
     <w:basedOn w:val="Normal"/>
     <w:next w:val="Normal"/>
@@ -13656,7 +13656,7 @@
       </w:tblCellMar>
     </w:tblPr>
   </w:style>
-  <w:style w:type="paragraph" w:styleId="TOC4">
+  <w:style w:type="paragraph" w:styleId="TDC4">
     <w:name w:val="toc 4"/>
     <w:basedOn w:val="Normal"/>
     <w:next w:val="Normal"/>
@@ -14313,9 +14313,9 @@
       </w:tblCellMar>
     </w:tblPr>
   </w:style>
-  <w:style w:type="table" w:styleId="TableGrid">
+  <w:style w:type="table" w:styleId="Tablaconcuadrcula">
     <w:name w:val="Table Grid"/>
-    <w:basedOn w:val="TableNormal"/>
+    <w:basedOn w:val="Tablanormal"/>
     <w:uiPriority w:val="39"/>
     <w:rsid w:val="00660416"/>
     <w:pPr>
@@ -14597,28 +14597,28 @@
 </file>
 
 <file path=customXml/item1.xml><?xml version="1.0" encoding="utf-8"?>
-<b:Sources xmlns:b="http://schemas.openxmlformats.org/officeDocument/2006/bibliography" xmlns="http://schemas.openxmlformats.org/officeDocument/2006/bibliography" SelectedStyle="\APASixthEditionOfficeOnline.xsl" StyleName="APA" Version="6"/>
-</file>
-
-<file path=customXml/item2.xml><?xml version="1.0" encoding="utf-8"?>
 <go:gDocsCustomXmlDataStorage xmlns:go="http://customooxmlschemas.google.com/" xmlns:r="http://schemas.openxmlformats.org/officeDocument/2006/relationships">
   <go:docsCustomData xmlns:go="http://customooxmlschemas.google.com/" roundtripDataSignature="AMtx7miN2d4N/ByYf8LUW3iaSGhjSnTdmQ==">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</go:docsCustomData>
 </go:gDocsCustomXmlDataStorage>
 </file>
 
-<file path=customXml/itemProps1.xml><?xml version="1.0" encoding="utf-8"?>
-<ds:datastoreItem xmlns:ds="http://schemas.openxmlformats.org/officeDocument/2006/customXml" ds:itemID="{630B6DE1-DB50-486B-84D8-0B1C8DEA69F4}">
-  <ds:schemaRefs>
-    <ds:schemaRef ds:uri="http://schemas.openxmlformats.org/officeDocument/2006/bibliography"/>
-  </ds:schemaRefs>
-</ds:datastoreItem>
+<file path=customXml/item2.xml><?xml version="1.0" encoding="utf-8"?>
+<b:Sources xmlns:b="http://schemas.openxmlformats.org/officeDocument/2006/bibliography" xmlns="http://schemas.openxmlformats.org/officeDocument/2006/bibliography" SelectedStyle="\APASixthEditionOfficeOnline.xsl" StyleName="APA" Version="6"/>
 </file>
 
-<file path=customXml/itemProps2.xml><?xml version="1.0" encoding="utf-8"?>
+<file path=customXml/itemProps1.xml><?xml version="1.0" encoding="utf-8"?>
 <ds:datastoreItem xmlns:ds="http://schemas.openxmlformats.org/officeDocument/2006/customXml" ds:itemID="{11111111-1234-1234-1234-123412341234}">
   <ds:schemaRefs>
     <ds:schemaRef ds:uri="http://customooxmlschemas.google.com/"/>
     <ds:schemaRef ds:uri="http://schemas.openxmlformats.org/officeDocument/2006/relationships"/>
   </ds:schemaRefs>
 </ds:datastoreItem>
+</file>
+
+<file path=customXml/itemProps2.xml><?xml version="1.0" encoding="utf-8"?>
+<ds:datastoreItem xmlns:ds="http://schemas.openxmlformats.org/officeDocument/2006/customXml" ds:itemID="{630B6DE1-DB50-486B-84D8-0B1C8DEA69F4}">
+  <ds:schemaRefs>
+    <ds:schemaRef ds:uri="http://schemas.openxmlformats.org/officeDocument/2006/bibliography"/>
+  </ds:schemaRefs>
+</ds:datastoreItem>
 </file>
</xml_diff>

<commit_message>
Modificado requisitos de excel
</commit_message>
<xml_diff>
--- a/DocumentaciónDeEspecificaciónDeRequisitosDeSoftware.docx
+++ b/DocumentaciónDeEspecificaciónDeRequisitosDeSoftware.docx
@@ -314,15 +314,7 @@
         <w:t>Emilio</w:t>
       </w:r>
       <w:r>
-        <w:t xml:space="preserve"> </w:t>
-      </w:r>
-      <w:proofErr w:type="spellStart"/>
-      <w:r>
-        <w:t>Ñacato</w:t>
-      </w:r>
-      <w:proofErr w:type="spellEnd"/>
-      <w:r>
-        <w:t xml:space="preserve"> </w:t>
+        <w:t xml:space="preserve"> Ñacato </w:t>
       </w:r>
     </w:p>
     <w:p>
@@ -4115,59 +4107,14 @@
       <w:r>
         <w:t xml:space="preserve">nformación </w:t>
       </w:r>
-      <w:proofErr w:type="spellStart"/>
-      <w:r>
-        <w:t>Patron</w:t>
-      </w:r>
-      <w:proofErr w:type="spellEnd"/>
-      <w:r>
-        <w:t xml:space="preserve"> (SIP) en base a </w:t>
+      <w:r>
+        <w:t xml:space="preserve">Patron (SIP) en base a </w:t>
       </w:r>
       <w:r>
         <w:t xml:space="preserve">las directrices propuestas por el estándar </w:t>
       </w:r>
       <w:r>
-        <w:t xml:space="preserve">“IEEE </w:t>
-      </w:r>
-      <w:proofErr w:type="spellStart"/>
-      <w:r>
-        <w:t>Recommended</w:t>
-      </w:r>
-      <w:proofErr w:type="spellEnd"/>
-      <w:r>
-        <w:t xml:space="preserve"> </w:t>
-      </w:r>
-      <w:proofErr w:type="spellStart"/>
-      <w:r>
-        <w:t>Practice</w:t>
-      </w:r>
-      <w:proofErr w:type="spellEnd"/>
-      <w:r>
-        <w:t xml:space="preserve"> </w:t>
-      </w:r>
-      <w:proofErr w:type="spellStart"/>
-      <w:r>
-        <w:t>for</w:t>
-      </w:r>
-      <w:proofErr w:type="spellEnd"/>
-      <w:r>
-        <w:t xml:space="preserve"> Software </w:t>
-      </w:r>
-      <w:proofErr w:type="spellStart"/>
-      <w:r>
-        <w:t>Requirements</w:t>
-      </w:r>
-      <w:proofErr w:type="spellEnd"/>
-      <w:r>
-        <w:t xml:space="preserve"> </w:t>
-      </w:r>
-      <w:proofErr w:type="spellStart"/>
-      <w:r>
-        <w:t>Specification</w:t>
-      </w:r>
-      <w:proofErr w:type="spellEnd"/>
-      <w:r>
-        <w:t xml:space="preserve"> ANSI/IEEE 830 1998”</w:t>
+        <w:t>“IEEE Recommended Practice for Software Requirements Specification ANSI/IEEE 830 1998”</w:t>
       </w:r>
       <w:r>
         <w:t>.</w:t>
@@ -4808,11 +4755,9 @@
               <w:spacing w:line="360" w:lineRule="auto"/>
               <w:ind w:left="0"/>
             </w:pPr>
-            <w:proofErr w:type="spellStart"/>
             <w:r>
               <w:t>Rq</w:t>
             </w:r>
-            <w:proofErr w:type="spellEnd"/>
           </w:p>
         </w:tc>
         <w:tc>
@@ -4880,55 +4825,7 @@
         <w:spacing w:line="360" w:lineRule="auto"/>
       </w:pPr>
       <w:r>
-        <w:t xml:space="preserve">IEEE </w:t>
-      </w:r>
-      <w:proofErr w:type="spellStart"/>
-      <w:r>
-        <w:t>Recommended</w:t>
-      </w:r>
-      <w:proofErr w:type="spellEnd"/>
-      <w:r>
-        <w:t xml:space="preserve"> </w:t>
-      </w:r>
-      <w:proofErr w:type="spellStart"/>
-      <w:r>
-        <w:t>Practice</w:t>
-      </w:r>
-      <w:proofErr w:type="spellEnd"/>
-      <w:r>
-        <w:t xml:space="preserve"> </w:t>
-      </w:r>
-      <w:proofErr w:type="spellStart"/>
-      <w:r>
-        <w:t>for</w:t>
-      </w:r>
-      <w:proofErr w:type="spellEnd"/>
-      <w:r>
-        <w:t xml:space="preserve"> Software </w:t>
-      </w:r>
-      <w:proofErr w:type="spellStart"/>
-      <w:r>
-        <w:t>Requirements</w:t>
-      </w:r>
-      <w:proofErr w:type="spellEnd"/>
-      <w:r>
-        <w:t xml:space="preserve"> </w:t>
-      </w:r>
-      <w:proofErr w:type="spellStart"/>
-      <w:r>
-        <w:t>Specification</w:t>
-      </w:r>
-      <w:proofErr w:type="spellEnd"/>
-      <w:r>
-        <w:t xml:space="preserve">. ANSI/IEEE </w:t>
-      </w:r>
-      <w:proofErr w:type="spellStart"/>
-      <w:r>
-        <w:t>std</w:t>
-      </w:r>
-      <w:proofErr w:type="spellEnd"/>
-      <w:r>
-        <w:t>. 830, 1998</w:t>
+        <w:t>IEEE Recommended Practice for Software Requirements Specification. ANSI/IEEE std. 830, 1998</w:t>
       </w:r>
     </w:p>
     <w:p>
@@ -5410,7 +5307,6 @@
         </w:numPr>
       </w:pPr>
       <w:bookmarkStart w:id="31" w:name="_Toc88775960"/>
-      <w:proofErr w:type="spellStart"/>
       <w:r>
         <w:t>Gesti</w:t>
       </w:r>
@@ -5418,24 +5314,9 @@
         <w:rPr>
           <w:lang w:val="en-US"/>
         </w:rPr>
-        <w:t>ón</w:t>
-      </w:r>
-      <w:proofErr w:type="spellEnd"/>
-      <w:r>
-        <w:rPr>
-          <w:lang w:val="en-US"/>
-        </w:rPr>
-        <w:t xml:space="preserve"> de </w:t>
-      </w:r>
-      <w:proofErr w:type="spellStart"/>
-      <w:r>
-        <w:rPr>
-          <w:lang w:val="en-US"/>
-        </w:rPr>
-        <w:t>clientes</w:t>
+        <w:t>ón de clientes</w:t>
       </w:r>
       <w:bookmarkEnd w:id="31"/>
-      <w:proofErr w:type="spellEnd"/>
     </w:p>
     <w:p>
       <w:pPr>
@@ -5444,8 +5325,6 @@
           <w:bCs/>
         </w:rPr>
       </w:pPr>
-      <w:proofErr w:type="spellStart"/>
-      <w:proofErr w:type="gramStart"/>
       <w:r>
         <w:rPr>
           <w:b/>
@@ -5462,23 +5341,13 @@
         </w:rPr>
         <w:t>q</w:t>
       </w:r>
-      <w:proofErr w:type="spellEnd"/>
       <w:r>
         <w:rPr>
           <w:b/>
           <w:sz w:val="28"/>
           <w:szCs w:val="28"/>
         </w:rPr>
-        <w:t>(</w:t>
-      </w:r>
-      <w:proofErr w:type="gramEnd"/>
-      <w:r>
-        <w:rPr>
-          <w:b/>
-          <w:sz w:val="28"/>
-          <w:szCs w:val="28"/>
-        </w:rPr>
-        <w:t xml:space="preserve">01) </w:t>
+        <w:t xml:space="preserve">(01) </w:t>
       </w:r>
       <w:r>
         <w:rPr>
@@ -5494,27 +5363,11 @@
           <w:bCs/>
         </w:rPr>
       </w:pPr>
-      <w:proofErr w:type="spellStart"/>
-      <w:proofErr w:type="gramStart"/>
       <w:r>
         <w:rPr>
           <w:b/>
         </w:rPr>
-        <w:t>Rq</w:t>
-      </w:r>
-      <w:proofErr w:type="spellEnd"/>
-      <w:r>
-        <w:rPr>
-          <w:b/>
-        </w:rPr>
-        <w:t>(</w:t>
-      </w:r>
-      <w:proofErr w:type="gramEnd"/>
-      <w:r>
-        <w:rPr>
-          <w:b/>
-        </w:rPr>
-        <w:t>0</w:t>
+        <w:t>Rq(0</w:t>
       </w:r>
       <w:r>
         <w:rPr>
@@ -5532,21 +5385,7 @@
         <w:rPr>
           <w:bCs/>
         </w:rPr>
-        <w:t xml:space="preserve"> Si el cliente desea cambiar </w:t>
-      </w:r>
-      <w:proofErr w:type="spellStart"/>
-      <w:r>
-        <w:rPr>
-          <w:bCs/>
-        </w:rPr>
-        <w:t>algun</w:t>
-      </w:r>
-      <w:proofErr w:type="spellEnd"/>
-      <w:r>
-        <w:rPr>
-          <w:bCs/>
-        </w:rPr>
-        <w:t xml:space="preserve"> dato personal registrado en el sistema, el </w:t>
+        <w:t xml:space="preserve"> Si el cliente desea cambiar algun dato personal registrado en el sistema, el </w:t>
       </w:r>
       <w:r>
         <w:rPr>
@@ -5570,7 +5409,6 @@
         </w:numPr>
       </w:pPr>
       <w:bookmarkStart w:id="32" w:name="_Toc88775961"/>
-      <w:proofErr w:type="spellStart"/>
       <w:r>
         <w:t>Gesti</w:t>
       </w:r>
@@ -5578,30 +5416,15 @@
         <w:rPr>
           <w:lang w:val="en-US"/>
         </w:rPr>
-        <w:t>ón</w:t>
-      </w:r>
-      <w:proofErr w:type="spellEnd"/>
+        <w:t xml:space="preserve">ón </w:t>
+      </w:r>
       <w:r>
         <w:rPr>
           <w:lang w:val="en-US"/>
         </w:rPr>
-        <w:t xml:space="preserve"> </w:t>
-      </w:r>
-      <w:r>
-        <w:rPr>
-          <w:lang w:val="en-US"/>
-        </w:rPr>
-        <w:t xml:space="preserve">de control de </w:t>
-      </w:r>
-      <w:proofErr w:type="spellStart"/>
-      <w:r>
-        <w:rPr>
-          <w:lang w:val="en-US"/>
-        </w:rPr>
-        <w:t>caja</w:t>
+        <w:t>de control de caja</w:t>
       </w:r>
       <w:bookmarkEnd w:id="32"/>
-      <w:proofErr w:type="spellEnd"/>
     </w:p>
     <w:p>
       <w:pPr>
@@ -5610,8 +5433,6 @@
           <w:bCs/>
         </w:rPr>
       </w:pPr>
-      <w:proofErr w:type="spellStart"/>
-      <w:proofErr w:type="gramStart"/>
       <w:r>
         <w:rPr>
           <w:b/>
@@ -5624,14 +5445,12 @@
         </w:rPr>
         <w:t>q</w:t>
       </w:r>
-      <w:proofErr w:type="spellEnd"/>
       <w:r>
         <w:rPr>
           <w:b/>
         </w:rPr>
         <w:t>(</w:t>
       </w:r>
-      <w:proofErr w:type="gramEnd"/>
       <w:r>
         <w:rPr>
           <w:b/>
@@ -5667,66 +5486,6 @@
           <w:bCs/>
         </w:rPr>
         <w:t>registro de ventas realizadas</w:t>
-      </w:r>
-    </w:p>
-    <w:p>
-      <w:pPr>
-        <w:spacing w:line="360" w:lineRule="auto"/>
-        <w:rPr>
-          <w:bCs/>
-        </w:rPr>
-      </w:pPr>
-      <w:proofErr w:type="spellStart"/>
-      <w:proofErr w:type="gramStart"/>
-      <w:r>
-        <w:rPr>
-          <w:b/>
-        </w:rPr>
-        <w:t>R</w:t>
-      </w:r>
-      <w:r>
-        <w:rPr>
-          <w:b/>
-        </w:rPr>
-        <w:t>q</w:t>
-      </w:r>
-      <w:proofErr w:type="spellEnd"/>
-      <w:r>
-        <w:rPr>
-          <w:b/>
-        </w:rPr>
-        <w:t>(</w:t>
-      </w:r>
-      <w:proofErr w:type="gramEnd"/>
-      <w:r>
-        <w:rPr>
-          <w:b/>
-        </w:rPr>
-        <w:t>0</w:t>
-      </w:r>
-      <w:r>
-        <w:rPr>
-          <w:b/>
-        </w:rPr>
-        <w:t>4</w:t>
-      </w:r>
-      <w:r>
-        <w:rPr>
-          <w:b/>
-        </w:rPr>
-        <w:t xml:space="preserve">) </w:t>
-      </w:r>
-      <w:r>
-        <w:rPr>
-          <w:bCs/>
-        </w:rPr>
-        <w:t>El sistema debe permitir ingresar la cantidad de billetes y monedas en caja al final de cada día laborable, así como realizar el cálculo del arqueo de caja</w:t>
-      </w:r>
-      <w:r>
-        <w:rPr>
-          <w:bCs/>
-        </w:rPr>
-        <w:t>.</w:t>
       </w:r>
     </w:p>
     <w:p>
@@ -5738,7 +5497,6 @@
         </w:numPr>
       </w:pPr>
       <w:bookmarkStart w:id="33" w:name="_Toc88775962"/>
-      <w:proofErr w:type="spellStart"/>
       <w:r>
         <w:t>Gesti</w:t>
       </w:r>
@@ -5746,30 +5504,15 @@
         <w:rPr>
           <w:lang w:val="en-US"/>
         </w:rPr>
-        <w:t>ón</w:t>
-      </w:r>
-      <w:proofErr w:type="spellEnd"/>
+        <w:t xml:space="preserve">ón </w:t>
+      </w:r>
       <w:r>
         <w:rPr>
           <w:lang w:val="en-US"/>
         </w:rPr>
-        <w:t xml:space="preserve"> </w:t>
-      </w:r>
-      <w:r>
-        <w:rPr>
-          <w:lang w:val="en-US"/>
-        </w:rPr>
-        <w:t xml:space="preserve">de </w:t>
-      </w:r>
-      <w:proofErr w:type="spellStart"/>
-      <w:r>
-        <w:rPr>
-          <w:lang w:val="en-US"/>
-        </w:rPr>
-        <w:t>usuario</w:t>
+        <w:t>de usuario</w:t>
       </w:r>
       <w:bookmarkEnd w:id="33"/>
-      <w:proofErr w:type="spellEnd"/>
     </w:p>
     <w:p>
       <w:pPr>
@@ -5778,8 +5521,6 @@
           <w:bCs/>
         </w:rPr>
       </w:pPr>
-      <w:proofErr w:type="spellStart"/>
-      <w:proofErr w:type="gramStart"/>
       <w:r>
         <w:rPr>
           <w:b/>
@@ -5792,19 +5533,61 @@
         </w:rPr>
         <w:t>q</w:t>
       </w:r>
-      <w:proofErr w:type="spellEnd"/>
       <w:r>
         <w:rPr>
           <w:b/>
         </w:rPr>
-        <w:t>(</w:t>
-      </w:r>
-      <w:proofErr w:type="gramEnd"/>
+        <w:t>(0</w:t>
+      </w:r>
       <w:r>
         <w:rPr>
           <w:b/>
         </w:rPr>
-        <w:t>0</w:t>
+        <w:t>4</w:t>
+      </w:r>
+      <w:r>
+        <w:rPr>
+          <w:b/>
+        </w:rPr>
+        <w:t>)</w:t>
+      </w:r>
+      <w:r>
+        <w:rPr>
+          <w:b/>
+        </w:rPr>
+        <w:t xml:space="preserve"> </w:t>
+      </w:r>
+      <w:r>
+        <w:rPr>
+          <w:bCs/>
+        </w:rPr>
+        <w:t>El sistema debe permitir ingresar la información del registro del trabajador. Los datos por ingresar son: nombre, cédula de identidad, correo electrónico, número celular, dirección de vivienda, id de empleado.</w:t>
+      </w:r>
+    </w:p>
+    <w:p>
+      <w:pPr>
+        <w:spacing w:line="360" w:lineRule="auto"/>
+        <w:rPr>
+          <w:bCs/>
+        </w:rPr>
+      </w:pPr>
+      <w:r>
+        <w:rPr>
+          <w:b/>
+        </w:rPr>
+        <w:t>R</w:t>
+      </w:r>
+      <w:r>
+        <w:rPr>
+          <w:b/>
+        </w:rPr>
+        <w:t>q</w:t>
+      </w:r>
+      <w:r>
+        <w:rPr>
+          <w:b/>
+        </w:rPr>
+        <w:t>(0</w:t>
       </w:r>
       <w:r>
         <w:rPr>
@@ -5820,15 +5603,45 @@
       </w:r>
       <w:r>
         <w:rPr>
-          <w:b/>
+          <w:bCs/>
         </w:rPr>
-        <w:t xml:space="preserve"> </w:t>
+        <w:t xml:space="preserve"> Si el</w:t>
       </w:r>
       <w:r>
         <w:rPr>
           <w:bCs/>
         </w:rPr>
-        <w:t>El sistema debe permitir ingresar la información del registro del trabajador. Los datos por ingresar son: nombre, cédula de identidad, correo electrónico, número celular, dirección de vivienda, id de empleado.</w:t>
+        <w:t xml:space="preserve"> gerente</w:t>
+      </w:r>
+      <w:r>
+        <w:rPr>
+          <w:bCs/>
+        </w:rPr>
+        <w:t xml:space="preserve"> desea dar de baja a un empleado existente, </w:t>
+      </w:r>
+      <w:r>
+        <w:rPr>
+          <w:bCs/>
+        </w:rPr>
+        <w:t xml:space="preserve">deberá ingresar el </w:t>
+      </w:r>
+      <w:r>
+        <w:rPr>
+          <w:bCs/>
+        </w:rPr>
+        <w:t xml:space="preserve">nombre de usuario del empleado y si existe, el </w:t>
+      </w:r>
+      <w:r>
+        <w:rPr>
+          <w:bCs/>
+        </w:rPr>
+        <w:t>gerente</w:t>
+      </w:r>
+      <w:r>
+        <w:rPr>
+          <w:bCs/>
+        </w:rPr>
+        <w:t xml:space="preserve"> podrá darlo de baja.</w:t>
       </w:r>
     </w:p>
     <w:p>
@@ -5838,123 +5651,17 @@
           <w:bCs/>
         </w:rPr>
       </w:pPr>
-      <w:proofErr w:type="spellStart"/>
-      <w:proofErr w:type="gramStart"/>
       <w:r>
         <w:rPr>
           <w:b/>
         </w:rPr>
-        <w:t>R</w:t>
-      </w:r>
-      <w:r>
-        <w:rPr>
-          <w:b/>
-        </w:rPr>
-        <w:t>q</w:t>
-      </w:r>
-      <w:proofErr w:type="spellEnd"/>
-      <w:r>
-        <w:rPr>
-          <w:b/>
-        </w:rPr>
-        <w:t>(</w:t>
-      </w:r>
-      <w:proofErr w:type="gramEnd"/>
-      <w:r>
-        <w:rPr>
-          <w:b/>
-        </w:rPr>
-        <w:t>0</w:t>
+        <w:t>Rq(0</w:t>
       </w:r>
       <w:r>
         <w:rPr>
           <w:b/>
         </w:rPr>
         <w:t>6</w:t>
-      </w:r>
-      <w:r>
-        <w:rPr>
-          <w:b/>
-        </w:rPr>
-        <w:t>)</w:t>
-      </w:r>
-      <w:r>
-        <w:rPr>
-          <w:bCs/>
-        </w:rPr>
-        <w:t xml:space="preserve"> Si el</w:t>
-      </w:r>
-      <w:r>
-        <w:rPr>
-          <w:bCs/>
-        </w:rPr>
-        <w:t xml:space="preserve"> gerente</w:t>
-      </w:r>
-      <w:r>
-        <w:rPr>
-          <w:bCs/>
-        </w:rPr>
-        <w:t xml:space="preserve"> desea dar de baja a un empleado existente, </w:t>
-      </w:r>
-      <w:r>
-        <w:rPr>
-          <w:bCs/>
-        </w:rPr>
-        <w:t xml:space="preserve">deberá ingresar el </w:t>
-      </w:r>
-      <w:r>
-        <w:rPr>
-          <w:bCs/>
-        </w:rPr>
-        <w:t xml:space="preserve">nombre de usuario del empleado y si existe, el </w:t>
-      </w:r>
-      <w:r>
-        <w:rPr>
-          <w:bCs/>
-        </w:rPr>
-        <w:t>gerente</w:t>
-      </w:r>
-      <w:r>
-        <w:rPr>
-          <w:bCs/>
-        </w:rPr>
-        <w:t xml:space="preserve"> podrá darlo de baja.</w:t>
-      </w:r>
-    </w:p>
-    <w:p>
-      <w:pPr>
-        <w:spacing w:line="360" w:lineRule="auto"/>
-        <w:rPr>
-          <w:bCs/>
-        </w:rPr>
-      </w:pPr>
-      <w:proofErr w:type="spellStart"/>
-      <w:proofErr w:type="gramStart"/>
-      <w:r>
-        <w:rPr>
-          <w:b/>
-        </w:rPr>
-        <w:t>Rq</w:t>
-      </w:r>
-      <w:proofErr w:type="spellEnd"/>
-      <w:r>
-        <w:rPr>
-          <w:b/>
-        </w:rPr>
-        <w:t>(</w:t>
-      </w:r>
-      <w:proofErr w:type="gramEnd"/>
-      <w:r>
-        <w:rPr>
-          <w:b/>
-        </w:rPr>
-        <w:t>0</w:t>
-      </w:r>
-      <w:r>
-        <w:rPr>
-          <w:b/>
-        </w:rPr>
-        <w:t>7</w:t>
       </w:r>
       <w:r>
         <w:rPr>
@@ -5992,8 +5699,6 @@
           <w:bCs/>
         </w:rPr>
       </w:pPr>
-      <w:proofErr w:type="spellStart"/>
-      <w:proofErr w:type="gramStart"/>
       <w:r>
         <w:rPr>
           <w:b/>
@@ -6006,7 +5711,6 @@
         </w:rPr>
         <w:t>q</w:t>
       </w:r>
-      <w:proofErr w:type="spellEnd"/>
       <w:r>
         <w:rPr>
           <w:b/>
@@ -6014,13 +5718,12 @@
         </w:rPr>
         <w:t>(</w:t>
       </w:r>
-      <w:proofErr w:type="gramEnd"/>
       <w:r>
         <w:rPr>
           <w:b/>
           <w:lang w:val="en-US"/>
         </w:rPr>
-        <w:t>8</w:t>
+        <w:t>7</w:t>
       </w:r>
       <w:r>
         <w:rPr>
@@ -6032,43 +5735,7 @@
         <w:rPr>
           <w:bCs/>
         </w:rPr>
-        <w:t xml:space="preserve"> El sistema debe crear una factura a partir de los productos vendidos al cliente. La información colocada en la factura debe incluir nombres completos, cédula de identidad, correo electrónico, dirección de vivienda, y teléfono, así como los datos de la empresa: dirección del establecimiento, numero del </w:t>
-      </w:r>
-      <w:proofErr w:type="spellStart"/>
-      <w:r>
-        <w:rPr>
-          <w:bCs/>
-        </w:rPr>
-        <w:t>telefono</w:t>
-      </w:r>
-      <w:proofErr w:type="spellEnd"/>
-      <w:r>
-        <w:rPr>
-          <w:bCs/>
-        </w:rPr>
-        <w:t xml:space="preserve"> </w:t>
-      </w:r>
-      <w:proofErr w:type="spellStart"/>
-      <w:proofErr w:type="gramStart"/>
-      <w:r>
-        <w:rPr>
-          <w:bCs/>
-        </w:rPr>
-        <w:t>celular,ruc</w:t>
-      </w:r>
-      <w:proofErr w:type="gramEnd"/>
-      <w:r>
-        <w:rPr>
-          <w:bCs/>
-        </w:rPr>
-        <w:t>,nombre</w:t>
-      </w:r>
-      <w:proofErr w:type="spellEnd"/>
-      <w:r>
-        <w:rPr>
-          <w:bCs/>
-        </w:rPr>
-        <w:t xml:space="preserve"> del trabajador y un desglose de los productos que el cliente compró. Se debe considerar el 12% del IVA en cada factura.</w:t>
+        <w:t xml:space="preserve"> El sistema debe crear una factura a partir de los productos vendidos al cliente. La información colocada en la factura debe incluir nombres completos, cédula de identidad, correo electrónico, dirección de vivienda, y teléfono, así como los datos de la empresa: dirección del establecimiento, numero del telefono celular,ruc,nombre del trabajador y un desglose de los productos que el cliente compró. Se debe considerar el 12% del IVA en cada factura.</w:t>
       </w:r>
     </w:p>
     <w:p>
@@ -6104,15 +5771,7 @@
         <w:spacing w:line="360" w:lineRule="auto"/>
       </w:pPr>
       <w:r>
-        <w:t xml:space="preserve">La interfaz de usuario debe ser orientada a ventanas, evitando la utilización de </w:t>
-      </w:r>
-      <w:proofErr w:type="spellStart"/>
-      <w:r>
-        <w:t>términales</w:t>
-      </w:r>
-      <w:proofErr w:type="spellEnd"/>
-      <w:r>
-        <w:t xml:space="preserve"> o líneas de comando, y el manejo del programa se llevará a cabo mediante botones y elementos gráficos.</w:t>
+        <w:t>La interfaz de usuario debe ser orientada a ventanas, evitando la utilización de términales o líneas de comando, y el manejo del programa se llevará a cabo mediante botones y elementos gráficos.</w:t>
       </w:r>
     </w:p>
     <w:p>
@@ -6246,15 +5905,7 @@
         <w:spacing w:line="360" w:lineRule="auto"/>
       </w:pPr>
       <w:r>
-        <w:t xml:space="preserve">Procesador: Pentium 200 </w:t>
-      </w:r>
-      <w:proofErr w:type="spellStart"/>
-      <w:r>
-        <w:t>Mhz</w:t>
-      </w:r>
-      <w:proofErr w:type="spellEnd"/>
-      <w:r>
-        <w:t>.</w:t>
+        <w:t>Procesador: Pentium 200 Mhz.</w:t>
       </w:r>
     </w:p>
     <w:p>
@@ -14597,28 +14248,28 @@
 </file>
 
 <file path=customXml/item1.xml><?xml version="1.0" encoding="utf-8"?>
+<b:Sources xmlns:b="http://schemas.openxmlformats.org/officeDocument/2006/bibliography" xmlns="http://schemas.openxmlformats.org/officeDocument/2006/bibliography" SelectedStyle="\APASixthEditionOfficeOnline.xsl" StyleName="APA" Version="6"/>
+</file>
+
+<file path=customXml/item2.xml><?xml version="1.0" encoding="utf-8"?>
 <go:gDocsCustomXmlDataStorage xmlns:go="http://customooxmlschemas.google.com/" xmlns:r="http://schemas.openxmlformats.org/officeDocument/2006/relationships">
   <go:docsCustomData xmlns:go="http://customooxmlschemas.google.com/" roundtripDataSignature="AMtx7miN2d4N/ByYf8LUW3iaSGhjSnTdmQ==">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</go:docsCustomData>
 </go:gDocsCustomXmlDataStorage>
 </file>
 
-<file path=customXml/item2.xml><?xml version="1.0" encoding="utf-8"?>
-<b:Sources xmlns:b="http://schemas.openxmlformats.org/officeDocument/2006/bibliography" xmlns="http://schemas.openxmlformats.org/officeDocument/2006/bibliography" SelectedStyle="\APASixthEditionOfficeOnline.xsl" StyleName="APA" Version="6"/>
+<file path=customXml/itemProps1.xml><?xml version="1.0" encoding="utf-8"?>
+<ds:datastoreItem xmlns:ds="http://schemas.openxmlformats.org/officeDocument/2006/customXml" ds:itemID="{630B6DE1-DB50-486B-84D8-0B1C8DEA69F4}">
+  <ds:schemaRefs>
+    <ds:schemaRef ds:uri="http://schemas.openxmlformats.org/officeDocument/2006/bibliography"/>
+  </ds:schemaRefs>
+</ds:datastoreItem>
 </file>
 
-<file path=customXml/itemProps1.xml><?xml version="1.0" encoding="utf-8"?>
+<file path=customXml/itemProps2.xml><?xml version="1.0" encoding="utf-8"?>
 <ds:datastoreItem xmlns:ds="http://schemas.openxmlformats.org/officeDocument/2006/customXml" ds:itemID="{11111111-1234-1234-1234-123412341234}">
   <ds:schemaRefs>
     <ds:schemaRef ds:uri="http://customooxmlschemas.google.com/"/>
     <ds:schemaRef ds:uri="http://schemas.openxmlformats.org/officeDocument/2006/relationships"/>
   </ds:schemaRefs>
 </ds:datastoreItem>
-</file>
-
-<file path=customXml/itemProps2.xml><?xml version="1.0" encoding="utf-8"?>
-<ds:datastoreItem xmlns:ds="http://schemas.openxmlformats.org/officeDocument/2006/customXml" ds:itemID="{630B6DE1-DB50-486B-84D8-0B1C8DEA69F4}">
-  <ds:schemaRefs>
-    <ds:schemaRef ds:uri="http://schemas.openxmlformats.org/officeDocument/2006/bibliography"/>
-  </ds:schemaRefs>
-</ds:datastoreItem>
 </file>
</xml_diff>